<commit_message>
test relacionados con agregar un producto
</commit_message>
<xml_diff>
--- a/doc/Formato de escenarios y casos de uso.docx
+++ b/doc/Formato de escenarios y casos de uso.docx
@@ -482,7 +482,14 @@
                 <w:sz w:val="20"/>
                 <w:szCs w:val="20"/>
               </w:rPr>
-              <w:t>ProductTest</w:t>
+              <w:t>Inventory</w:t>
+            </w:r>
+            <w:r>
+              <w:rPr>
+                <w:sz w:val="20"/>
+                <w:szCs w:val="20"/>
+              </w:rPr>
+              <w:t>Test</w:t>
             </w:r>
             <w:proofErr w:type="spellEnd"/>
           </w:p>
@@ -722,6 +729,13 @@
                 <w:szCs w:val="20"/>
               </w:rPr>
             </w:pPr>
+            <w:r>
+              <w:rPr>
+                <w:sz w:val="20"/>
+                <w:szCs w:val="20"/>
+              </w:rPr>
+              <w:t>setupStange3</w:t>
+            </w:r>
           </w:p>
         </w:tc>
         <w:tc>
@@ -744,6 +758,15 @@
                 <w:szCs w:val="20"/>
               </w:rPr>
             </w:pPr>
+            <w:proofErr w:type="spellStart"/>
+            <w:r>
+              <w:rPr>
+                <w:sz w:val="20"/>
+                <w:szCs w:val="20"/>
+              </w:rPr>
+              <w:t>ProductTest</w:t>
+            </w:r>
+            <w:proofErr w:type="spellEnd"/>
           </w:p>
         </w:tc>
         <w:tc>
@@ -766,6 +789,86 @@
                 <w:szCs w:val="20"/>
               </w:rPr>
             </w:pPr>
+            <w:r>
+              <w:rPr>
+                <w:sz w:val="20"/>
+                <w:szCs w:val="20"/>
+              </w:rPr>
+              <w:t xml:space="preserve">Un objeto de la clase </w:t>
+            </w:r>
+            <w:proofErr w:type="spellStart"/>
+            <w:r>
+              <w:rPr>
+                <w:sz w:val="20"/>
+                <w:szCs w:val="20"/>
+              </w:rPr>
+              <w:t>Product</w:t>
+            </w:r>
+            <w:proofErr w:type="spellEnd"/>
+          </w:p>
+          <w:p>
+            <w:pPr>
+              <w:widowControl w:val="0"/>
+              <w:spacing w:line="240" w:lineRule="auto"/>
+              <w:rPr>
+                <w:sz w:val="20"/>
+                <w:szCs w:val="20"/>
+              </w:rPr>
+            </w:pPr>
+            <w:proofErr w:type="spellStart"/>
+            <w:r>
+              <w:rPr>
+                <w:color w:val="000000"/>
+                <w:sz w:val="20"/>
+                <w:szCs w:val="20"/>
+              </w:rPr>
+              <w:t>name</w:t>
+            </w:r>
+            <w:proofErr w:type="spellEnd"/>
+            <w:r>
+              <w:rPr>
+                <w:color w:val="000000"/>
+                <w:sz w:val="20"/>
+                <w:szCs w:val="20"/>
+              </w:rPr>
+              <w:t>= “Producto A”, descripción= “</w:t>
+            </w:r>
+            <w:proofErr w:type="spellStart"/>
+            <w:r>
+              <w:rPr>
+                <w:color w:val="000000"/>
+                <w:sz w:val="20"/>
+                <w:szCs w:val="20"/>
+              </w:rPr>
+              <w:t>xxxxx</w:t>
+            </w:r>
+            <w:proofErr w:type="spellEnd"/>
+            <w:r>
+              <w:rPr>
+                <w:color w:val="000000"/>
+                <w:sz w:val="20"/>
+                <w:szCs w:val="20"/>
+              </w:rPr>
+              <w:t xml:space="preserve"> A”, categoría= </w:t>
+            </w:r>
+            <w:proofErr w:type="spellStart"/>
+            <w:r>
+              <w:rPr>
+                <w:color w:val="000000"/>
+                <w:sz w:val="20"/>
+                <w:szCs w:val="20"/>
+              </w:rPr>
+              <w:t>Books</w:t>
+            </w:r>
+            <w:proofErr w:type="spellEnd"/>
+            <w:r>
+              <w:rPr>
+                <w:color w:val="000000"/>
+                <w:sz w:val="20"/>
+                <w:szCs w:val="20"/>
+              </w:rPr>
+              <w:t>, precio= 10000, cantidad= 6</w:t>
+            </w:r>
           </w:p>
         </w:tc>
       </w:tr>
@@ -1203,7 +1306,15 @@
                 <w:sz w:val="20"/>
                 <w:szCs w:val="20"/>
               </w:rPr>
-              <w:t>setupStage2</w:t>
+              <w:t>setupStage</w:t>
+            </w:r>
+            <w:r>
+              <w:rPr>
+                <w:color w:val="000000"/>
+                <w:sz w:val="20"/>
+                <w:szCs w:val="20"/>
+              </w:rPr>
+              <w:t>3</w:t>
             </w:r>
           </w:p>
         </w:tc>
@@ -1321,7 +1432,7 @@
                 <w:sz w:val="24"/>
                 <w:szCs w:val="24"/>
               </w:rPr>
-              <w:t xml:space="preserve">El inventario queda con dos los dos objetos que tenía. Lanza </w:t>
+              <w:t xml:space="preserve">Lanza </w:t>
             </w:r>
             <w:proofErr w:type="spellStart"/>
             <w:r>
@@ -1456,7 +1567,15 @@
                 <w:sz w:val="20"/>
                 <w:szCs w:val="20"/>
               </w:rPr>
-              <w:t>setupStage2</w:t>
+              <w:t>setupStage</w:t>
+            </w:r>
+            <w:r>
+              <w:rPr>
+                <w:color w:val="000000"/>
+                <w:sz w:val="20"/>
+                <w:szCs w:val="20"/>
+              </w:rPr>
+              <w:t>3</w:t>
             </w:r>
           </w:p>
         </w:tc>
@@ -1574,7 +1693,7 @@
                 <w:sz w:val="24"/>
                 <w:szCs w:val="24"/>
               </w:rPr>
-              <w:t xml:space="preserve">El inventario queda con dos los dos objetos que tenía. Lanza </w:t>
+              <w:t xml:space="preserve">Lanza </w:t>
             </w:r>
             <w:proofErr w:type="spellStart"/>
             <w:r>
@@ -2486,16 +2605,14 @@
               </w:rPr>
               <w:t xml:space="preserve"> y el mensaje dice que </w:t>
             </w:r>
-            <w:proofErr w:type="spellStart"/>
-            <w:r>
-              <w:rPr>
-                <w:color w:val="000000"/>
-                <w:sz w:val="20"/>
-                <w:szCs w:val="20"/>
-              </w:rPr>
-              <w:t>esta</w:t>
-            </w:r>
-            <w:proofErr w:type="spellEnd"/>
+            <w:r>
+              <w:rPr>
+                <w:color w:val="000000"/>
+                <w:sz w:val="20"/>
+                <w:szCs w:val="20"/>
+              </w:rPr>
+              <w:t>está</w:t>
+            </w:r>
             <w:r>
               <w:rPr>
                 <w:color w:val="000000"/>
@@ -4025,6 +4142,14 @@
               </w:rPr>
               <w:t>Order</w:t>
             </w:r>
+            <w:r>
+              <w:rPr>
+                <w:rFonts w:ascii="Times New Roman" w:eastAsia="Times New Roman" w:hAnsi="Times New Roman" w:cs="Times New Roman"/>
+                <w:sz w:val="24"/>
+                <w:szCs w:val="24"/>
+              </w:rPr>
+              <w:t>s</w:t>
+            </w:r>
             <w:proofErr w:type="spellEnd"/>
           </w:p>
         </w:tc>
@@ -4220,16 +4345,14 @@
               </w:rPr>
               <w:t xml:space="preserve">La lista de ordenes ahora va a tener dos </w:t>
             </w:r>
-            <w:proofErr w:type="spellStart"/>
-            <w:r>
-              <w:rPr>
-                <w:rFonts w:ascii="Times New Roman" w:eastAsia="Times New Roman" w:hAnsi="Times New Roman" w:cs="Times New Roman"/>
-                <w:sz w:val="24"/>
-                <w:szCs w:val="24"/>
-              </w:rPr>
-              <w:t>ordenes</w:t>
-            </w:r>
-            <w:proofErr w:type="spellEnd"/>
+            <w:r>
+              <w:rPr>
+                <w:rFonts w:ascii="Times New Roman" w:eastAsia="Times New Roman" w:hAnsi="Times New Roman" w:cs="Times New Roman"/>
+                <w:sz w:val="24"/>
+                <w:szCs w:val="24"/>
+              </w:rPr>
+              <w:t>órdenes</w:t>
+            </w:r>
             <w:r>
               <w:rPr>
                 <w:rFonts w:ascii="Times New Roman" w:eastAsia="Times New Roman" w:hAnsi="Times New Roman" w:cs="Times New Roman"/>
@@ -4238,16 +4361,14 @@
               </w:rPr>
               <w:t xml:space="preserve"> una con el nombre del </w:t>
             </w:r>
-            <w:proofErr w:type="spellStart"/>
-            <w:r>
-              <w:rPr>
-                <w:rFonts w:ascii="Times New Roman" w:eastAsia="Times New Roman" w:hAnsi="Times New Roman" w:cs="Times New Roman"/>
-                <w:sz w:val="24"/>
-                <w:szCs w:val="24"/>
-              </w:rPr>
-              <w:t>compredor</w:t>
-            </w:r>
-            <w:proofErr w:type="spellEnd"/>
+            <w:r>
+              <w:rPr>
+                <w:rFonts w:ascii="Times New Roman" w:eastAsia="Times New Roman" w:hAnsi="Times New Roman" w:cs="Times New Roman"/>
+                <w:sz w:val="24"/>
+                <w:szCs w:val="24"/>
+              </w:rPr>
+              <w:t>comprador</w:t>
+            </w:r>
             <w:r>
               <w:rPr>
                 <w:rFonts w:ascii="Times New Roman" w:eastAsia="Times New Roman" w:hAnsi="Times New Roman" w:cs="Times New Roman"/>
@@ -5225,17 +5346,13 @@
               </w:rPr>
               <w:t xml:space="preserve">La cantidad del producto disminuye tres veces su </w:t>
             </w:r>
-            <w:proofErr w:type="spellStart"/>
-            <w:proofErr w:type="gramStart"/>
-            <w:r>
-              <w:rPr>
-                <w:sz w:val="20"/>
-                <w:szCs w:val="20"/>
-              </w:rPr>
-              <w:t>cantidad,a</w:t>
-            </w:r>
-            <w:proofErr w:type="spellEnd"/>
-            <w:proofErr w:type="gramEnd"/>
+            <w:r>
+              <w:rPr>
+                <w:sz w:val="20"/>
+                <w:szCs w:val="20"/>
+              </w:rPr>
+              <w:t>cantidad, a</w:t>
+            </w:r>
             <w:r>
               <w:rPr>
                 <w:sz w:val="20"/>
@@ -6420,7 +6537,23 @@
                 <w:sz w:val="20"/>
                 <w:szCs w:val="20"/>
               </w:rPr>
-              <w:t xml:space="preserve"> Verificar que se pueda buscar un producto y un pedido. En el caso del producto, al ingresar como parámetro el nombre, precio, categoría o número de veces comprado, el método debería devolver los productos. </w:t>
+              <w:t xml:space="preserve"> Verificar que se pueda buscar un producto y un pedido. En el caso del producto, al ingresar como parámetro el nombre, precio, categoría o número de veces comprado, el método debería devolver los productos. En el caso del pedido, al ingresar como </w:t>
+            </w:r>
+            <w:proofErr w:type="gramStart"/>
+            <w:r>
+              <w:rPr>
+                <w:sz w:val="20"/>
+                <w:szCs w:val="20"/>
+              </w:rPr>
+              <w:t>parámetro  el</w:t>
+            </w:r>
+            <w:proofErr w:type="gramEnd"/>
+            <w:r>
+              <w:rPr>
+                <w:sz w:val="20"/>
+                <w:szCs w:val="20"/>
+              </w:rPr>
+              <w:t xml:space="preserve"> nombre de comprador, precio total o fecha de compra, el método </w:t>
             </w:r>
             <w:r>
               <w:rPr>
@@ -6428,23 +6561,7 @@
                 <w:szCs w:val="20"/>
               </w:rPr>
               <w:lastRenderedPageBreak/>
-              <w:t xml:space="preserve">En el caso del pedido, al ingresar como </w:t>
-            </w:r>
-            <w:proofErr w:type="gramStart"/>
-            <w:r>
-              <w:rPr>
-                <w:sz w:val="20"/>
-                <w:szCs w:val="20"/>
-              </w:rPr>
-              <w:t>parámetro  el</w:t>
-            </w:r>
-            <w:proofErr w:type="gramEnd"/>
-            <w:r>
-              <w:rPr>
-                <w:sz w:val="20"/>
-                <w:szCs w:val="20"/>
-              </w:rPr>
-              <w:t xml:space="preserve"> nombre de comprador, precio total o fecha de compra, el método debería devolver los pedidos.</w:t>
+              <w:t>debería devolver los pedidos.</w:t>
             </w:r>
           </w:p>
           <w:p>
@@ -8343,7 +8460,14 @@
                 <w:sz w:val="20"/>
                 <w:szCs w:val="20"/>
               </w:rPr>
-              <w:t>setupStage2</w:t>
+              <w:t>setupStage</w:t>
+            </w:r>
+            <w:r>
+              <w:rPr>
+                <w:sz w:val="20"/>
+                <w:szCs w:val="20"/>
+              </w:rPr>
+              <w:t>3</w:t>
             </w:r>
           </w:p>
         </w:tc>
@@ -8373,7 +8497,14 @@
                 <w:sz w:val="20"/>
                 <w:szCs w:val="20"/>
               </w:rPr>
-              <w:t>ProductTest</w:t>
+              <w:t>Inventory</w:t>
+            </w:r>
+            <w:r>
+              <w:rPr>
+                <w:sz w:val="20"/>
+                <w:szCs w:val="20"/>
+              </w:rPr>
+              <w:t>Test</w:t>
             </w:r>
             <w:proofErr w:type="spellEnd"/>
           </w:p>
@@ -8900,7 +9031,21 @@
                 <w:sz w:val="20"/>
                 <w:szCs w:val="20"/>
               </w:rPr>
-              <w:t>OrderTest</w:t>
+              <w:t>Order</w:t>
+            </w:r>
+            <w:r>
+              <w:rPr>
+                <w:sz w:val="20"/>
+                <w:szCs w:val="20"/>
+              </w:rPr>
+              <w:t>s</w:t>
+            </w:r>
+            <w:r>
+              <w:rPr>
+                <w:sz w:val="20"/>
+                <w:szCs w:val="20"/>
+              </w:rPr>
+              <w:t>Test</w:t>
             </w:r>
             <w:proofErr w:type="spellEnd"/>
           </w:p>
@@ -8948,15 +9093,13 @@
               </w:rPr>
               <w:t xml:space="preserve"> con </w:t>
             </w:r>
-            <w:proofErr w:type="gramStart"/>
-            <w:r>
-              <w:rPr>
-                <w:sz w:val="20"/>
-                <w:szCs w:val="20"/>
-              </w:rPr>
-              <w:t>cinco objeto</w:t>
-            </w:r>
-            <w:proofErr w:type="gramEnd"/>
+            <w:r>
+              <w:rPr>
+                <w:sz w:val="20"/>
+                <w:szCs w:val="20"/>
+              </w:rPr>
+              <w:t>cinco objetos</w:t>
+            </w:r>
             <w:r>
               <w:rPr>
                 <w:sz w:val="20"/>
@@ -9112,7 +9255,6 @@
                 <w:szCs w:val="20"/>
                 <w:lang w:val="en-US"/>
               </w:rPr>
-              <w:lastRenderedPageBreak/>
               <w:t>name= “</w:t>
             </w:r>
             <w:proofErr w:type="spellStart"/>
@@ -9190,6 +9332,7 @@
                 <w:szCs w:val="20"/>
                 <w:lang w:val="en-US"/>
               </w:rPr>
+              <w:lastRenderedPageBreak/>
               <w:t xml:space="preserve">name= “Daniela”, </w:t>
             </w:r>
             <w:proofErr w:type="spellStart"/>
@@ -9977,41 +10120,37 @@
               </w:rPr>
               <w:t xml:space="preserve"> letra </w:t>
             </w:r>
-            <w:proofErr w:type="gramStart"/>
-            <w:r>
-              <w:rPr>
-                <w:sz w:val="20"/>
-                <w:szCs w:val="20"/>
-              </w:rPr>
-              <w:t>de  inicio</w:t>
-            </w:r>
-            <w:proofErr w:type="gramEnd"/>
-            <w:r>
-              <w:rPr>
-                <w:sz w:val="20"/>
-                <w:szCs w:val="20"/>
-              </w:rPr>
-              <w:t xml:space="preserve">  = “A” </w:t>
-            </w:r>
-          </w:p>
-          <w:p>
-            <w:pPr>
-              <w:widowControl w:val="0"/>
-              <w:spacing w:line="240" w:lineRule="auto"/>
-              <w:rPr>
-                <w:sz w:val="20"/>
-                <w:szCs w:val="20"/>
-              </w:rPr>
-            </w:pPr>
-            <w:proofErr w:type="gramStart"/>
-            <w:r>
-              <w:rPr>
-                <w:sz w:val="20"/>
-                <w:szCs w:val="20"/>
-              </w:rPr>
-              <w:t>Letra  final</w:t>
-            </w:r>
-            <w:proofErr w:type="gramEnd"/>
+            <w:r>
+              <w:rPr>
+                <w:sz w:val="20"/>
+                <w:szCs w:val="20"/>
+              </w:rPr>
+              <w:t>de inicio =</w:t>
+            </w:r>
+            <w:r>
+              <w:rPr>
+                <w:sz w:val="20"/>
+                <w:szCs w:val="20"/>
+              </w:rPr>
+              <w:t xml:space="preserve"> “A” </w:t>
+            </w:r>
+          </w:p>
+          <w:p>
+            <w:pPr>
+              <w:widowControl w:val="0"/>
+              <w:spacing w:line="240" w:lineRule="auto"/>
+              <w:rPr>
+                <w:sz w:val="20"/>
+                <w:szCs w:val="20"/>
+              </w:rPr>
+            </w:pPr>
+            <w:r>
+              <w:rPr>
+                <w:sz w:val="20"/>
+                <w:szCs w:val="20"/>
+              </w:rPr>
+              <w:t>Letra final</w:t>
+            </w:r>
             <w:r>
               <w:rPr>
                 <w:sz w:val="20"/>
@@ -10066,15 +10205,13 @@
               </w:rPr>
               <w:t xml:space="preserve">Se devuelve la información de los productos que estén entre ese </w:t>
             </w:r>
-            <w:proofErr w:type="gramStart"/>
-            <w:r>
-              <w:rPr>
-                <w:sz w:val="20"/>
-                <w:szCs w:val="20"/>
-              </w:rPr>
-              <w:t>rango  y</w:t>
-            </w:r>
-            <w:proofErr w:type="gramEnd"/>
+            <w:r>
+              <w:rPr>
+                <w:sz w:val="20"/>
+                <w:szCs w:val="20"/>
+              </w:rPr>
+              <w:t>rango y</w:t>
+            </w:r>
             <w:r>
               <w:rPr>
                 <w:sz w:val="20"/>

</xml_diff>

<commit_message>
test relacionados con agregar un producto y crear un producto
</commit_message>
<xml_diff>
--- a/doc/Formato de escenarios y casos de uso.docx
+++ b/doc/Formato de escenarios y casos de uso.docx
@@ -93,6 +93,40 @@
       <w:pPr>
         <w:jc w:val="both"/>
         <w:rPr>
+          <w:sz w:val="20"/>
+          <w:szCs w:val="20"/>
+        </w:rPr>
+      </w:pPr>
+      <w:proofErr w:type="spellStart"/>
+      <w:r>
+        <w:rPr>
+          <w:sz w:val="20"/>
+          <w:szCs w:val="20"/>
+        </w:rPr>
+        <w:t>TotalPruebas</w:t>
+      </w:r>
+      <w:proofErr w:type="spellEnd"/>
+      <w:r>
+        <w:rPr>
+          <w:sz w:val="20"/>
+          <w:szCs w:val="20"/>
+        </w:rPr>
+        <w:t>: 26</w:t>
+      </w:r>
+    </w:p>
+    <w:p>
+      <w:pPr>
+        <w:jc w:val="both"/>
+        <w:rPr>
+          <w:sz w:val="20"/>
+          <w:szCs w:val="20"/>
+        </w:rPr>
+      </w:pPr>
+    </w:p>
+    <w:p>
+      <w:pPr>
+        <w:jc w:val="both"/>
+        <w:rPr>
           <w:b/>
           <w:sz w:val="20"/>
           <w:szCs w:val="20"/>
@@ -979,25 +1013,7 @@
                 <w:sz w:val="20"/>
                 <w:szCs w:val="20"/>
               </w:rPr>
-              <w:t xml:space="preserve"> agregue correctamente un nuevo producto tanto cuando el producto es nuevo (no existe un producto con dicho nombre) y verificar que cuando se cree el producto y se </w:t>
-            </w:r>
-            <w:proofErr w:type="gramStart"/>
-            <w:r>
-              <w:rPr>
-                <w:color w:val="000000"/>
-                <w:sz w:val="20"/>
-                <w:szCs w:val="20"/>
-              </w:rPr>
-              <w:t>vaya</w:t>
-            </w:r>
-            <w:proofErr w:type="gramEnd"/>
-            <w:r>
-              <w:rPr>
-                <w:color w:val="000000"/>
-                <w:sz w:val="20"/>
-                <w:szCs w:val="20"/>
-              </w:rPr>
-              <w:t xml:space="preserve"> agregar al inventario, no tenga en el precio valores negativos y en la cantidad.</w:t>
+              <w:t xml:space="preserve"> agregue correctamente un nuevo producto tanto cuando el producto es nuevo (no existe un producto con dicho nombre) y verificar que cuando se cree el producto y se vaya agregar al inventario, no tenga en el precio valores negativos y en la cantidad.</w:t>
             </w:r>
           </w:p>
         </w:tc>
@@ -2431,6 +2447,7 @@
                 <w:sz w:val="24"/>
                 <w:szCs w:val="24"/>
               </w:rPr>
+              <w:lastRenderedPageBreak/>
               <w:t>Inventory</w:t>
             </w:r>
             <w:proofErr w:type="spellEnd"/>
@@ -2619,16 +2636,7 @@
                 <w:sz w:val="20"/>
                 <w:szCs w:val="20"/>
               </w:rPr>
-              <w:t xml:space="preserve"> </w:t>
-            </w:r>
-            <w:r>
-              <w:rPr>
-                <w:color w:val="000000"/>
-                <w:sz w:val="20"/>
-                <w:szCs w:val="20"/>
-              </w:rPr>
-              <w:lastRenderedPageBreak/>
-              <w:t xml:space="preserve">tratando de eliminar un producto que no existe en el inventario </w:t>
+              <w:t xml:space="preserve"> tratando de eliminar un producto que no existe en el inventario </w:t>
             </w:r>
           </w:p>
         </w:tc>
@@ -4910,34 +4918,16 @@
                 <w:sz w:val="24"/>
                 <w:szCs w:val="24"/>
               </w:rPr>
-              <w:t xml:space="preserve">La cantidad del producto aumenta en </w:t>
-            </w:r>
-            <w:proofErr w:type="gramStart"/>
+              <w:t xml:space="preserve">La cantidad del producto </w:t>
+            </w:r>
             <w:r>
               <w:rPr>
                 <w:rFonts w:ascii="Times New Roman" w:eastAsia="Times New Roman" w:hAnsi="Times New Roman" w:cs="Times New Roman"/>
                 <w:sz w:val="24"/>
                 <w:szCs w:val="24"/>
               </w:rPr>
-              <w:t>3  a</w:t>
-            </w:r>
-            <w:proofErr w:type="gramEnd"/>
-            <w:r>
-              <w:rPr>
-                <w:rFonts w:ascii="Times New Roman" w:eastAsia="Times New Roman" w:hAnsi="Times New Roman" w:cs="Times New Roman"/>
-                <w:sz w:val="24"/>
-                <w:szCs w:val="24"/>
-              </w:rPr>
-              <w:t xml:space="preserve"> la cantidad </w:t>
-            </w:r>
-            <w:r>
-              <w:rPr>
-                <w:rFonts w:ascii="Times New Roman" w:eastAsia="Times New Roman" w:hAnsi="Times New Roman" w:cs="Times New Roman"/>
-                <w:sz w:val="24"/>
-                <w:szCs w:val="24"/>
-              </w:rPr>
               <w:lastRenderedPageBreak/>
-              <w:t xml:space="preserve">actual que se tenía </w:t>
+              <w:t xml:space="preserve">aumenta en 3  a la cantidad actual que se tenía </w:t>
             </w:r>
           </w:p>
         </w:tc>
@@ -5087,23 +5077,13 @@
                 <w:szCs w:val="24"/>
               </w:rPr>
             </w:pPr>
-            <w:proofErr w:type="gramStart"/>
             <w:r>
               <w:rPr>
                 <w:rFonts w:ascii="Times New Roman" w:eastAsia="Times New Roman" w:hAnsi="Times New Roman" w:cs="Times New Roman"/>
                 <w:sz w:val="24"/>
                 <w:szCs w:val="24"/>
               </w:rPr>
-              <w:t>Cantidad  =</w:t>
-            </w:r>
-            <w:proofErr w:type="gramEnd"/>
-            <w:r>
-              <w:rPr>
-                <w:rFonts w:ascii="Times New Roman" w:eastAsia="Times New Roman" w:hAnsi="Times New Roman" w:cs="Times New Roman"/>
-                <w:sz w:val="24"/>
-                <w:szCs w:val="24"/>
-              </w:rPr>
-              <w:t xml:space="preserve"> -10 </w:t>
+              <w:t xml:space="preserve">Cantidad  = -10 </w:t>
             </w:r>
           </w:p>
         </w:tc>
@@ -6235,23 +6215,7 @@
                 <w:sz w:val="20"/>
                 <w:szCs w:val="20"/>
               </w:rPr>
-              <w:t xml:space="preserve"> con </w:t>
-            </w:r>
-            <w:proofErr w:type="gramStart"/>
-            <w:r>
-              <w:rPr>
-                <w:sz w:val="20"/>
-                <w:szCs w:val="20"/>
-              </w:rPr>
-              <w:t>tres objeto</w:t>
-            </w:r>
-            <w:proofErr w:type="gramEnd"/>
-            <w:r>
-              <w:rPr>
-                <w:sz w:val="20"/>
-                <w:szCs w:val="20"/>
-              </w:rPr>
-              <w:t xml:space="preserve"> de la clase </w:t>
+              <w:t xml:space="preserve"> con tres objeto de la clase </w:t>
             </w:r>
             <w:proofErr w:type="spellStart"/>
             <w:r>
@@ -6530,6 +6494,7 @@
                 <w:sz w:val="20"/>
                 <w:szCs w:val="20"/>
               </w:rPr>
+              <w:lastRenderedPageBreak/>
               <w:t>Objetivo de la Prueba:</w:t>
             </w:r>
             <w:r>
@@ -6537,31 +6502,7 @@
                 <w:sz w:val="20"/>
                 <w:szCs w:val="20"/>
               </w:rPr>
-              <w:t xml:space="preserve"> Verificar que se pueda buscar un producto y un pedido. En el caso del producto, al ingresar como parámetro el nombre, precio, categoría o número de veces comprado, el método debería devolver los productos. En el caso del pedido, al ingresar como </w:t>
-            </w:r>
-            <w:proofErr w:type="gramStart"/>
-            <w:r>
-              <w:rPr>
-                <w:sz w:val="20"/>
-                <w:szCs w:val="20"/>
-              </w:rPr>
-              <w:t>parámetro  el</w:t>
-            </w:r>
-            <w:proofErr w:type="gramEnd"/>
-            <w:r>
-              <w:rPr>
-                <w:sz w:val="20"/>
-                <w:szCs w:val="20"/>
-              </w:rPr>
-              <w:t xml:space="preserve"> nombre de comprador, precio total o fecha de compra, el método </w:t>
-            </w:r>
-            <w:r>
-              <w:rPr>
-                <w:sz w:val="20"/>
-                <w:szCs w:val="20"/>
-              </w:rPr>
-              <w:lastRenderedPageBreak/>
-              <w:t>debería devolver los pedidos.</w:t>
+              <w:t xml:space="preserve"> Verificar que se pueda buscar un producto y un pedido. En el caso del producto, al ingresar como parámetro el nombre, precio, categoría o número de veces comprado, el método debería devolver los productos. En el caso del pedido, al ingresar como parámetro  el nombre de comprador, precio total o fecha de compra, el método debería devolver los pedidos.</w:t>
             </w:r>
           </w:p>
           <w:p>
@@ -6605,7 +6546,6 @@
                 <w:sz w:val="20"/>
                 <w:szCs w:val="20"/>
               </w:rPr>
-              <w:lastRenderedPageBreak/>
               <w:t>Clase</w:t>
             </w:r>
           </w:p>
@@ -7243,39 +7183,7 @@
                 <w:sz w:val="20"/>
                 <w:szCs w:val="20"/>
               </w:rPr>
-              <w:t xml:space="preserve">Se devuelve la información de los </w:t>
-            </w:r>
-            <w:proofErr w:type="gramStart"/>
-            <w:r>
-              <w:rPr>
-                <w:sz w:val="20"/>
-                <w:szCs w:val="20"/>
-              </w:rPr>
-              <w:t>tres  productos</w:t>
-            </w:r>
-            <w:proofErr w:type="gramEnd"/>
-            <w:r>
-              <w:rPr>
-                <w:sz w:val="20"/>
-                <w:szCs w:val="20"/>
-              </w:rPr>
-              <w:t xml:space="preserve"> con la categoría del producto. El primero con el nombre “Producto C”, el segundo “Producto </w:t>
-            </w:r>
-            <w:proofErr w:type="gramStart"/>
-            <w:r>
-              <w:rPr>
-                <w:sz w:val="20"/>
-                <w:szCs w:val="20"/>
-              </w:rPr>
-              <w:t>D ”</w:t>
-            </w:r>
-            <w:proofErr w:type="gramEnd"/>
-            <w:r>
-              <w:rPr>
-                <w:sz w:val="20"/>
-                <w:szCs w:val="20"/>
-              </w:rPr>
-              <w:t xml:space="preserve"> y “Producto E”</w:t>
+              <w:t>Se devuelve la información de los tres  productos con la categoría del producto. El primero con el nombre “Producto C”, el segundo “Producto D ” y “Producto E”</w:t>
             </w:r>
           </w:p>
         </w:tc>
@@ -7404,17 +7312,8 @@
                 <w:sz w:val="20"/>
                 <w:szCs w:val="20"/>
               </w:rPr>
-              <w:t xml:space="preserve">Número de veces comprado </w:t>
-            </w:r>
-            <w:proofErr w:type="gramStart"/>
-            <w:r>
-              <w:rPr>
-                <w:sz w:val="20"/>
-                <w:szCs w:val="20"/>
-              </w:rPr>
-              <w:t>=  5</w:t>
-            </w:r>
-            <w:proofErr w:type="gramEnd"/>
+              <w:t>Número de veces comprado =  5</w:t>
+            </w:r>
           </w:p>
         </w:tc>
         <w:tc>
@@ -7938,23 +7837,7 @@
                 <w:sz w:val="20"/>
                 <w:szCs w:val="20"/>
               </w:rPr>
-              <w:t xml:space="preserve">Se devuelve la información del Orden con base </w:t>
-            </w:r>
-            <w:proofErr w:type="gramStart"/>
-            <w:r>
-              <w:rPr>
-                <w:sz w:val="20"/>
-                <w:szCs w:val="20"/>
-              </w:rPr>
-              <w:t>a la precio total</w:t>
-            </w:r>
-            <w:proofErr w:type="gramEnd"/>
-            <w:r>
-              <w:rPr>
-                <w:sz w:val="20"/>
-                <w:szCs w:val="20"/>
-              </w:rPr>
-              <w:t xml:space="preserve"> del “Comprador A”</w:t>
+              <w:t>Se devuelve la información del Orden con base a la precio total del “Comprador A”</w:t>
             </w:r>
           </w:p>
         </w:tc>
@@ -9137,6 +9020,7 @@
                 <w:szCs w:val="20"/>
                 <w:lang w:val="en-US"/>
               </w:rPr>
+              <w:lastRenderedPageBreak/>
               <w:t xml:space="preserve">name= “Azul”, </w:t>
             </w:r>
             <w:proofErr w:type="spellStart"/>
@@ -9332,7 +9216,6 @@
                 <w:szCs w:val="20"/>
                 <w:lang w:val="en-US"/>
               </w:rPr>
-              <w:lastRenderedPageBreak/>
               <w:t xml:space="preserve">name= “Daniela”, </w:t>
             </w:r>
             <w:proofErr w:type="spellStart"/>

</xml_diff>

<commit_message>
Se agregar un test para verificar que busca correctamente el producto cuando se agregar uno nuevo
</commit_message>
<xml_diff>
--- a/doc/Formato de escenarios y casos de uso.docx
+++ b/doc/Formato de escenarios y casos de uso.docx
@@ -516,14 +516,7 @@
                 <w:sz w:val="20"/>
                 <w:szCs w:val="20"/>
               </w:rPr>
-              <w:t>Inventory</w:t>
-            </w:r>
-            <w:r>
-              <w:rPr>
-                <w:sz w:val="20"/>
-                <w:szCs w:val="20"/>
-              </w:rPr>
-              <w:t>Test</w:t>
+              <w:t>InventoryTest</w:t>
             </w:r>
             <w:proofErr w:type="spellEnd"/>
           </w:p>
@@ -1807,7 +1800,7 @@
                 <w:sz w:val="24"/>
                 <w:szCs w:val="24"/>
               </w:rPr>
-              <w:t>addProduct</w:t>
+              <w:t>searchProduct</w:t>
             </w:r>
             <w:proofErr w:type="spellEnd"/>
           </w:p>
@@ -1833,9 +1826,9 @@
             <w:pPr>
               <w:spacing w:line="240" w:lineRule="auto"/>
               <w:rPr>
-                <w:rFonts w:ascii="Times New Roman" w:eastAsia="Times New Roman" w:hAnsi="Times New Roman" w:cs="Times New Roman"/>
-                <w:sz w:val="24"/>
-                <w:szCs w:val="24"/>
+                <w:color w:val="000000"/>
+                <w:sz w:val="20"/>
+                <w:szCs w:val="20"/>
               </w:rPr>
             </w:pPr>
             <w:r>
@@ -1869,9 +1862,9 @@
             <w:pPr>
               <w:spacing w:line="240" w:lineRule="auto"/>
               <w:rPr>
-                <w:rFonts w:ascii="Times New Roman" w:eastAsia="Times New Roman" w:hAnsi="Times New Roman" w:cs="Times New Roman"/>
-                <w:sz w:val="24"/>
-                <w:szCs w:val="24"/>
+                <w:color w:val="000000"/>
+                <w:sz w:val="20"/>
+                <w:szCs w:val="20"/>
               </w:rPr>
             </w:pPr>
             <w:proofErr w:type="spellStart"/>
@@ -1890,43 +1883,237 @@
                 <w:sz w:val="20"/>
                 <w:szCs w:val="20"/>
               </w:rPr>
-              <w:t>= “Producto F”, descripción= “</w:t>
-            </w:r>
-            <w:proofErr w:type="spellStart"/>
-            <w:r>
-              <w:rPr>
-                <w:color w:val="000000"/>
-                <w:sz w:val="20"/>
-                <w:szCs w:val="20"/>
-              </w:rPr>
-              <w:t>xxxx</w:t>
-            </w:r>
-            <w:proofErr w:type="spellEnd"/>
-            <w:r>
-              <w:rPr>
-                <w:color w:val="000000"/>
-                <w:sz w:val="20"/>
-                <w:szCs w:val="20"/>
-              </w:rPr>
-              <w:t xml:space="preserve"> F”, categoría= </w:t>
-            </w:r>
-            <w:proofErr w:type="spellStart"/>
-            <w:r>
-              <w:rPr>
-                <w:color w:val="000000"/>
-                <w:sz w:val="20"/>
-                <w:szCs w:val="20"/>
-              </w:rPr>
-              <w:t>Food</w:t>
-            </w:r>
-            <w:proofErr w:type="spellEnd"/>
-            <w:r>
-              <w:rPr>
-                <w:color w:val="000000"/>
-                <w:sz w:val="20"/>
-                <w:szCs w:val="20"/>
-              </w:rPr>
-              <w:t>, precio=53000, cantidad= 8</w:t>
+              <w:t>= “Producto</w:t>
+            </w:r>
+            <w:r>
+              <w:rPr>
+                <w:color w:val="000000"/>
+                <w:sz w:val="20"/>
+                <w:szCs w:val="20"/>
+              </w:rPr>
+              <w:t>1</w:t>
+            </w:r>
+            <w:r>
+              <w:rPr>
+                <w:color w:val="000000"/>
+                <w:sz w:val="20"/>
+                <w:szCs w:val="20"/>
+              </w:rPr>
+              <w:t>”, descripción= “xxxx</w:t>
+            </w:r>
+            <w:r>
+              <w:rPr>
+                <w:color w:val="000000"/>
+                <w:sz w:val="20"/>
+                <w:szCs w:val="20"/>
+              </w:rPr>
+              <w:t>1</w:t>
+            </w:r>
+            <w:r>
+              <w:rPr>
+                <w:color w:val="000000"/>
+                <w:sz w:val="20"/>
+                <w:szCs w:val="20"/>
+              </w:rPr>
+              <w:t xml:space="preserve">”, categoría= </w:t>
+            </w:r>
+            <w:proofErr w:type="spellStart"/>
+            <w:r>
+              <w:rPr>
+                <w:color w:val="000000"/>
+                <w:sz w:val="20"/>
+                <w:szCs w:val="20"/>
+              </w:rPr>
+              <w:t>toys</w:t>
+            </w:r>
+            <w:proofErr w:type="spellEnd"/>
+            <w:r>
+              <w:rPr>
+                <w:color w:val="000000"/>
+                <w:sz w:val="20"/>
+                <w:szCs w:val="20"/>
+              </w:rPr>
+              <w:t xml:space="preserve"> and </w:t>
+            </w:r>
+            <w:proofErr w:type="spellStart"/>
+            <w:r>
+              <w:rPr>
+                <w:color w:val="000000"/>
+                <w:sz w:val="20"/>
+                <w:szCs w:val="20"/>
+              </w:rPr>
+              <w:t>gamea</w:t>
+            </w:r>
+            <w:proofErr w:type="spellEnd"/>
+            <w:r>
+              <w:rPr>
+                <w:color w:val="000000"/>
+                <w:sz w:val="20"/>
+                <w:szCs w:val="20"/>
+              </w:rPr>
+              <w:t>, precio=</w:t>
+            </w:r>
+            <w:r>
+              <w:rPr>
+                <w:color w:val="000000"/>
+                <w:sz w:val="20"/>
+                <w:szCs w:val="20"/>
+              </w:rPr>
+              <w:t>2</w:t>
+            </w:r>
+            <w:r>
+              <w:rPr>
+                <w:color w:val="000000"/>
+                <w:sz w:val="20"/>
+                <w:szCs w:val="20"/>
+              </w:rPr>
+              <w:t>0000</w:t>
+            </w:r>
+            <w:r>
+              <w:rPr>
+                <w:color w:val="000000"/>
+                <w:sz w:val="20"/>
+                <w:szCs w:val="20"/>
+              </w:rPr>
+              <w:t xml:space="preserve">, cantidad= </w:t>
+            </w:r>
+            <w:r>
+              <w:rPr>
+                <w:color w:val="000000"/>
+                <w:sz w:val="20"/>
+                <w:szCs w:val="20"/>
+              </w:rPr>
+              <w:t>2</w:t>
+            </w:r>
+          </w:p>
+          <w:p>
+            <w:pPr>
+              <w:spacing w:line="240" w:lineRule="auto"/>
+              <w:rPr>
+                <w:color w:val="000000"/>
+                <w:sz w:val="20"/>
+                <w:szCs w:val="20"/>
+              </w:rPr>
+            </w:pPr>
+          </w:p>
+          <w:p>
+            <w:pPr>
+              <w:spacing w:line="240" w:lineRule="auto"/>
+              <w:rPr>
+                <w:color w:val="000000"/>
+                <w:sz w:val="20"/>
+                <w:szCs w:val="20"/>
+              </w:rPr>
+            </w:pPr>
+            <w:proofErr w:type="spellStart"/>
+            <w:r>
+              <w:rPr>
+                <w:color w:val="000000"/>
+                <w:sz w:val="20"/>
+                <w:szCs w:val="20"/>
+              </w:rPr>
+              <w:t>name</w:t>
+            </w:r>
+            <w:proofErr w:type="spellEnd"/>
+            <w:r>
+              <w:rPr>
+                <w:color w:val="000000"/>
+                <w:sz w:val="20"/>
+                <w:szCs w:val="20"/>
+              </w:rPr>
+              <w:t>= “Producto</w:t>
+            </w:r>
+            <w:r>
+              <w:rPr>
+                <w:color w:val="000000"/>
+                <w:sz w:val="20"/>
+                <w:szCs w:val="20"/>
+              </w:rPr>
+              <w:t>2</w:t>
+            </w:r>
+            <w:r>
+              <w:rPr>
+                <w:color w:val="000000"/>
+                <w:sz w:val="20"/>
+                <w:szCs w:val="20"/>
+              </w:rPr>
+              <w:t>”, descripción= “xxxx</w:t>
+            </w:r>
+            <w:r>
+              <w:rPr>
+                <w:color w:val="000000"/>
+                <w:sz w:val="20"/>
+                <w:szCs w:val="20"/>
+              </w:rPr>
+              <w:t>2</w:t>
+            </w:r>
+            <w:r>
+              <w:rPr>
+                <w:color w:val="000000"/>
+                <w:sz w:val="20"/>
+                <w:szCs w:val="20"/>
+              </w:rPr>
+              <w:t xml:space="preserve">”, categoría= </w:t>
+            </w:r>
+            <w:proofErr w:type="spellStart"/>
+            <w:r>
+              <w:rPr>
+                <w:color w:val="000000"/>
+                <w:sz w:val="20"/>
+                <w:szCs w:val="20"/>
+              </w:rPr>
+              <w:t>toys</w:t>
+            </w:r>
+            <w:proofErr w:type="spellEnd"/>
+            <w:r>
+              <w:rPr>
+                <w:color w:val="000000"/>
+                <w:sz w:val="20"/>
+                <w:szCs w:val="20"/>
+              </w:rPr>
+              <w:t xml:space="preserve"> and </w:t>
+            </w:r>
+            <w:proofErr w:type="spellStart"/>
+            <w:r>
+              <w:rPr>
+                <w:color w:val="000000"/>
+                <w:sz w:val="20"/>
+                <w:szCs w:val="20"/>
+              </w:rPr>
+              <w:t>gamea</w:t>
+            </w:r>
+            <w:proofErr w:type="spellEnd"/>
+            <w:r>
+              <w:rPr>
+                <w:color w:val="000000"/>
+                <w:sz w:val="20"/>
+                <w:szCs w:val="20"/>
+              </w:rPr>
+              <w:t>, precio=</w:t>
+            </w:r>
+            <w:r>
+              <w:rPr>
+                <w:color w:val="000000"/>
+                <w:sz w:val="20"/>
+                <w:szCs w:val="20"/>
+              </w:rPr>
+              <w:t>5</w:t>
+            </w:r>
+            <w:r>
+              <w:rPr>
+                <w:color w:val="000000"/>
+                <w:sz w:val="20"/>
+                <w:szCs w:val="20"/>
+              </w:rPr>
+              <w:t xml:space="preserve">0000, cantidad= </w:t>
+            </w:r>
+            <w:r>
+              <w:rPr>
+                <w:color w:val="000000"/>
+                <w:sz w:val="20"/>
+                <w:szCs w:val="20"/>
+              </w:rPr>
+              <w:t>1</w:t>
             </w:r>
           </w:p>
         </w:tc>
@@ -1951,19 +2138,53 @@
             <w:pPr>
               <w:spacing w:line="240" w:lineRule="auto"/>
               <w:rPr>
-                <w:color w:val="000000"/>
-                <w:sz w:val="20"/>
-                <w:szCs w:val="20"/>
-              </w:rPr>
-            </w:pPr>
-            <w:r>
-              <w:rPr>
-                <w:color w:val="000000"/>
-                <w:sz w:val="20"/>
-                <w:szCs w:val="20"/>
-              </w:rPr>
-              <w:t>El inventario queda ahora con dos productos, el primero con nombre “Producto A” y el segundo “Producto F”</w:t>
-            </w:r>
+                <w:rFonts w:ascii="Times New Roman" w:eastAsia="Times New Roman" w:hAnsi="Times New Roman" w:cs="Times New Roman"/>
+                <w:sz w:val="24"/>
+                <w:szCs w:val="24"/>
+              </w:rPr>
+            </w:pPr>
+            <w:r>
+              <w:rPr>
+                <w:rFonts w:ascii="Times New Roman" w:eastAsia="Times New Roman" w:hAnsi="Times New Roman" w:cs="Times New Roman"/>
+                <w:sz w:val="24"/>
+                <w:szCs w:val="24"/>
+              </w:rPr>
+              <w:t xml:space="preserve">Encuentra </w:t>
+            </w:r>
+            <w:r>
+              <w:rPr>
+                <w:rFonts w:ascii="Times New Roman" w:eastAsia="Times New Roman" w:hAnsi="Times New Roman" w:cs="Times New Roman"/>
+                <w:sz w:val="24"/>
+                <w:szCs w:val="24"/>
+              </w:rPr>
+              <w:t>los productos</w:t>
+            </w:r>
+            <w:r>
+              <w:rPr>
+                <w:rFonts w:ascii="Times New Roman" w:eastAsia="Times New Roman" w:hAnsi="Times New Roman" w:cs="Times New Roman"/>
+                <w:sz w:val="24"/>
+                <w:szCs w:val="24"/>
+              </w:rPr>
+              <w:t xml:space="preserve"> correctamente y los devuelve</w:t>
+            </w:r>
+            <w:r>
+              <w:rPr>
+                <w:rFonts w:ascii="Times New Roman" w:eastAsia="Times New Roman" w:hAnsi="Times New Roman" w:cs="Times New Roman"/>
+                <w:sz w:val="24"/>
+                <w:szCs w:val="24"/>
+              </w:rPr>
+              <w:t xml:space="preserve"> y en el caso que el producto no este, si devuelve un </w:t>
+            </w:r>
+            <w:proofErr w:type="spellStart"/>
+            <w:r>
+              <w:rPr>
+                <w:rFonts w:ascii="Times New Roman" w:eastAsia="Times New Roman" w:hAnsi="Times New Roman" w:cs="Times New Roman"/>
+                <w:sz w:val="24"/>
+                <w:szCs w:val="24"/>
+              </w:rPr>
+              <w:t>null</w:t>
+            </w:r>
+            <w:proofErr w:type="spellEnd"/>
           </w:p>
         </w:tc>
       </w:tr>
@@ -2112,6 +2333,7 @@
             <w:proofErr w:type="spellStart"/>
             <w:r>
               <w:rPr>
+                <w:color w:val="000000"/>
                 <w:sz w:val="20"/>
                 <w:szCs w:val="20"/>
               </w:rPr>
@@ -2120,42 +2342,47 @@
             <w:proofErr w:type="spellEnd"/>
             <w:r>
               <w:rPr>
-                <w:sz w:val="20"/>
-                <w:szCs w:val="20"/>
-              </w:rPr>
-              <w:t>= “Producto A”, descripción= “</w:t>
-            </w:r>
-            <w:proofErr w:type="spellStart"/>
-            <w:r>
-              <w:rPr>
-                <w:sz w:val="20"/>
-                <w:szCs w:val="20"/>
-              </w:rPr>
-              <w:t>xxxxx</w:t>
-            </w:r>
-            <w:proofErr w:type="spellEnd"/>
-            <w:r>
-              <w:rPr>
-                <w:sz w:val="20"/>
-                <w:szCs w:val="20"/>
-              </w:rPr>
-              <w:t xml:space="preserve"> A”, categoría= </w:t>
-            </w:r>
-            <w:proofErr w:type="spellStart"/>
-            <w:r>
-              <w:rPr>
-                <w:sz w:val="20"/>
-                <w:szCs w:val="20"/>
-              </w:rPr>
-              <w:t>Books</w:t>
-            </w:r>
-            <w:proofErr w:type="spellEnd"/>
-            <w:r>
-              <w:rPr>
-                <w:sz w:val="20"/>
-                <w:szCs w:val="20"/>
-              </w:rPr>
-              <w:t>, precio= 10000, cantidad= 6</w:t>
+                <w:color w:val="000000"/>
+                <w:sz w:val="20"/>
+                <w:szCs w:val="20"/>
+              </w:rPr>
+              <w:t>= “Producto F”, descripción= “</w:t>
+            </w:r>
+            <w:proofErr w:type="spellStart"/>
+            <w:r>
+              <w:rPr>
+                <w:color w:val="000000"/>
+                <w:sz w:val="20"/>
+                <w:szCs w:val="20"/>
+              </w:rPr>
+              <w:t>xxxx</w:t>
+            </w:r>
+            <w:proofErr w:type="spellEnd"/>
+            <w:r>
+              <w:rPr>
+                <w:color w:val="000000"/>
+                <w:sz w:val="20"/>
+                <w:szCs w:val="20"/>
+              </w:rPr>
+              <w:t xml:space="preserve"> F”, categoría= </w:t>
+            </w:r>
+            <w:proofErr w:type="spellStart"/>
+            <w:r>
+              <w:rPr>
+                <w:color w:val="000000"/>
+                <w:sz w:val="20"/>
+                <w:szCs w:val="20"/>
+              </w:rPr>
+              <w:t>Food</w:t>
+            </w:r>
+            <w:proofErr w:type="spellEnd"/>
+            <w:r>
+              <w:rPr>
+                <w:color w:val="000000"/>
+                <w:sz w:val="20"/>
+                <w:szCs w:val="20"/>
+              </w:rPr>
+              <w:t>, precio=53000, cantidad= 8</w:t>
             </w:r>
           </w:p>
         </w:tc>
@@ -2180,36 +2407,18 @@
             <w:pPr>
               <w:spacing w:line="240" w:lineRule="auto"/>
               <w:rPr>
-                <w:rFonts w:ascii="Times New Roman" w:eastAsia="Times New Roman" w:hAnsi="Times New Roman" w:cs="Times New Roman"/>
-                <w:sz w:val="24"/>
-                <w:szCs w:val="24"/>
-              </w:rPr>
-            </w:pPr>
-            <w:r>
-              <w:rPr>
-                <w:color w:val="000000"/>
-                <w:sz w:val="20"/>
-                <w:szCs w:val="20"/>
-              </w:rPr>
-              <w:t xml:space="preserve">El inventario queda solo con el producto que tenía. Lanza una </w:t>
-            </w:r>
-            <w:proofErr w:type="spellStart"/>
-            <w:r>
-              <w:rPr>
-                <w:color w:val="000000"/>
-                <w:sz w:val="20"/>
-                <w:szCs w:val="20"/>
-              </w:rPr>
-              <w:t>Exception</w:t>
-            </w:r>
-            <w:proofErr w:type="spellEnd"/>
-            <w:r>
-              <w:rPr>
-                <w:color w:val="000000"/>
-                <w:sz w:val="20"/>
-                <w:szCs w:val="20"/>
-              </w:rPr>
-              <w:t xml:space="preserve"> y el mensaje dice que el producto ya existe en el inventario</w:t>
+                <w:color w:val="000000"/>
+                <w:sz w:val="20"/>
+                <w:szCs w:val="20"/>
+              </w:rPr>
+            </w:pPr>
+            <w:r>
+              <w:rPr>
+                <w:color w:val="000000"/>
+                <w:sz w:val="20"/>
+                <w:szCs w:val="20"/>
+              </w:rPr>
+              <w:t>El inventario queda ahora con dos productos, el primero con nombre “Producto A” y el segundo “Producto F”</w:t>
             </w:r>
           </w:p>
         </w:tc>
@@ -2251,6 +2460,7 @@
                 <w:sz w:val="24"/>
                 <w:szCs w:val="24"/>
               </w:rPr>
+              <w:lastRenderedPageBreak/>
               <w:t>Inventory</w:t>
             </w:r>
             <w:proofErr w:type="spellEnd"/>
@@ -2289,7 +2499,7 @@
                 <w:sz w:val="24"/>
                 <w:szCs w:val="24"/>
               </w:rPr>
-              <w:t>removeProduct</w:t>
+              <w:t>addProduct</w:t>
             </w:r>
             <w:proofErr w:type="spellEnd"/>
           </w:p>
@@ -2315,18 +2525,18 @@
             <w:pPr>
               <w:spacing w:line="240" w:lineRule="auto"/>
               <w:rPr>
-                <w:color w:val="000000"/>
-                <w:sz w:val="20"/>
-                <w:szCs w:val="20"/>
-              </w:rPr>
-            </w:pPr>
-            <w:r>
-              <w:rPr>
-                <w:color w:val="000000"/>
-                <w:sz w:val="20"/>
-                <w:szCs w:val="20"/>
-              </w:rPr>
-              <w:t>setupStage2</w:t>
+                <w:rFonts w:ascii="Times New Roman" w:eastAsia="Times New Roman" w:hAnsi="Times New Roman" w:cs="Times New Roman"/>
+                <w:sz w:val="24"/>
+                <w:szCs w:val="24"/>
+              </w:rPr>
+            </w:pPr>
+            <w:r>
+              <w:rPr>
+                <w:color w:val="000000"/>
+                <w:sz w:val="20"/>
+                <w:szCs w:val="20"/>
+              </w:rPr>
+              <w:t>setupStage1</w:t>
             </w:r>
           </w:p>
         </w:tc>
@@ -2351,8 +2561,9 @@
             <w:pPr>
               <w:spacing w:line="240" w:lineRule="auto"/>
               <w:rPr>
-                <w:sz w:val="20"/>
-                <w:szCs w:val="20"/>
+                <w:rFonts w:ascii="Times New Roman" w:eastAsia="Times New Roman" w:hAnsi="Times New Roman" w:cs="Times New Roman"/>
+                <w:sz w:val="24"/>
+                <w:szCs w:val="24"/>
               </w:rPr>
             </w:pPr>
             <w:proofErr w:type="spellStart"/>
@@ -2369,7 +2580,39 @@
                 <w:sz w:val="20"/>
                 <w:szCs w:val="20"/>
               </w:rPr>
-              <w:t>= “Producto C”</w:t>
+              <w:t>= “Producto A”, descripción= “</w:t>
+            </w:r>
+            <w:proofErr w:type="spellStart"/>
+            <w:r>
+              <w:rPr>
+                <w:sz w:val="20"/>
+                <w:szCs w:val="20"/>
+              </w:rPr>
+              <w:t>xxxxx</w:t>
+            </w:r>
+            <w:proofErr w:type="spellEnd"/>
+            <w:r>
+              <w:rPr>
+                <w:sz w:val="20"/>
+                <w:szCs w:val="20"/>
+              </w:rPr>
+              <w:t xml:space="preserve"> A”, categoría= </w:t>
+            </w:r>
+            <w:proofErr w:type="spellStart"/>
+            <w:r>
+              <w:rPr>
+                <w:sz w:val="20"/>
+                <w:szCs w:val="20"/>
+              </w:rPr>
+              <w:t>Books</w:t>
+            </w:r>
+            <w:proofErr w:type="spellEnd"/>
+            <w:r>
+              <w:rPr>
+                <w:sz w:val="20"/>
+                <w:szCs w:val="20"/>
+              </w:rPr>
+              <w:t>, precio= 10000, cantidad= 6</w:t>
             </w:r>
           </w:p>
         </w:tc>
@@ -2394,18 +2637,36 @@
             <w:pPr>
               <w:spacing w:line="240" w:lineRule="auto"/>
               <w:rPr>
-                <w:color w:val="000000"/>
-                <w:sz w:val="20"/>
-                <w:szCs w:val="20"/>
-              </w:rPr>
-            </w:pPr>
-            <w:r>
-              <w:rPr>
-                <w:color w:val="000000"/>
-                <w:sz w:val="20"/>
-                <w:szCs w:val="20"/>
-              </w:rPr>
-              <w:t>El inventario queda con un producto que tiene el nombre “Producto B”</w:t>
+                <w:rFonts w:ascii="Times New Roman" w:eastAsia="Times New Roman" w:hAnsi="Times New Roman" w:cs="Times New Roman"/>
+                <w:sz w:val="24"/>
+                <w:szCs w:val="24"/>
+              </w:rPr>
+            </w:pPr>
+            <w:r>
+              <w:rPr>
+                <w:color w:val="000000"/>
+                <w:sz w:val="20"/>
+                <w:szCs w:val="20"/>
+              </w:rPr>
+              <w:t xml:space="preserve">El inventario queda solo con el producto que tenía. Lanza una </w:t>
+            </w:r>
+            <w:proofErr w:type="spellStart"/>
+            <w:r>
+              <w:rPr>
+                <w:color w:val="000000"/>
+                <w:sz w:val="20"/>
+                <w:szCs w:val="20"/>
+              </w:rPr>
+              <w:t>Exception</w:t>
+            </w:r>
+            <w:proofErr w:type="spellEnd"/>
+            <w:r>
+              <w:rPr>
+                <w:color w:val="000000"/>
+                <w:sz w:val="20"/>
+                <w:szCs w:val="20"/>
+              </w:rPr>
+              <w:t xml:space="preserve"> y el mensaje dice que el producto ya existe en el inventario</w:t>
             </w:r>
           </w:p>
         </w:tc>
@@ -2447,7 +2708,202 @@
                 <w:sz w:val="24"/>
                 <w:szCs w:val="24"/>
               </w:rPr>
-              <w:lastRenderedPageBreak/>
+              <w:t>Inventory</w:t>
+            </w:r>
+            <w:proofErr w:type="spellEnd"/>
+          </w:p>
+        </w:tc>
+        <w:tc>
+          <w:tcPr>
+            <w:tcW w:w="1691" w:type="dxa"/>
+            <w:tcBorders>
+              <w:top w:val="single" w:sz="8" w:space="0" w:color="000000"/>
+              <w:left w:val="single" w:sz="8" w:space="0" w:color="000000"/>
+              <w:bottom w:val="single" w:sz="8" w:space="0" w:color="000000"/>
+              <w:right w:val="single" w:sz="8" w:space="0" w:color="000000"/>
+            </w:tcBorders>
+            <w:tcMar>
+              <w:top w:w="100" w:type="dxa"/>
+              <w:left w:w="100" w:type="dxa"/>
+              <w:bottom w:w="100" w:type="dxa"/>
+              <w:right w:w="100" w:type="dxa"/>
+            </w:tcMar>
+            <w:vAlign w:val="center"/>
+          </w:tcPr>
+          <w:p>
+            <w:pPr>
+              <w:spacing w:line="240" w:lineRule="auto"/>
+              <w:rPr>
+                <w:rFonts w:ascii="Times New Roman" w:eastAsia="Times New Roman" w:hAnsi="Times New Roman" w:cs="Times New Roman"/>
+                <w:sz w:val="24"/>
+                <w:szCs w:val="24"/>
+              </w:rPr>
+            </w:pPr>
+            <w:proofErr w:type="spellStart"/>
+            <w:r>
+              <w:rPr>
+                <w:rFonts w:ascii="Times New Roman" w:eastAsia="Times New Roman" w:hAnsi="Times New Roman" w:cs="Times New Roman"/>
+                <w:sz w:val="24"/>
+                <w:szCs w:val="24"/>
+              </w:rPr>
+              <w:t>removeProduct</w:t>
+            </w:r>
+            <w:proofErr w:type="spellEnd"/>
+          </w:p>
+        </w:tc>
+        <w:tc>
+          <w:tcPr>
+            <w:tcW w:w="1455" w:type="dxa"/>
+            <w:tcBorders>
+              <w:top w:val="single" w:sz="8" w:space="0" w:color="000000"/>
+              <w:left w:val="single" w:sz="8" w:space="0" w:color="000000"/>
+              <w:bottom w:val="single" w:sz="8" w:space="0" w:color="000000"/>
+              <w:right w:val="single" w:sz="8" w:space="0" w:color="000000"/>
+            </w:tcBorders>
+            <w:tcMar>
+              <w:top w:w="100" w:type="dxa"/>
+              <w:left w:w="100" w:type="dxa"/>
+              <w:bottom w:w="100" w:type="dxa"/>
+              <w:right w:w="100" w:type="dxa"/>
+            </w:tcMar>
+            <w:vAlign w:val="center"/>
+          </w:tcPr>
+          <w:p>
+            <w:pPr>
+              <w:spacing w:line="240" w:lineRule="auto"/>
+              <w:rPr>
+                <w:color w:val="000000"/>
+                <w:sz w:val="20"/>
+                <w:szCs w:val="20"/>
+              </w:rPr>
+            </w:pPr>
+            <w:r>
+              <w:rPr>
+                <w:color w:val="000000"/>
+                <w:sz w:val="20"/>
+                <w:szCs w:val="20"/>
+              </w:rPr>
+              <w:t>setupStage2</w:t>
+            </w:r>
+          </w:p>
+        </w:tc>
+        <w:tc>
+          <w:tcPr>
+            <w:tcW w:w="2767" w:type="dxa"/>
+            <w:tcBorders>
+              <w:top w:val="single" w:sz="8" w:space="0" w:color="000000"/>
+              <w:left w:val="single" w:sz="8" w:space="0" w:color="000000"/>
+              <w:bottom w:val="single" w:sz="8" w:space="0" w:color="000000"/>
+              <w:right w:val="single" w:sz="8" w:space="0" w:color="000000"/>
+            </w:tcBorders>
+            <w:tcMar>
+              <w:top w:w="100" w:type="dxa"/>
+              <w:left w:w="100" w:type="dxa"/>
+              <w:bottom w:w="100" w:type="dxa"/>
+              <w:right w:w="100" w:type="dxa"/>
+            </w:tcMar>
+            <w:vAlign w:val="center"/>
+          </w:tcPr>
+          <w:p>
+            <w:pPr>
+              <w:spacing w:line="240" w:lineRule="auto"/>
+              <w:rPr>
+                <w:sz w:val="20"/>
+                <w:szCs w:val="20"/>
+              </w:rPr>
+            </w:pPr>
+            <w:proofErr w:type="spellStart"/>
+            <w:r>
+              <w:rPr>
+                <w:sz w:val="20"/>
+                <w:szCs w:val="20"/>
+              </w:rPr>
+              <w:t>name</w:t>
+            </w:r>
+            <w:proofErr w:type="spellEnd"/>
+            <w:r>
+              <w:rPr>
+                <w:sz w:val="20"/>
+                <w:szCs w:val="20"/>
+              </w:rPr>
+              <w:t>= “Producto C”</w:t>
+            </w:r>
+          </w:p>
+        </w:tc>
+        <w:tc>
+          <w:tcPr>
+            <w:tcW w:w="3717" w:type="dxa"/>
+            <w:tcBorders>
+              <w:top w:val="single" w:sz="8" w:space="0" w:color="000000"/>
+              <w:left w:val="single" w:sz="8" w:space="0" w:color="000000"/>
+              <w:bottom w:val="single" w:sz="8" w:space="0" w:color="000000"/>
+              <w:right w:val="single" w:sz="8" w:space="0" w:color="000000"/>
+            </w:tcBorders>
+            <w:tcMar>
+              <w:top w:w="100" w:type="dxa"/>
+              <w:left w:w="100" w:type="dxa"/>
+              <w:bottom w:w="100" w:type="dxa"/>
+              <w:right w:w="100" w:type="dxa"/>
+            </w:tcMar>
+            <w:vAlign w:val="center"/>
+          </w:tcPr>
+          <w:p>
+            <w:pPr>
+              <w:spacing w:line="240" w:lineRule="auto"/>
+              <w:rPr>
+                <w:color w:val="000000"/>
+                <w:sz w:val="20"/>
+                <w:szCs w:val="20"/>
+              </w:rPr>
+            </w:pPr>
+            <w:r>
+              <w:rPr>
+                <w:color w:val="000000"/>
+                <w:sz w:val="20"/>
+                <w:szCs w:val="20"/>
+              </w:rPr>
+              <w:t>El inventario queda con un producto que tiene el nombre “Producto B”</w:t>
+            </w:r>
+          </w:p>
+        </w:tc>
+      </w:tr>
+      <w:tr>
+        <w:trPr>
+          <w:trHeight w:val="390"/>
+        </w:trPr>
+        <w:tc>
+          <w:tcPr>
+            <w:tcW w:w="1150" w:type="dxa"/>
+            <w:tcBorders>
+              <w:top w:val="single" w:sz="8" w:space="0" w:color="000000"/>
+              <w:left w:val="single" w:sz="8" w:space="0" w:color="000000"/>
+              <w:bottom w:val="single" w:sz="8" w:space="0" w:color="000000"/>
+              <w:right w:val="single" w:sz="8" w:space="0" w:color="000000"/>
+            </w:tcBorders>
+            <w:tcMar>
+              <w:top w:w="100" w:type="dxa"/>
+              <w:left w:w="100" w:type="dxa"/>
+              <w:bottom w:w="100" w:type="dxa"/>
+              <w:right w:w="100" w:type="dxa"/>
+            </w:tcMar>
+            <w:vAlign w:val="center"/>
+          </w:tcPr>
+          <w:p>
+            <w:pPr>
+              <w:spacing w:line="240" w:lineRule="auto"/>
+              <w:rPr>
+                <w:rFonts w:ascii="Times New Roman" w:eastAsia="Times New Roman" w:hAnsi="Times New Roman" w:cs="Times New Roman"/>
+                <w:sz w:val="24"/>
+                <w:szCs w:val="24"/>
+              </w:rPr>
+            </w:pPr>
+            <w:proofErr w:type="spellStart"/>
+            <w:r>
+              <w:rPr>
+                <w:rFonts w:ascii="Times New Roman" w:eastAsia="Times New Roman" w:hAnsi="Times New Roman" w:cs="Times New Roman"/>
+                <w:sz w:val="24"/>
+                <w:szCs w:val="24"/>
+              </w:rPr>
               <w:t>Inventory</w:t>
             </w:r>
             <w:proofErr w:type="spellEnd"/>
@@ -4461,6 +4917,7 @@
                 <w:sz w:val="20"/>
                 <w:szCs w:val="20"/>
               </w:rPr>
+              <w:lastRenderedPageBreak/>
               <w:t>Objetivo de la Prueba:</w:t>
             </w:r>
             <w:r>
@@ -4918,16 +5375,7 @@
                 <w:sz w:val="24"/>
                 <w:szCs w:val="24"/>
               </w:rPr>
-              <w:t xml:space="preserve">La cantidad del producto </w:t>
-            </w:r>
-            <w:r>
-              <w:rPr>
-                <w:rFonts w:ascii="Times New Roman" w:eastAsia="Times New Roman" w:hAnsi="Times New Roman" w:cs="Times New Roman"/>
-                <w:sz w:val="24"/>
-                <w:szCs w:val="24"/>
-              </w:rPr>
-              <w:lastRenderedPageBreak/>
-              <w:t xml:space="preserve">aumenta en 3  a la cantidad actual que se tenía </w:t>
+              <w:t xml:space="preserve">La cantidad del producto aumenta en 3  a la cantidad actual que se tenía </w:t>
             </w:r>
           </w:p>
         </w:tc>
@@ -4971,7 +5419,6 @@
                 <w:sz w:val="24"/>
                 <w:szCs w:val="24"/>
               </w:rPr>
-              <w:lastRenderedPageBreak/>
               <w:t>Product</w:t>
             </w:r>
             <w:proofErr w:type="spellEnd"/>
@@ -6306,6 +6753,7 @@
                 <w:szCs w:val="20"/>
                 <w:lang w:val="en-US"/>
               </w:rPr>
+              <w:lastRenderedPageBreak/>
               <w:t xml:space="preserve">name= “Comprador B”, </w:t>
             </w:r>
             <w:proofErr w:type="spellStart"/>
@@ -6494,7 +6942,6 @@
                 <w:sz w:val="20"/>
                 <w:szCs w:val="20"/>
               </w:rPr>
-              <w:lastRenderedPageBreak/>
               <w:t>Objetivo de la Prueba:</w:t>
             </w:r>
             <w:r>
@@ -8380,14 +8827,7 @@
                 <w:sz w:val="20"/>
                 <w:szCs w:val="20"/>
               </w:rPr>
-              <w:t>Inventory</w:t>
-            </w:r>
-            <w:r>
-              <w:rPr>
-                <w:sz w:val="20"/>
-                <w:szCs w:val="20"/>
-              </w:rPr>
-              <w:t>Test</w:t>
+              <w:t>InventoryTest</w:t>
             </w:r>
             <w:proofErr w:type="spellEnd"/>
           </w:p>
@@ -8745,7 +9185,15 @@
                 <w:sz w:val="20"/>
                 <w:szCs w:val="20"/>
               </w:rPr>
-              <w:t xml:space="preserve">, precio= 1000, cantidad 5, </w:t>
+              <w:t xml:space="preserve">, precio= 1000, </w:t>
+            </w:r>
+            <w:r>
+              <w:rPr>
+                <w:sz w:val="20"/>
+                <w:szCs w:val="20"/>
+              </w:rPr>
+              <w:lastRenderedPageBreak/>
+              <w:t xml:space="preserve">cantidad 5, </w:t>
             </w:r>
             <w:proofErr w:type="spellStart"/>
             <w:r>
@@ -8884,6 +9332,7 @@
                 <w:sz w:val="20"/>
                 <w:szCs w:val="20"/>
               </w:rPr>
+              <w:lastRenderedPageBreak/>
               <w:t>setupStage1</w:t>
             </w:r>
           </w:p>
@@ -9020,7 +9469,6 @@
                 <w:szCs w:val="20"/>
                 <w:lang w:val="en-US"/>
               </w:rPr>
-              <w:lastRenderedPageBreak/>
               <w:t xml:space="preserve">name= “Azul”, </w:t>
             </w:r>
             <w:proofErr w:type="spellStart"/>
@@ -10032,14 +10480,7 @@
                 <w:sz w:val="20"/>
                 <w:szCs w:val="20"/>
               </w:rPr>
-              <w:t>Letra final</w:t>
-            </w:r>
-            <w:r>
-              <w:rPr>
-                <w:sz w:val="20"/>
-                <w:szCs w:val="20"/>
-              </w:rPr>
-              <w:t xml:space="preserve"> = “D”</w:t>
+              <w:t>Letra final = “D”</w:t>
             </w:r>
           </w:p>
           <w:p>

</xml_diff>

<commit_message>
Requerimiento de buscar un producto y sus tests cuando la busqueda es positiva
</commit_message>
<xml_diff>
--- a/doc/Formato de escenarios y casos de uso.docx
+++ b/doc/Formato de escenarios y casos de uso.docx
@@ -111,7 +111,14 @@
           <w:sz w:val="20"/>
           <w:szCs w:val="20"/>
         </w:rPr>
-        <w:t>: 26</w:t>
+        <w:t>: 2</w:t>
+      </w:r>
+      <w:r>
+        <w:rPr>
+          <w:sz w:val="20"/>
+          <w:szCs w:val="20"/>
+        </w:rPr>
+        <w:t>7</w:t>
       </w:r>
     </w:p>
     <w:p>
@@ -2021,39 +2028,7 @@
                 <w:sz w:val="20"/>
                 <w:szCs w:val="20"/>
               </w:rPr>
-              <w:t>= “Producto</w:t>
-            </w:r>
-            <w:r>
-              <w:rPr>
-                <w:color w:val="000000"/>
-                <w:sz w:val="20"/>
-                <w:szCs w:val="20"/>
-              </w:rPr>
-              <w:t>2</w:t>
-            </w:r>
-            <w:r>
-              <w:rPr>
-                <w:color w:val="000000"/>
-                <w:sz w:val="20"/>
-                <w:szCs w:val="20"/>
-              </w:rPr>
-              <w:t>”, descripción= “xxxx</w:t>
-            </w:r>
-            <w:r>
-              <w:rPr>
-                <w:color w:val="000000"/>
-                <w:sz w:val="20"/>
-                <w:szCs w:val="20"/>
-              </w:rPr>
-              <w:t>2</w:t>
-            </w:r>
-            <w:r>
-              <w:rPr>
-                <w:color w:val="000000"/>
-                <w:sz w:val="20"/>
-                <w:szCs w:val="20"/>
-              </w:rPr>
-              <w:t xml:space="preserve">”, categoría= </w:t>
+              <w:t xml:space="preserve">= “Producto2”, descripción= “xxxx2”, categoría= </w:t>
             </w:r>
             <w:proofErr w:type="spellStart"/>
             <w:r>
@@ -6153,7 +6128,14 @@
                 <w:sz w:val="20"/>
                 <w:szCs w:val="20"/>
               </w:rPr>
-              <w:t>setupStage2</w:t>
+              <w:t>setupStage</w:t>
+            </w:r>
+            <w:r>
+              <w:rPr>
+                <w:sz w:val="20"/>
+                <w:szCs w:val="20"/>
+              </w:rPr>
+              <w:t>4</w:t>
             </w:r>
           </w:p>
         </w:tc>
@@ -6309,6 +6291,36 @@
               </w:rPr>
               <w:t>, precio= 20000, cantidad= 2</w:t>
             </w:r>
+            <w:r>
+              <w:rPr>
+                <w:sz w:val="20"/>
+                <w:szCs w:val="20"/>
+              </w:rPr>
+              <w:t xml:space="preserve">, </w:t>
+            </w:r>
+            <w:proofErr w:type="spellStart"/>
+            <w:r>
+              <w:rPr>
+                <w:sz w:val="20"/>
+                <w:szCs w:val="20"/>
+              </w:rPr>
+              <w:t>times</w:t>
+            </w:r>
+            <w:r>
+              <w:rPr>
+                <w:sz w:val="20"/>
+                <w:szCs w:val="20"/>
+              </w:rPr>
+              <w:t>Bought</w:t>
+            </w:r>
+            <w:proofErr w:type="spellEnd"/>
+            <w:r>
+              <w:rPr>
+                <w:sz w:val="20"/>
+                <w:szCs w:val="20"/>
+              </w:rPr>
+              <w:t>= 2</w:t>
+            </w:r>
           </w:p>
           <w:p>
             <w:pPr>
@@ -6371,6 +6383,43 @@
               </w:rPr>
               <w:t>, precio= 6000, cantidad 2</w:t>
             </w:r>
+            <w:r>
+              <w:rPr>
+                <w:sz w:val="20"/>
+                <w:szCs w:val="20"/>
+              </w:rPr>
+              <w:t xml:space="preserve">, </w:t>
+            </w:r>
+            <w:proofErr w:type="spellStart"/>
+            <w:r>
+              <w:rPr>
+                <w:sz w:val="20"/>
+                <w:szCs w:val="20"/>
+              </w:rPr>
+              <w:t>times</w:t>
+            </w:r>
+            <w:r>
+              <w:rPr>
+                <w:sz w:val="20"/>
+                <w:szCs w:val="20"/>
+              </w:rPr>
+              <w:t>Bought</w:t>
+            </w:r>
+            <w:proofErr w:type="spellEnd"/>
+            <w:r>
+              <w:rPr>
+                <w:sz w:val="20"/>
+                <w:szCs w:val="20"/>
+              </w:rPr>
+              <w:t xml:space="preserve">= </w:t>
+            </w:r>
+            <w:r>
+              <w:rPr>
+                <w:sz w:val="20"/>
+                <w:szCs w:val="20"/>
+              </w:rPr>
+              <w:t>3</w:t>
+            </w:r>
           </w:p>
           <w:p>
             <w:pPr>
@@ -6415,15 +6464,22 @@
                 <w:sz w:val="20"/>
                 <w:szCs w:val="20"/>
               </w:rPr>
-              <w:t xml:space="preserve"> A”, categoría= </w:t>
-            </w:r>
-            <w:proofErr w:type="spellStart"/>
-            <w:r>
-              <w:rPr>
-                <w:sz w:val="20"/>
-                <w:szCs w:val="20"/>
-              </w:rPr>
-              <w:t>Books</w:t>
+              <w:t xml:space="preserve"> A”, categoría=</w:t>
+            </w:r>
+            <w:r>
+              <w:rPr>
+                <w:sz w:val="20"/>
+                <w:szCs w:val="20"/>
+              </w:rPr>
+              <w:t xml:space="preserve"> </w:t>
+            </w:r>
+            <w:proofErr w:type="spellStart"/>
+            <w:r>
+              <w:rPr>
+                <w:sz w:val="20"/>
+                <w:szCs w:val="20"/>
+              </w:rPr>
+              <w:t>Drinks</w:t>
             </w:r>
             <w:proofErr w:type="spellEnd"/>
             <w:r>
@@ -6432,6 +6488,43 @@
                 <w:szCs w:val="20"/>
               </w:rPr>
               <w:t>, precio= 20000, cantidad= 6</w:t>
+            </w:r>
+            <w:r>
+              <w:rPr>
+                <w:sz w:val="20"/>
+                <w:szCs w:val="20"/>
+              </w:rPr>
+              <w:t xml:space="preserve">, </w:t>
+            </w:r>
+            <w:proofErr w:type="spellStart"/>
+            <w:r>
+              <w:rPr>
+                <w:sz w:val="20"/>
+                <w:szCs w:val="20"/>
+              </w:rPr>
+              <w:t>times</w:t>
+            </w:r>
+            <w:r>
+              <w:rPr>
+                <w:sz w:val="20"/>
+                <w:szCs w:val="20"/>
+              </w:rPr>
+              <w:t>Bought</w:t>
+            </w:r>
+            <w:proofErr w:type="spellEnd"/>
+            <w:r>
+              <w:rPr>
+                <w:sz w:val="20"/>
+                <w:szCs w:val="20"/>
+              </w:rPr>
+              <w:t xml:space="preserve">= </w:t>
+            </w:r>
+            <w:r>
+              <w:rPr>
+                <w:sz w:val="20"/>
+                <w:szCs w:val="20"/>
+              </w:rPr>
+              <w:t>4</w:t>
             </w:r>
           </w:p>
           <w:p>
@@ -6495,6 +6588,36 @@
               </w:rPr>
               <w:t>, precio= 6000, cantidad 5</w:t>
             </w:r>
+            <w:r>
+              <w:rPr>
+                <w:sz w:val="20"/>
+                <w:szCs w:val="20"/>
+              </w:rPr>
+              <w:t xml:space="preserve">, </w:t>
+            </w:r>
+            <w:proofErr w:type="spellStart"/>
+            <w:r>
+              <w:rPr>
+                <w:sz w:val="20"/>
+                <w:szCs w:val="20"/>
+              </w:rPr>
+              <w:t>times</w:t>
+            </w:r>
+            <w:r>
+              <w:rPr>
+                <w:sz w:val="20"/>
+                <w:szCs w:val="20"/>
+              </w:rPr>
+              <w:t>Bought</w:t>
+            </w:r>
+            <w:proofErr w:type="spellEnd"/>
+            <w:r>
+              <w:rPr>
+                <w:sz w:val="20"/>
+                <w:szCs w:val="20"/>
+              </w:rPr>
+              <w:t>= 2</w:t>
+            </w:r>
           </w:p>
           <w:p>
             <w:pPr>
@@ -6547,7 +6670,14 @@
                 <w:sz w:val="20"/>
                 <w:szCs w:val="20"/>
               </w:rPr>
-              <w:t>Drinks</w:t>
+              <w:t>Boo</w:t>
+            </w:r>
+            <w:r>
+              <w:rPr>
+                <w:sz w:val="20"/>
+                <w:szCs w:val="20"/>
+              </w:rPr>
+              <w:t>ks</w:t>
             </w:r>
             <w:proofErr w:type="spellEnd"/>
             <w:r>
@@ -6556,6 +6686,36 @@
                 <w:szCs w:val="20"/>
               </w:rPr>
               <w:t>, precio= 2000, cantidad 2</w:t>
+            </w:r>
+            <w:r>
+              <w:rPr>
+                <w:sz w:val="20"/>
+                <w:szCs w:val="20"/>
+              </w:rPr>
+              <w:t xml:space="preserve">, </w:t>
+            </w:r>
+            <w:proofErr w:type="spellStart"/>
+            <w:r>
+              <w:rPr>
+                <w:sz w:val="20"/>
+                <w:szCs w:val="20"/>
+              </w:rPr>
+              <w:t>times</w:t>
+            </w:r>
+            <w:r>
+              <w:rPr>
+                <w:sz w:val="20"/>
+                <w:szCs w:val="20"/>
+              </w:rPr>
+              <w:t>Bought</w:t>
+            </w:r>
+            <w:proofErr w:type="spellEnd"/>
+            <w:r>
+              <w:rPr>
+                <w:sz w:val="20"/>
+                <w:szCs w:val="20"/>
+              </w:rPr>
+              <w:t>= 2,</w:t>
             </w:r>
           </w:p>
         </w:tc>
@@ -6662,7 +6822,21 @@
                 <w:sz w:val="20"/>
                 <w:szCs w:val="20"/>
               </w:rPr>
-              <w:t xml:space="preserve"> con tres objeto de la clase </w:t>
+              <w:t xml:space="preserve"> con </w:t>
+            </w:r>
+            <w:r>
+              <w:rPr>
+                <w:sz w:val="20"/>
+                <w:szCs w:val="20"/>
+              </w:rPr>
+              <w:t>tres objetos</w:t>
+            </w:r>
+            <w:r>
+              <w:rPr>
+                <w:sz w:val="20"/>
+                <w:szCs w:val="20"/>
+              </w:rPr>
+              <w:t xml:space="preserve"> de la clase </w:t>
             </w:r>
             <w:proofErr w:type="spellStart"/>
             <w:r>
@@ -6949,7 +7123,21 @@
                 <w:sz w:val="20"/>
                 <w:szCs w:val="20"/>
               </w:rPr>
-              <w:t xml:space="preserve"> Verificar que se pueda buscar un producto y un pedido. En el caso del producto, al ingresar como parámetro el nombre, precio, categoría o número de veces comprado, el método debería devolver los productos. En el caso del pedido, al ingresar como parámetro  el nombre de comprador, precio total o fecha de compra, el método debería devolver los pedidos.</w:t>
+              <w:t xml:space="preserve"> Verificar que se pueda buscar un producto y un pedido. En el caso del producto, al ingresar como parámetro el nombre, precio, categoría o número de veces comprado, el método debería devolver los productos. En el caso del pedido, al ingresar como </w:t>
+            </w:r>
+            <w:r>
+              <w:rPr>
+                <w:sz w:val="20"/>
+                <w:szCs w:val="20"/>
+              </w:rPr>
+              <w:t>parámetro el</w:t>
+            </w:r>
+            <w:r>
+              <w:rPr>
+                <w:sz w:val="20"/>
+                <w:szCs w:val="20"/>
+              </w:rPr>
+              <w:t xml:space="preserve"> nombre de comprador, precio total o fecha de compra, el método debería devolver los pedidos.</w:t>
             </w:r>
           </w:p>
           <w:p>
@@ -7220,7 +7408,14 @@
                 <w:sz w:val="20"/>
                 <w:szCs w:val="20"/>
               </w:rPr>
-              <w:t>setupStage2</w:t>
+              <w:t>setupStage</w:t>
+            </w:r>
+            <w:r>
+              <w:rPr>
+                <w:sz w:val="20"/>
+                <w:szCs w:val="20"/>
+              </w:rPr>
+              <w:t>4</w:t>
             </w:r>
           </w:p>
         </w:tc>
@@ -7388,7 +7583,14 @@
                 <w:sz w:val="20"/>
                 <w:szCs w:val="20"/>
               </w:rPr>
-              <w:t>setupStage2</w:t>
+              <w:t>setupStage</w:t>
+            </w:r>
+            <w:r>
+              <w:rPr>
+                <w:sz w:val="20"/>
+                <w:szCs w:val="20"/>
+              </w:rPr>
+              <w:t>4</w:t>
             </w:r>
           </w:p>
         </w:tc>
@@ -7554,7 +7756,14 @@
                 <w:sz w:val="20"/>
                 <w:szCs w:val="20"/>
               </w:rPr>
-              <w:t>setupStage2</w:t>
+              <w:t>setupStage</w:t>
+            </w:r>
+            <w:r>
+              <w:rPr>
+                <w:sz w:val="20"/>
+                <w:szCs w:val="20"/>
+              </w:rPr>
+              <w:t>4</w:t>
             </w:r>
           </w:p>
         </w:tc>
@@ -7630,7 +7839,65 @@
                 <w:sz w:val="20"/>
                 <w:szCs w:val="20"/>
               </w:rPr>
-              <w:t>Se devuelve la información de los tres  productos con la categoría del producto. El primero con el nombre “Producto C”, el segundo “Producto D ” y “Producto E”</w:t>
+              <w:t xml:space="preserve">Se devuelve la información de los </w:t>
+            </w:r>
+            <w:r>
+              <w:rPr>
+                <w:sz w:val="20"/>
+                <w:szCs w:val="20"/>
+              </w:rPr>
+              <w:t>tres productos</w:t>
+            </w:r>
+            <w:r>
+              <w:rPr>
+                <w:sz w:val="20"/>
+                <w:szCs w:val="20"/>
+              </w:rPr>
+              <w:t xml:space="preserve"> con la categoría del producto. El primero con el nombre “Producto C”</w:t>
+            </w:r>
+            <w:r>
+              <w:rPr>
+                <w:sz w:val="20"/>
+                <w:szCs w:val="20"/>
+              </w:rPr>
+              <w:t>, “</w:t>
+            </w:r>
+            <w:proofErr w:type="spellStart"/>
+            <w:r>
+              <w:rPr>
+                <w:sz w:val="20"/>
+                <w:szCs w:val="20"/>
+              </w:rPr>
+              <w:t>Product</w:t>
+            </w:r>
+            <w:proofErr w:type="spellEnd"/>
+            <w:r>
+              <w:rPr>
+                <w:sz w:val="20"/>
+                <w:szCs w:val="20"/>
+              </w:rPr>
+              <w:t xml:space="preserve"> A”  y </w:t>
+            </w:r>
+            <w:r>
+              <w:rPr>
+                <w:sz w:val="20"/>
+                <w:szCs w:val="20"/>
+              </w:rPr>
+              <w:t xml:space="preserve">“Producto </w:t>
+            </w:r>
+            <w:r>
+              <w:rPr>
+                <w:sz w:val="20"/>
+                <w:szCs w:val="20"/>
+              </w:rPr>
+              <w:t>D</w:t>
+            </w:r>
+            <w:r>
+              <w:rPr>
+                <w:sz w:val="20"/>
+                <w:szCs w:val="20"/>
+              </w:rPr>
+              <w:t>”</w:t>
             </w:r>
           </w:p>
         </w:tc>
@@ -7729,7 +7996,14 @@
                 <w:sz w:val="20"/>
                 <w:szCs w:val="20"/>
               </w:rPr>
-              <w:t>setupStage2</w:t>
+              <w:t>setupStage</w:t>
+            </w:r>
+            <w:r>
+              <w:rPr>
+                <w:sz w:val="20"/>
+                <w:szCs w:val="20"/>
+              </w:rPr>
+              <w:t>4</w:t>
             </w:r>
           </w:p>
         </w:tc>
@@ -7759,7 +8033,14 @@
                 <w:sz w:val="20"/>
                 <w:szCs w:val="20"/>
               </w:rPr>
-              <w:t>Número de veces comprado =  5</w:t>
+              <w:t xml:space="preserve">Número de veces comprado = </w:t>
+            </w:r>
+            <w:r>
+              <w:rPr>
+                <w:sz w:val="20"/>
+                <w:szCs w:val="20"/>
+              </w:rPr>
+              <w:t>2</w:t>
             </w:r>
           </w:p>
         </w:tc>
@@ -7789,7 +8070,147 @@
                 <w:sz w:val="20"/>
                 <w:szCs w:val="20"/>
               </w:rPr>
-              <w:t>Se devuelve la información del producto con respecto al número de veces comparado con el nombre “Producto C”</w:t>
+              <w:t xml:space="preserve">Se devuelve la información </w:t>
+            </w:r>
+            <w:r>
+              <w:rPr>
+                <w:sz w:val="20"/>
+                <w:szCs w:val="20"/>
+              </w:rPr>
+              <w:t>de</w:t>
+            </w:r>
+            <w:r>
+              <w:rPr>
+                <w:sz w:val="20"/>
+                <w:szCs w:val="20"/>
+              </w:rPr>
+              <w:t xml:space="preserve"> </w:t>
+            </w:r>
+            <w:r>
+              <w:rPr>
+                <w:sz w:val="20"/>
+                <w:szCs w:val="20"/>
+              </w:rPr>
+              <w:t xml:space="preserve">los </w:t>
+            </w:r>
+            <w:r>
+              <w:rPr>
+                <w:sz w:val="20"/>
+                <w:szCs w:val="20"/>
+              </w:rPr>
+              <w:t>producto</w:t>
+            </w:r>
+            <w:r>
+              <w:rPr>
+                <w:sz w:val="20"/>
+                <w:szCs w:val="20"/>
+              </w:rPr>
+              <w:t>s</w:t>
+            </w:r>
+            <w:r>
+              <w:rPr>
+                <w:sz w:val="20"/>
+                <w:szCs w:val="20"/>
+              </w:rPr>
+              <w:t xml:space="preserve"> con respecto al número de veces comp</w:t>
+            </w:r>
+            <w:r>
+              <w:rPr>
+                <w:sz w:val="20"/>
+                <w:szCs w:val="20"/>
+              </w:rPr>
+              <w:t>rado</w:t>
+            </w:r>
+            <w:r>
+              <w:rPr>
+                <w:sz w:val="20"/>
+                <w:szCs w:val="20"/>
+              </w:rPr>
+              <w:t xml:space="preserve"> con </w:t>
+            </w:r>
+            <w:r>
+              <w:rPr>
+                <w:sz w:val="20"/>
+                <w:szCs w:val="20"/>
+              </w:rPr>
+              <w:t xml:space="preserve">los nombres </w:t>
+            </w:r>
+            <w:r>
+              <w:rPr>
+                <w:sz w:val="20"/>
+                <w:szCs w:val="20"/>
+              </w:rPr>
+              <w:t xml:space="preserve">“Producto </w:t>
+            </w:r>
+            <w:r>
+              <w:rPr>
+                <w:sz w:val="20"/>
+                <w:szCs w:val="20"/>
+              </w:rPr>
+              <w:t>D</w:t>
+            </w:r>
+            <w:r>
+              <w:rPr>
+                <w:sz w:val="20"/>
+                <w:szCs w:val="20"/>
+              </w:rPr>
+              <w:t>”</w:t>
+            </w:r>
+            <w:r>
+              <w:rPr>
+                <w:sz w:val="20"/>
+                <w:szCs w:val="20"/>
+              </w:rPr>
+              <w:t>, “</w:t>
+            </w:r>
+            <w:r>
+              <w:rPr>
+                <w:sz w:val="20"/>
+                <w:szCs w:val="20"/>
+              </w:rPr>
+              <w:t xml:space="preserve">Producto </w:t>
+            </w:r>
+            <w:r>
+              <w:rPr>
+                <w:sz w:val="20"/>
+                <w:szCs w:val="20"/>
+              </w:rPr>
+              <w:t>B”</w:t>
+            </w:r>
+            <w:r>
+              <w:rPr>
+                <w:sz w:val="20"/>
+                <w:szCs w:val="20"/>
+              </w:rPr>
+              <w:t xml:space="preserve"> y </w:t>
+            </w:r>
+            <w:r>
+              <w:rPr>
+                <w:sz w:val="20"/>
+                <w:szCs w:val="20"/>
+              </w:rPr>
+              <w:t>“</w:t>
+            </w:r>
+            <w:r>
+              <w:rPr>
+                <w:sz w:val="20"/>
+                <w:szCs w:val="20"/>
+              </w:rPr>
+              <w:t xml:space="preserve">Producto </w:t>
+            </w:r>
+            <w:r>
+              <w:rPr>
+                <w:sz w:val="20"/>
+                <w:szCs w:val="20"/>
+              </w:rPr>
+              <w:t>E</w:t>
+            </w:r>
+            <w:r>
+              <w:rPr>
+                <w:sz w:val="20"/>
+                <w:szCs w:val="20"/>
+              </w:rPr>
+              <w:t>”</w:t>
             </w:r>
           </w:p>
         </w:tc>
@@ -7888,7 +8309,14 @@
                 <w:sz w:val="20"/>
                 <w:szCs w:val="20"/>
               </w:rPr>
-              <w:t>setupStage2</w:t>
+              <w:t>setupStage</w:t>
+            </w:r>
+            <w:r>
+              <w:rPr>
+                <w:sz w:val="20"/>
+                <w:szCs w:val="20"/>
+              </w:rPr>
+              <w:t>4</w:t>
             </w:r>
           </w:p>
         </w:tc>
@@ -8284,7 +8712,21 @@
                 <w:sz w:val="20"/>
                 <w:szCs w:val="20"/>
               </w:rPr>
-              <w:t>Se devuelve la información del Orden con base a la precio total del “Comprador A”</w:t>
+              <w:t xml:space="preserve">Se devuelve la información del Orden con base </w:t>
+            </w:r>
+            <w:r>
+              <w:rPr>
+                <w:sz w:val="20"/>
+                <w:szCs w:val="20"/>
+              </w:rPr>
+              <w:t>al precio total</w:t>
+            </w:r>
+            <w:r>
+              <w:rPr>
+                <w:sz w:val="20"/>
+                <w:szCs w:val="20"/>
+              </w:rPr>
+              <w:t xml:space="preserve"> del “Comprador A”</w:t>
             </w:r>
           </w:p>
         </w:tc>
@@ -9145,6 +9587,7 @@
                 <w:sz w:val="20"/>
                 <w:szCs w:val="20"/>
               </w:rPr>
+              <w:lastRenderedPageBreak/>
               <w:t>name</w:t>
             </w:r>
             <w:proofErr w:type="spellEnd"/>
@@ -9185,15 +9628,7 @@
                 <w:sz w:val="20"/>
                 <w:szCs w:val="20"/>
               </w:rPr>
-              <w:t xml:space="preserve">, precio= 1000, </w:t>
-            </w:r>
-            <w:r>
-              <w:rPr>
-                <w:sz w:val="20"/>
-                <w:szCs w:val="20"/>
-              </w:rPr>
-              <w:lastRenderedPageBreak/>
-              <w:t xml:space="preserve">cantidad 5, </w:t>
+              <w:t xml:space="preserve">, precio= 1000, cantidad 5, </w:t>
             </w:r>
             <w:proofErr w:type="spellStart"/>
             <w:r>

</xml_diff>

<commit_message>
Se termina el requerimiento de buscar producto y se agrega un nuevo tests de cuando la lista de productos esta vacia
</commit_message>
<xml_diff>
--- a/doc/Formato de escenarios y casos de uso.docx
+++ b/doc/Formato de escenarios y casos de uso.docx
@@ -1013,7 +1013,25 @@
                 <w:sz w:val="20"/>
                 <w:szCs w:val="20"/>
               </w:rPr>
-              <w:t xml:space="preserve"> agregue correctamente un nuevo producto tanto cuando el producto es nuevo (no existe un producto con dicho nombre) y verificar que cuando se cree el producto y se vaya agregar al inventario, no tenga en el precio valores negativos y en la cantidad.</w:t>
+              <w:t xml:space="preserve"> agregue correctamente un nuevo producto tanto cuando el producto es nuevo (no existe un producto con dicho nombre) y verificar que cuando se cree el producto y se </w:t>
+            </w:r>
+            <w:proofErr w:type="gramStart"/>
+            <w:r>
+              <w:rPr>
+                <w:color w:val="000000"/>
+                <w:sz w:val="20"/>
+                <w:szCs w:val="20"/>
+              </w:rPr>
+              <w:t>vaya</w:t>
+            </w:r>
+            <w:proofErr w:type="gramEnd"/>
+            <w:r>
+              <w:rPr>
+                <w:color w:val="000000"/>
+                <w:sz w:val="20"/>
+                <w:szCs w:val="20"/>
+              </w:rPr>
+              <w:t xml:space="preserve"> agregar al inventario, no tenga en el precio valores negativos y en la cantidad.</w:t>
             </w:r>
           </w:p>
         </w:tc>
@@ -5350,7 +5368,25 @@
                 <w:sz w:val="24"/>
                 <w:szCs w:val="24"/>
               </w:rPr>
-              <w:t xml:space="preserve">La cantidad del producto aumenta en 3  a la cantidad actual que se tenía </w:t>
+              <w:t xml:space="preserve">La cantidad del producto aumenta en </w:t>
+            </w:r>
+            <w:proofErr w:type="gramStart"/>
+            <w:r>
+              <w:rPr>
+                <w:rFonts w:ascii="Times New Roman" w:eastAsia="Times New Roman" w:hAnsi="Times New Roman" w:cs="Times New Roman"/>
+                <w:sz w:val="24"/>
+                <w:szCs w:val="24"/>
+              </w:rPr>
+              <w:t>3  a</w:t>
+            </w:r>
+            <w:proofErr w:type="gramEnd"/>
+            <w:r>
+              <w:rPr>
+                <w:rFonts w:ascii="Times New Roman" w:eastAsia="Times New Roman" w:hAnsi="Times New Roman" w:cs="Times New Roman"/>
+                <w:sz w:val="24"/>
+                <w:szCs w:val="24"/>
+              </w:rPr>
+              <w:t xml:space="preserve"> la cantidad actual que se tenía </w:t>
             </w:r>
           </w:p>
         </w:tc>
@@ -5499,13 +5535,23 @@
                 <w:szCs w:val="24"/>
               </w:rPr>
             </w:pPr>
+            <w:proofErr w:type="gramStart"/>
             <w:r>
               <w:rPr>
                 <w:rFonts w:ascii="Times New Roman" w:eastAsia="Times New Roman" w:hAnsi="Times New Roman" w:cs="Times New Roman"/>
                 <w:sz w:val="24"/>
                 <w:szCs w:val="24"/>
               </w:rPr>
-              <w:t xml:space="preserve">Cantidad  = -10 </w:t>
+              <w:t>Cantidad  =</w:t>
+            </w:r>
+            <w:proofErr w:type="gramEnd"/>
+            <w:r>
+              <w:rPr>
+                <w:rFonts w:ascii="Times New Roman" w:eastAsia="Times New Roman" w:hAnsi="Times New Roman" w:cs="Times New Roman"/>
+                <w:sz w:val="24"/>
+                <w:szCs w:val="24"/>
+              </w:rPr>
+              <w:t xml:space="preserve"> -10 </w:t>
             </w:r>
           </w:p>
         </w:tc>
@@ -7028,6 +7074,114 @@
           </w:p>
         </w:tc>
       </w:tr>
+      <w:tr>
+        <w:tc>
+          <w:tcPr>
+            <w:tcW w:w="1440" w:type="dxa"/>
+            <w:shd w:val="clear" w:color="auto" w:fill="auto"/>
+            <w:tcMar>
+              <w:top w:w="100" w:type="dxa"/>
+              <w:left w:w="100" w:type="dxa"/>
+              <w:bottom w:w="100" w:type="dxa"/>
+              <w:right w:w="100" w:type="dxa"/>
+            </w:tcMar>
+          </w:tcPr>
+          <w:p>
+            <w:pPr>
+              <w:widowControl w:val="0"/>
+              <w:spacing w:line="240" w:lineRule="auto"/>
+              <w:rPr>
+                <w:sz w:val="20"/>
+                <w:szCs w:val="20"/>
+              </w:rPr>
+            </w:pPr>
+            <w:r>
+              <w:rPr>
+                <w:sz w:val="20"/>
+                <w:szCs w:val="20"/>
+              </w:rPr>
+              <w:lastRenderedPageBreak/>
+              <w:t>setupStange2</w:t>
+            </w:r>
+          </w:p>
+        </w:tc>
+        <w:tc>
+          <w:tcPr>
+            <w:tcW w:w="1605" w:type="dxa"/>
+            <w:shd w:val="clear" w:color="auto" w:fill="auto"/>
+            <w:tcMar>
+              <w:top w:w="100" w:type="dxa"/>
+              <w:left w:w="100" w:type="dxa"/>
+              <w:bottom w:w="100" w:type="dxa"/>
+              <w:right w:w="100" w:type="dxa"/>
+            </w:tcMar>
+          </w:tcPr>
+          <w:p>
+            <w:pPr>
+              <w:widowControl w:val="0"/>
+              <w:spacing w:line="240" w:lineRule="auto"/>
+              <w:rPr>
+                <w:sz w:val="20"/>
+                <w:szCs w:val="20"/>
+              </w:rPr>
+            </w:pPr>
+            <w:proofErr w:type="spellStart"/>
+            <w:r>
+              <w:rPr>
+                <w:sz w:val="20"/>
+                <w:szCs w:val="20"/>
+              </w:rPr>
+              <w:t>InventoryTest</w:t>
+            </w:r>
+            <w:proofErr w:type="spellEnd"/>
+          </w:p>
+        </w:tc>
+        <w:tc>
+          <w:tcPr>
+            <w:tcW w:w="7860" w:type="dxa"/>
+            <w:shd w:val="clear" w:color="auto" w:fill="auto"/>
+            <w:tcMar>
+              <w:top w:w="100" w:type="dxa"/>
+              <w:left w:w="100" w:type="dxa"/>
+              <w:bottom w:w="100" w:type="dxa"/>
+              <w:right w:w="100" w:type="dxa"/>
+            </w:tcMar>
+          </w:tcPr>
+          <w:p>
+            <w:pPr>
+              <w:widowControl w:val="0"/>
+              <w:spacing w:line="240" w:lineRule="auto"/>
+              <w:rPr>
+                <w:sz w:val="20"/>
+                <w:szCs w:val="20"/>
+              </w:rPr>
+            </w:pPr>
+            <w:r>
+              <w:rPr>
+                <w:sz w:val="20"/>
+                <w:szCs w:val="20"/>
+              </w:rPr>
+              <w:t xml:space="preserve">Un objeto de </w:t>
+            </w:r>
+            <w:proofErr w:type="spellStart"/>
+            <w:r>
+              <w:rPr>
+                <w:sz w:val="20"/>
+                <w:szCs w:val="20"/>
+              </w:rPr>
+              <w:t>inventory</w:t>
+            </w:r>
+            <w:proofErr w:type="spellEnd"/>
+            <w:r>
+              <w:rPr>
+                <w:sz w:val="20"/>
+                <w:szCs w:val="20"/>
+              </w:rPr>
+              <w:t xml:space="preserve"> sin nada</w:t>
+            </w:r>
+          </w:p>
+        </w:tc>
+      </w:tr>
     </w:tbl>
     <w:p>
       <w:pPr>
@@ -7035,7 +7189,7 @@
         <w:rPr>
           <w:sz w:val="20"/>
           <w:szCs w:val="20"/>
-          <w:lang w:val="en-US"/>
+          <w:lang w:val="es-CO"/>
         </w:rPr>
       </w:pPr>
     </w:p>
@@ -7046,7 +7200,7 @@
           <w:b/>
           <w:sz w:val="20"/>
           <w:szCs w:val="20"/>
-          <w:lang w:val="en-US"/>
+          <w:lang w:val="es-CO"/>
         </w:rPr>
       </w:pPr>
     </w:p>
@@ -7057,7 +7211,7 @@
           <w:b/>
           <w:sz w:val="20"/>
           <w:szCs w:val="20"/>
-          <w:lang w:val="en-US"/>
+          <w:lang w:val="es-CO"/>
         </w:rPr>
       </w:pPr>
     </w:p>
@@ -7123,21 +7277,7 @@
                 <w:sz w:val="20"/>
                 <w:szCs w:val="20"/>
               </w:rPr>
-              <w:t xml:space="preserve"> Verificar que se pueda buscar un producto y un pedido. En el caso del producto, al ingresar como parámetro el nombre, precio, categoría o número de veces comprado, el método debería devolver los productos. En el caso del pedido, al ingresar como </w:t>
-            </w:r>
-            <w:r>
-              <w:rPr>
-                <w:sz w:val="20"/>
-                <w:szCs w:val="20"/>
-              </w:rPr>
-              <w:t>parámetro el</w:t>
-            </w:r>
-            <w:r>
-              <w:rPr>
-                <w:sz w:val="20"/>
-                <w:szCs w:val="20"/>
-              </w:rPr>
-              <w:t xml:space="preserve"> nombre de comprador, precio total o fecha de compra, el método debería devolver los pedidos.</w:t>
+              <w:t xml:space="preserve"> Verificar que se pueda buscar un producto y un pedido. En el caso del producto, al ingresar como parámetro el nombre, precio, categoría o número de veces comprado, el método debería devolver los productos. En el caso del pedido, al ingresar como parámetro el nombre de comprador, precio total o fecha de compra, el método debería devolver los pedidos.</w:t>
             </w:r>
           </w:p>
           <w:p>
@@ -7408,14 +7548,14 @@
                 <w:sz w:val="20"/>
                 <w:szCs w:val="20"/>
               </w:rPr>
-              <w:t>setupStage</w:t>
-            </w:r>
-            <w:r>
-              <w:rPr>
-                <w:sz w:val="20"/>
-                <w:szCs w:val="20"/>
-              </w:rPr>
-              <w:t>4</w:t>
+              <w:t>setupStange</w:t>
+            </w:r>
+            <w:r>
+              <w:rPr>
+                <w:sz w:val="20"/>
+                <w:szCs w:val="20"/>
+              </w:rPr>
+              <w:t>5</w:t>
             </w:r>
           </w:p>
         </w:tc>
@@ -7446,15 +7586,41 @@
                 <w:sz w:val="20"/>
                 <w:szCs w:val="20"/>
               </w:rPr>
-              <w:t>name</w:t>
-            </w:r>
-            <w:proofErr w:type="spellEnd"/>
-            <w:r>
-              <w:rPr>
-                <w:sz w:val="20"/>
-                <w:szCs w:val="20"/>
-              </w:rPr>
-              <w:t>= “Producto C”</w:t>
+              <w:t>Name</w:t>
+            </w:r>
+            <w:proofErr w:type="spellEnd"/>
+            <w:r>
+              <w:rPr>
+                <w:sz w:val="20"/>
+                <w:szCs w:val="20"/>
+              </w:rPr>
+              <w:t>= “Producto A”</w:t>
+            </w:r>
+          </w:p>
+          <w:p>
+            <w:pPr>
+              <w:widowControl w:val="0"/>
+              <w:spacing w:line="240" w:lineRule="auto"/>
+              <w:rPr>
+                <w:sz w:val="20"/>
+                <w:szCs w:val="20"/>
+              </w:rPr>
+            </w:pPr>
+            <w:proofErr w:type="spellStart"/>
+            <w:r>
+              <w:rPr>
+                <w:sz w:val="20"/>
+                <w:szCs w:val="20"/>
+              </w:rPr>
+              <w:t>Option</w:t>
+            </w:r>
+            <w:proofErr w:type="spellEnd"/>
+            <w:r>
+              <w:rPr>
+                <w:sz w:val="20"/>
+                <w:szCs w:val="20"/>
+              </w:rPr>
+              <w:t>= 1</w:t>
             </w:r>
           </w:p>
         </w:tc>
@@ -7484,7 +7650,7 @@
                 <w:sz w:val="20"/>
                 <w:szCs w:val="20"/>
               </w:rPr>
-              <w:t xml:space="preserve">Se devuelve la información del producto con este nombre </w:t>
+              <w:t>No busca nada y lanza una excepción informando que la lista de productos está vacía</w:t>
             </w:r>
           </w:p>
         </w:tc>
@@ -7583,14 +7749,7 @@
                 <w:sz w:val="20"/>
                 <w:szCs w:val="20"/>
               </w:rPr>
-              <w:t>setupStage</w:t>
-            </w:r>
-            <w:r>
-              <w:rPr>
-                <w:sz w:val="20"/>
-                <w:szCs w:val="20"/>
-              </w:rPr>
-              <w:t>4</w:t>
+              <w:t>setupStange1</w:t>
             </w:r>
           </w:p>
         </w:tc>
@@ -7615,12 +7774,47 @@
                 <w:szCs w:val="20"/>
               </w:rPr>
             </w:pPr>
-            <w:r>
-              <w:rPr>
-                <w:sz w:val="20"/>
-                <w:szCs w:val="20"/>
-              </w:rPr>
-              <w:t>precio= 20000</w:t>
+            <w:proofErr w:type="spellStart"/>
+            <w:r>
+              <w:rPr>
+                <w:sz w:val="20"/>
+                <w:szCs w:val="20"/>
+              </w:rPr>
+              <w:t>Name</w:t>
+            </w:r>
+            <w:proofErr w:type="spellEnd"/>
+            <w:r>
+              <w:rPr>
+                <w:sz w:val="20"/>
+                <w:szCs w:val="20"/>
+              </w:rPr>
+              <w:t>= “Producto A”</w:t>
+            </w:r>
+          </w:p>
+          <w:p>
+            <w:pPr>
+              <w:widowControl w:val="0"/>
+              <w:spacing w:line="240" w:lineRule="auto"/>
+              <w:rPr>
+                <w:sz w:val="20"/>
+                <w:szCs w:val="20"/>
+              </w:rPr>
+            </w:pPr>
+            <w:proofErr w:type="spellStart"/>
+            <w:r>
+              <w:rPr>
+                <w:sz w:val="20"/>
+                <w:szCs w:val="20"/>
+              </w:rPr>
+              <w:t>Option</w:t>
+            </w:r>
+            <w:proofErr w:type="spellEnd"/>
+            <w:r>
+              <w:rPr>
+                <w:sz w:val="20"/>
+                <w:szCs w:val="20"/>
+              </w:rPr>
+              <w:t>= 4</w:t>
             </w:r>
           </w:p>
         </w:tc>
@@ -7650,7 +7844,7 @@
                 <w:sz w:val="20"/>
                 <w:szCs w:val="20"/>
               </w:rPr>
-              <w:t>se devuelve la información de los dos productos con este precio, el primero con el nombre de “Producto B” y el otro “Producto A”</w:t>
+              <w:t>No busca nada y lanza una excepción en la que dice que el índice no existe</w:t>
             </w:r>
           </w:p>
         </w:tc>
@@ -7686,16 +7880,9 @@
                 <w:sz w:val="20"/>
                 <w:szCs w:val="20"/>
               </w:rPr>
-              <w:t>inventory</w:t>
-            </w:r>
-            <w:proofErr w:type="spellEnd"/>
-            <w:r>
-              <w:rPr>
-                <w:sz w:val="20"/>
-                <w:szCs w:val="20"/>
-              </w:rPr>
-              <w:t xml:space="preserve"> </w:t>
-            </w:r>
+              <w:t>Inventory</w:t>
+            </w:r>
+            <w:proofErr w:type="spellEnd"/>
           </w:p>
         </w:tc>
         <w:tc>
@@ -7756,14 +7943,7 @@
                 <w:sz w:val="20"/>
                 <w:szCs w:val="20"/>
               </w:rPr>
-              <w:t>setupStage</w:t>
-            </w:r>
-            <w:r>
-              <w:rPr>
-                <w:sz w:val="20"/>
-                <w:szCs w:val="20"/>
-              </w:rPr>
-              <w:t>4</w:t>
+              <w:t>setupStage4</w:t>
             </w:r>
           </w:p>
         </w:tc>
@@ -7788,28 +7968,21 @@
                 <w:szCs w:val="20"/>
               </w:rPr>
             </w:pPr>
-            <w:r>
-              <w:rPr>
-                <w:sz w:val="20"/>
-                <w:szCs w:val="20"/>
-              </w:rPr>
-              <w:t xml:space="preserve">Categoría = </w:t>
-            </w:r>
-            <w:proofErr w:type="spellStart"/>
-            <w:r>
-              <w:rPr>
-                <w:sz w:val="20"/>
-                <w:szCs w:val="20"/>
-              </w:rPr>
-              <w:t>Drinks</w:t>
-            </w:r>
-            <w:proofErr w:type="spellEnd"/>
-            <w:r>
-              <w:rPr>
-                <w:sz w:val="20"/>
-                <w:szCs w:val="20"/>
-              </w:rPr>
-              <w:t xml:space="preserve"> </w:t>
+            <w:proofErr w:type="spellStart"/>
+            <w:r>
+              <w:rPr>
+                <w:sz w:val="20"/>
+                <w:szCs w:val="20"/>
+              </w:rPr>
+              <w:t>name</w:t>
+            </w:r>
+            <w:proofErr w:type="spellEnd"/>
+            <w:r>
+              <w:rPr>
+                <w:sz w:val="20"/>
+                <w:szCs w:val="20"/>
+              </w:rPr>
+              <w:t>= “Producto C”</w:t>
             </w:r>
           </w:p>
         </w:tc>
@@ -7839,65 +8012,7 @@
                 <w:sz w:val="20"/>
                 <w:szCs w:val="20"/>
               </w:rPr>
-              <w:t xml:space="preserve">Se devuelve la información de los </w:t>
-            </w:r>
-            <w:r>
-              <w:rPr>
-                <w:sz w:val="20"/>
-                <w:szCs w:val="20"/>
-              </w:rPr>
-              <w:t>tres productos</w:t>
-            </w:r>
-            <w:r>
-              <w:rPr>
-                <w:sz w:val="20"/>
-                <w:szCs w:val="20"/>
-              </w:rPr>
-              <w:t xml:space="preserve"> con la categoría del producto. El primero con el nombre “Producto C”</w:t>
-            </w:r>
-            <w:r>
-              <w:rPr>
-                <w:sz w:val="20"/>
-                <w:szCs w:val="20"/>
-              </w:rPr>
-              <w:t>, “</w:t>
-            </w:r>
-            <w:proofErr w:type="spellStart"/>
-            <w:r>
-              <w:rPr>
-                <w:sz w:val="20"/>
-                <w:szCs w:val="20"/>
-              </w:rPr>
-              <w:t>Product</w:t>
-            </w:r>
-            <w:proofErr w:type="spellEnd"/>
-            <w:r>
-              <w:rPr>
-                <w:sz w:val="20"/>
-                <w:szCs w:val="20"/>
-              </w:rPr>
-              <w:t xml:space="preserve"> A”  y </w:t>
-            </w:r>
-            <w:r>
-              <w:rPr>
-                <w:sz w:val="20"/>
-                <w:szCs w:val="20"/>
-              </w:rPr>
-              <w:t xml:space="preserve">“Producto </w:t>
-            </w:r>
-            <w:r>
-              <w:rPr>
-                <w:sz w:val="20"/>
-                <w:szCs w:val="20"/>
-              </w:rPr>
-              <w:t>D</w:t>
-            </w:r>
-            <w:r>
-              <w:rPr>
-                <w:sz w:val="20"/>
-                <w:szCs w:val="20"/>
-              </w:rPr>
-              <w:t>”</w:t>
+              <w:t xml:space="preserve">Se devuelve la información del producto con este nombre </w:t>
             </w:r>
           </w:p>
         </w:tc>
@@ -7996,14 +8111,7 @@
                 <w:sz w:val="20"/>
                 <w:szCs w:val="20"/>
               </w:rPr>
-              <w:t>setupStage</w:t>
-            </w:r>
-            <w:r>
-              <w:rPr>
-                <w:sz w:val="20"/>
-                <w:szCs w:val="20"/>
-              </w:rPr>
-              <w:t>4</w:t>
+              <w:t>setupStage4</w:t>
             </w:r>
           </w:p>
         </w:tc>
@@ -8033,14 +8141,7 @@
                 <w:sz w:val="20"/>
                 <w:szCs w:val="20"/>
               </w:rPr>
-              <w:t xml:space="preserve">Número de veces comprado = </w:t>
-            </w:r>
-            <w:r>
-              <w:rPr>
-                <w:sz w:val="20"/>
-                <w:szCs w:val="20"/>
-              </w:rPr>
-              <w:t>2</w:t>
+              <w:t>precio= “20000”</w:t>
             </w:r>
           </w:p>
         </w:tc>
@@ -8070,147 +8171,7 @@
                 <w:sz w:val="20"/>
                 <w:szCs w:val="20"/>
               </w:rPr>
-              <w:t xml:space="preserve">Se devuelve la información </w:t>
-            </w:r>
-            <w:r>
-              <w:rPr>
-                <w:sz w:val="20"/>
-                <w:szCs w:val="20"/>
-              </w:rPr>
-              <w:t>de</w:t>
-            </w:r>
-            <w:r>
-              <w:rPr>
-                <w:sz w:val="20"/>
-                <w:szCs w:val="20"/>
-              </w:rPr>
-              <w:t xml:space="preserve"> </w:t>
-            </w:r>
-            <w:r>
-              <w:rPr>
-                <w:sz w:val="20"/>
-                <w:szCs w:val="20"/>
-              </w:rPr>
-              <w:t xml:space="preserve">los </w:t>
-            </w:r>
-            <w:r>
-              <w:rPr>
-                <w:sz w:val="20"/>
-                <w:szCs w:val="20"/>
-              </w:rPr>
-              <w:t>producto</w:t>
-            </w:r>
-            <w:r>
-              <w:rPr>
-                <w:sz w:val="20"/>
-                <w:szCs w:val="20"/>
-              </w:rPr>
-              <w:t>s</w:t>
-            </w:r>
-            <w:r>
-              <w:rPr>
-                <w:sz w:val="20"/>
-                <w:szCs w:val="20"/>
-              </w:rPr>
-              <w:t xml:space="preserve"> con respecto al número de veces comp</w:t>
-            </w:r>
-            <w:r>
-              <w:rPr>
-                <w:sz w:val="20"/>
-                <w:szCs w:val="20"/>
-              </w:rPr>
-              <w:t>rado</w:t>
-            </w:r>
-            <w:r>
-              <w:rPr>
-                <w:sz w:val="20"/>
-                <w:szCs w:val="20"/>
-              </w:rPr>
-              <w:t xml:space="preserve"> con </w:t>
-            </w:r>
-            <w:r>
-              <w:rPr>
-                <w:sz w:val="20"/>
-                <w:szCs w:val="20"/>
-              </w:rPr>
-              <w:t xml:space="preserve">los nombres </w:t>
-            </w:r>
-            <w:r>
-              <w:rPr>
-                <w:sz w:val="20"/>
-                <w:szCs w:val="20"/>
-              </w:rPr>
-              <w:t xml:space="preserve">“Producto </w:t>
-            </w:r>
-            <w:r>
-              <w:rPr>
-                <w:sz w:val="20"/>
-                <w:szCs w:val="20"/>
-              </w:rPr>
-              <w:t>D</w:t>
-            </w:r>
-            <w:r>
-              <w:rPr>
-                <w:sz w:val="20"/>
-                <w:szCs w:val="20"/>
-              </w:rPr>
-              <w:t>”</w:t>
-            </w:r>
-            <w:r>
-              <w:rPr>
-                <w:sz w:val="20"/>
-                <w:szCs w:val="20"/>
-              </w:rPr>
-              <w:t>, “</w:t>
-            </w:r>
-            <w:r>
-              <w:rPr>
-                <w:sz w:val="20"/>
-                <w:szCs w:val="20"/>
-              </w:rPr>
-              <w:t xml:space="preserve">Producto </w:t>
-            </w:r>
-            <w:r>
-              <w:rPr>
-                <w:sz w:val="20"/>
-                <w:szCs w:val="20"/>
-              </w:rPr>
-              <w:t>B”</w:t>
-            </w:r>
-            <w:r>
-              <w:rPr>
-                <w:sz w:val="20"/>
-                <w:szCs w:val="20"/>
-              </w:rPr>
-              <w:t xml:space="preserve"> y </w:t>
-            </w:r>
-            <w:r>
-              <w:rPr>
-                <w:sz w:val="20"/>
-                <w:szCs w:val="20"/>
-              </w:rPr>
-              <w:t>“</w:t>
-            </w:r>
-            <w:r>
-              <w:rPr>
-                <w:sz w:val="20"/>
-                <w:szCs w:val="20"/>
-              </w:rPr>
-              <w:t xml:space="preserve">Producto </w:t>
-            </w:r>
-            <w:r>
-              <w:rPr>
-                <w:sz w:val="20"/>
-                <w:szCs w:val="20"/>
-              </w:rPr>
-              <w:t>E</w:t>
-            </w:r>
-            <w:r>
-              <w:rPr>
-                <w:sz w:val="20"/>
-                <w:szCs w:val="20"/>
-              </w:rPr>
-              <w:t>”</w:t>
+              <w:t>se devuelve la información de los dos productos con este precio, el primero con el nombre de “Producto B” y el otro “Producto A”</w:t>
             </w:r>
           </w:p>
         </w:tc>
@@ -8246,9 +8207,16 @@
                 <w:sz w:val="20"/>
                 <w:szCs w:val="20"/>
               </w:rPr>
-              <w:t>Inventory</w:t>
-            </w:r>
-            <w:proofErr w:type="spellEnd"/>
+              <w:t>inventory</w:t>
+            </w:r>
+            <w:proofErr w:type="spellEnd"/>
+            <w:r>
+              <w:rPr>
+                <w:sz w:val="20"/>
+                <w:szCs w:val="20"/>
+              </w:rPr>
+              <w:t xml:space="preserve"> </w:t>
+            </w:r>
           </w:p>
         </w:tc>
         <w:tc>
@@ -8309,14 +8277,7 @@
                 <w:sz w:val="20"/>
                 <w:szCs w:val="20"/>
               </w:rPr>
-              <w:t>setupStage</w:t>
-            </w:r>
-            <w:r>
-              <w:rPr>
-                <w:sz w:val="20"/>
-                <w:szCs w:val="20"/>
-              </w:rPr>
-              <w:t>4</w:t>
+              <w:t>setupStage4</w:t>
             </w:r>
           </w:p>
         </w:tc>
@@ -8341,21 +8302,12 @@
                 <w:szCs w:val="20"/>
               </w:rPr>
             </w:pPr>
-            <w:proofErr w:type="spellStart"/>
-            <w:r>
-              <w:rPr>
-                <w:sz w:val="20"/>
-                <w:szCs w:val="20"/>
-              </w:rPr>
-              <w:t>name</w:t>
-            </w:r>
-            <w:proofErr w:type="spellEnd"/>
-            <w:r>
-              <w:rPr>
-                <w:sz w:val="20"/>
-                <w:szCs w:val="20"/>
-              </w:rPr>
-              <w:t>= “Producto H”</w:t>
+            <w:r>
+              <w:rPr>
+                <w:sz w:val="20"/>
+                <w:szCs w:val="20"/>
+              </w:rPr>
+              <w:t xml:space="preserve">Categoría = “3” </w:t>
             </w:r>
           </w:p>
         </w:tc>
@@ -8385,7 +8337,7 @@
                 <w:sz w:val="20"/>
                 <w:szCs w:val="20"/>
               </w:rPr>
-              <w:t>no se encuentra ningún producto con este nombre</w:t>
+              <w:t>Se devuelve la información de los tres productos con la categoría del producto. El primero con el nombre “Producto C”, “Producto A” y “Producto D”</w:t>
             </w:r>
           </w:p>
         </w:tc>
@@ -8421,7 +8373,7 @@
                 <w:sz w:val="20"/>
                 <w:szCs w:val="20"/>
               </w:rPr>
-              <w:t>Orders</w:t>
+              <w:t>Inventory</w:t>
             </w:r>
             <w:proofErr w:type="spellEnd"/>
           </w:p>
@@ -8453,7 +8405,7 @@
                 <w:sz w:val="20"/>
                 <w:szCs w:val="20"/>
               </w:rPr>
-              <w:t>searhOrder</w:t>
+              <w:t>searchProduct</w:t>
             </w:r>
             <w:proofErr w:type="spellEnd"/>
           </w:p>
@@ -8484,7 +8436,7 @@
                 <w:sz w:val="20"/>
                 <w:szCs w:val="20"/>
               </w:rPr>
-              <w:t>setupStage1</w:t>
+              <w:t>setupStage4</w:t>
             </w:r>
           </w:p>
         </w:tc>
@@ -8509,21 +8461,12 @@
                 <w:szCs w:val="20"/>
               </w:rPr>
             </w:pPr>
-            <w:proofErr w:type="spellStart"/>
-            <w:r>
-              <w:rPr>
-                <w:sz w:val="20"/>
-                <w:szCs w:val="20"/>
-              </w:rPr>
-              <w:t>nameBuyer</w:t>
-            </w:r>
-            <w:proofErr w:type="spellEnd"/>
-            <w:r>
-              <w:rPr>
-                <w:sz w:val="20"/>
-                <w:szCs w:val="20"/>
-              </w:rPr>
-              <w:t>= “Comprador A”</w:t>
+            <w:r>
+              <w:rPr>
+                <w:sz w:val="20"/>
+                <w:szCs w:val="20"/>
+              </w:rPr>
+              <w:t>Número de veces comprado = “2”</w:t>
             </w:r>
           </w:p>
         </w:tc>
@@ -8553,7 +8496,7 @@
                 <w:sz w:val="20"/>
                 <w:szCs w:val="20"/>
               </w:rPr>
-              <w:t>Se devuelve la información de la orden que tiene como comprador A</w:t>
+              <w:t>Se devuelve la información de los productos con respecto al número de veces comprado con los nombres “Producto D”, “Producto B” y “Producto E”</w:t>
             </w:r>
           </w:p>
         </w:tc>
@@ -8589,7 +8532,7 @@
                 <w:sz w:val="20"/>
                 <w:szCs w:val="20"/>
               </w:rPr>
-              <w:t>Orders</w:t>
+              <w:t>Inventory</w:t>
             </w:r>
             <w:proofErr w:type="spellEnd"/>
           </w:p>
@@ -8621,7 +8564,7 @@
                 <w:sz w:val="20"/>
                 <w:szCs w:val="20"/>
               </w:rPr>
-              <w:t>searchOrder</w:t>
+              <w:t>searchProduct</w:t>
             </w:r>
             <w:proofErr w:type="spellEnd"/>
           </w:p>
@@ -8652,7 +8595,7 @@
                 <w:sz w:val="20"/>
                 <w:szCs w:val="20"/>
               </w:rPr>
-              <w:t>setupStage1</w:t>
+              <w:t>setupStage4</w:t>
             </w:r>
           </w:p>
         </w:tc>
@@ -8677,12 +8620,21 @@
                 <w:szCs w:val="20"/>
               </w:rPr>
             </w:pPr>
-            <w:r>
-              <w:rPr>
-                <w:sz w:val="20"/>
-                <w:szCs w:val="20"/>
-              </w:rPr>
-              <w:t>precio total = 2000</w:t>
+            <w:proofErr w:type="spellStart"/>
+            <w:r>
+              <w:rPr>
+                <w:sz w:val="20"/>
+                <w:szCs w:val="20"/>
+              </w:rPr>
+              <w:t>name</w:t>
+            </w:r>
+            <w:proofErr w:type="spellEnd"/>
+            <w:r>
+              <w:rPr>
+                <w:sz w:val="20"/>
+                <w:szCs w:val="20"/>
+              </w:rPr>
+              <w:t>= “Producto F”</w:t>
             </w:r>
           </w:p>
         </w:tc>
@@ -8712,21 +8664,7 @@
                 <w:sz w:val="20"/>
                 <w:szCs w:val="20"/>
               </w:rPr>
-              <w:t xml:space="preserve">Se devuelve la información del Orden con base </w:t>
-            </w:r>
-            <w:r>
-              <w:rPr>
-                <w:sz w:val="20"/>
-                <w:szCs w:val="20"/>
-              </w:rPr>
-              <w:t>al precio total</w:t>
-            </w:r>
-            <w:r>
-              <w:rPr>
-                <w:sz w:val="20"/>
-                <w:szCs w:val="20"/>
-              </w:rPr>
-              <w:t xml:space="preserve"> del “Comprador A”</w:t>
+              <w:t>no se encuentra ningún producto con este nombre</w:t>
             </w:r>
           </w:p>
         </w:tc>
@@ -8762,6 +8700,855 @@
                 <w:sz w:val="20"/>
                 <w:szCs w:val="20"/>
               </w:rPr>
+              <w:t>Inventory</w:t>
+            </w:r>
+            <w:proofErr w:type="spellEnd"/>
+          </w:p>
+        </w:tc>
+        <w:tc>
+          <w:tcPr>
+            <w:tcW w:w="1485" w:type="dxa"/>
+            <w:shd w:val="clear" w:color="auto" w:fill="auto"/>
+            <w:tcMar>
+              <w:top w:w="100" w:type="dxa"/>
+              <w:left w:w="100" w:type="dxa"/>
+              <w:bottom w:w="100" w:type="dxa"/>
+              <w:right w:w="100" w:type="dxa"/>
+            </w:tcMar>
+            <w:vAlign w:val="center"/>
+          </w:tcPr>
+          <w:p>
+            <w:pPr>
+              <w:widowControl w:val="0"/>
+              <w:spacing w:line="240" w:lineRule="auto"/>
+              <w:rPr>
+                <w:sz w:val="20"/>
+                <w:szCs w:val="20"/>
+              </w:rPr>
+            </w:pPr>
+            <w:proofErr w:type="spellStart"/>
+            <w:r>
+              <w:rPr>
+                <w:sz w:val="20"/>
+                <w:szCs w:val="20"/>
+              </w:rPr>
+              <w:t>searchProduct</w:t>
+            </w:r>
+            <w:proofErr w:type="spellEnd"/>
+          </w:p>
+        </w:tc>
+        <w:tc>
+          <w:tcPr>
+            <w:tcW w:w="1410" w:type="dxa"/>
+            <w:shd w:val="clear" w:color="auto" w:fill="auto"/>
+            <w:tcMar>
+              <w:top w:w="100" w:type="dxa"/>
+              <w:left w:w="100" w:type="dxa"/>
+              <w:bottom w:w="100" w:type="dxa"/>
+              <w:right w:w="100" w:type="dxa"/>
+            </w:tcMar>
+            <w:vAlign w:val="center"/>
+          </w:tcPr>
+          <w:p>
+            <w:pPr>
+              <w:widowControl w:val="0"/>
+              <w:spacing w:line="240" w:lineRule="auto"/>
+              <w:rPr>
+                <w:sz w:val="20"/>
+                <w:szCs w:val="20"/>
+              </w:rPr>
+            </w:pPr>
+            <w:r>
+              <w:rPr>
+                <w:sz w:val="20"/>
+                <w:szCs w:val="20"/>
+              </w:rPr>
+              <w:t>setupStage4</w:t>
+            </w:r>
+          </w:p>
+        </w:tc>
+        <w:tc>
+          <w:tcPr>
+            <w:tcW w:w="2400" w:type="dxa"/>
+            <w:shd w:val="clear" w:color="auto" w:fill="auto"/>
+            <w:tcMar>
+              <w:top w:w="100" w:type="dxa"/>
+              <w:left w:w="100" w:type="dxa"/>
+              <w:bottom w:w="100" w:type="dxa"/>
+              <w:right w:w="100" w:type="dxa"/>
+            </w:tcMar>
+            <w:vAlign w:val="center"/>
+          </w:tcPr>
+          <w:p>
+            <w:pPr>
+              <w:widowControl w:val="0"/>
+              <w:spacing w:line="240" w:lineRule="auto"/>
+              <w:rPr>
+                <w:sz w:val="20"/>
+                <w:szCs w:val="20"/>
+              </w:rPr>
+            </w:pPr>
+            <w:r>
+              <w:rPr>
+                <w:sz w:val="20"/>
+                <w:szCs w:val="20"/>
+              </w:rPr>
+              <w:t>precio= “100000”</w:t>
+            </w:r>
+          </w:p>
+        </w:tc>
+        <w:tc>
+          <w:tcPr>
+            <w:tcW w:w="4335" w:type="dxa"/>
+            <w:shd w:val="clear" w:color="auto" w:fill="auto"/>
+            <w:tcMar>
+              <w:top w:w="100" w:type="dxa"/>
+              <w:left w:w="100" w:type="dxa"/>
+              <w:bottom w:w="100" w:type="dxa"/>
+              <w:right w:w="100" w:type="dxa"/>
+            </w:tcMar>
+            <w:vAlign w:val="center"/>
+          </w:tcPr>
+          <w:p>
+            <w:pPr>
+              <w:widowControl w:val="0"/>
+              <w:spacing w:line="240" w:lineRule="auto"/>
+              <w:rPr>
+                <w:sz w:val="20"/>
+                <w:szCs w:val="20"/>
+              </w:rPr>
+            </w:pPr>
+            <w:r>
+              <w:rPr>
+                <w:sz w:val="20"/>
+                <w:szCs w:val="20"/>
+              </w:rPr>
+              <w:t>no se encuentra ningún producto con este precio</w:t>
+            </w:r>
+          </w:p>
+        </w:tc>
+      </w:tr>
+      <w:tr>
+        <w:trPr>
+          <w:trHeight w:val="390"/>
+        </w:trPr>
+        <w:tc>
+          <w:tcPr>
+            <w:tcW w:w="1170" w:type="dxa"/>
+            <w:shd w:val="clear" w:color="auto" w:fill="auto"/>
+            <w:tcMar>
+              <w:top w:w="100" w:type="dxa"/>
+              <w:left w:w="100" w:type="dxa"/>
+              <w:bottom w:w="100" w:type="dxa"/>
+              <w:right w:w="100" w:type="dxa"/>
+            </w:tcMar>
+            <w:vAlign w:val="center"/>
+          </w:tcPr>
+          <w:p>
+            <w:pPr>
+              <w:widowControl w:val="0"/>
+              <w:spacing w:line="240" w:lineRule="auto"/>
+              <w:rPr>
+                <w:sz w:val="20"/>
+                <w:szCs w:val="20"/>
+              </w:rPr>
+            </w:pPr>
+            <w:proofErr w:type="spellStart"/>
+            <w:r>
+              <w:rPr>
+                <w:sz w:val="20"/>
+                <w:szCs w:val="20"/>
+              </w:rPr>
+              <w:t>Inventory</w:t>
+            </w:r>
+            <w:proofErr w:type="spellEnd"/>
+          </w:p>
+        </w:tc>
+        <w:tc>
+          <w:tcPr>
+            <w:tcW w:w="1485" w:type="dxa"/>
+            <w:shd w:val="clear" w:color="auto" w:fill="auto"/>
+            <w:tcMar>
+              <w:top w:w="100" w:type="dxa"/>
+              <w:left w:w="100" w:type="dxa"/>
+              <w:bottom w:w="100" w:type="dxa"/>
+              <w:right w:w="100" w:type="dxa"/>
+            </w:tcMar>
+            <w:vAlign w:val="center"/>
+          </w:tcPr>
+          <w:p>
+            <w:pPr>
+              <w:widowControl w:val="0"/>
+              <w:spacing w:line="240" w:lineRule="auto"/>
+              <w:rPr>
+                <w:sz w:val="20"/>
+                <w:szCs w:val="20"/>
+              </w:rPr>
+            </w:pPr>
+            <w:proofErr w:type="spellStart"/>
+            <w:r>
+              <w:rPr>
+                <w:sz w:val="20"/>
+                <w:szCs w:val="20"/>
+              </w:rPr>
+              <w:t>searchProduct</w:t>
+            </w:r>
+            <w:proofErr w:type="spellEnd"/>
+          </w:p>
+        </w:tc>
+        <w:tc>
+          <w:tcPr>
+            <w:tcW w:w="1410" w:type="dxa"/>
+            <w:shd w:val="clear" w:color="auto" w:fill="auto"/>
+            <w:tcMar>
+              <w:top w:w="100" w:type="dxa"/>
+              <w:left w:w="100" w:type="dxa"/>
+              <w:bottom w:w="100" w:type="dxa"/>
+              <w:right w:w="100" w:type="dxa"/>
+            </w:tcMar>
+            <w:vAlign w:val="center"/>
+          </w:tcPr>
+          <w:p>
+            <w:pPr>
+              <w:widowControl w:val="0"/>
+              <w:spacing w:line="240" w:lineRule="auto"/>
+              <w:rPr>
+                <w:sz w:val="20"/>
+                <w:szCs w:val="20"/>
+              </w:rPr>
+            </w:pPr>
+            <w:r>
+              <w:rPr>
+                <w:sz w:val="20"/>
+                <w:szCs w:val="20"/>
+              </w:rPr>
+              <w:t>setupStage4</w:t>
+            </w:r>
+          </w:p>
+        </w:tc>
+        <w:tc>
+          <w:tcPr>
+            <w:tcW w:w="2400" w:type="dxa"/>
+            <w:shd w:val="clear" w:color="auto" w:fill="auto"/>
+            <w:tcMar>
+              <w:top w:w="100" w:type="dxa"/>
+              <w:left w:w="100" w:type="dxa"/>
+              <w:bottom w:w="100" w:type="dxa"/>
+              <w:right w:w="100" w:type="dxa"/>
+            </w:tcMar>
+            <w:vAlign w:val="center"/>
+          </w:tcPr>
+          <w:p>
+            <w:pPr>
+              <w:widowControl w:val="0"/>
+              <w:spacing w:line="240" w:lineRule="auto"/>
+              <w:rPr>
+                <w:sz w:val="20"/>
+                <w:szCs w:val="20"/>
+              </w:rPr>
+            </w:pPr>
+            <w:proofErr w:type="spellStart"/>
+            <w:r>
+              <w:rPr>
+                <w:sz w:val="20"/>
+                <w:szCs w:val="20"/>
+              </w:rPr>
+              <w:t>Category</w:t>
+            </w:r>
+            <w:proofErr w:type="spellEnd"/>
+            <w:r>
+              <w:rPr>
+                <w:sz w:val="20"/>
+                <w:szCs w:val="20"/>
+              </w:rPr>
+              <w:t>= “9”</w:t>
+            </w:r>
+          </w:p>
+          <w:p>
+            <w:pPr>
+              <w:widowControl w:val="0"/>
+              <w:spacing w:line="240" w:lineRule="auto"/>
+              <w:rPr>
+                <w:sz w:val="20"/>
+                <w:szCs w:val="20"/>
+              </w:rPr>
+            </w:pPr>
+            <w:proofErr w:type="spellStart"/>
+            <w:r>
+              <w:rPr>
+                <w:sz w:val="20"/>
+                <w:szCs w:val="20"/>
+              </w:rPr>
+              <w:t>Category</w:t>
+            </w:r>
+            <w:proofErr w:type="spellEnd"/>
+            <w:r>
+              <w:rPr>
+                <w:sz w:val="20"/>
+                <w:szCs w:val="20"/>
+              </w:rPr>
+              <w:t>= “-1”</w:t>
+            </w:r>
+          </w:p>
+        </w:tc>
+        <w:tc>
+          <w:tcPr>
+            <w:tcW w:w="4335" w:type="dxa"/>
+            <w:shd w:val="clear" w:color="auto" w:fill="auto"/>
+            <w:tcMar>
+              <w:top w:w="100" w:type="dxa"/>
+              <w:left w:w="100" w:type="dxa"/>
+              <w:bottom w:w="100" w:type="dxa"/>
+              <w:right w:w="100" w:type="dxa"/>
+            </w:tcMar>
+            <w:vAlign w:val="center"/>
+          </w:tcPr>
+          <w:p>
+            <w:pPr>
+              <w:widowControl w:val="0"/>
+              <w:spacing w:line="240" w:lineRule="auto"/>
+              <w:rPr>
+                <w:sz w:val="20"/>
+                <w:szCs w:val="20"/>
+              </w:rPr>
+            </w:pPr>
+            <w:r>
+              <w:rPr>
+                <w:sz w:val="20"/>
+                <w:szCs w:val="20"/>
+              </w:rPr>
+              <w:t>no se encuentra ningún producto con esta categoría y lanza excepción</w:t>
+            </w:r>
+          </w:p>
+        </w:tc>
+      </w:tr>
+      <w:tr>
+        <w:trPr>
+          <w:trHeight w:val="390"/>
+        </w:trPr>
+        <w:tc>
+          <w:tcPr>
+            <w:tcW w:w="1170" w:type="dxa"/>
+            <w:shd w:val="clear" w:color="auto" w:fill="auto"/>
+            <w:tcMar>
+              <w:top w:w="100" w:type="dxa"/>
+              <w:left w:w="100" w:type="dxa"/>
+              <w:bottom w:w="100" w:type="dxa"/>
+              <w:right w:w="100" w:type="dxa"/>
+            </w:tcMar>
+            <w:vAlign w:val="center"/>
+          </w:tcPr>
+          <w:p>
+            <w:pPr>
+              <w:widowControl w:val="0"/>
+              <w:spacing w:line="240" w:lineRule="auto"/>
+              <w:rPr>
+                <w:sz w:val="20"/>
+                <w:szCs w:val="20"/>
+              </w:rPr>
+            </w:pPr>
+            <w:proofErr w:type="spellStart"/>
+            <w:r>
+              <w:rPr>
+                <w:sz w:val="20"/>
+                <w:szCs w:val="20"/>
+              </w:rPr>
+              <w:t>Inventory</w:t>
+            </w:r>
+            <w:proofErr w:type="spellEnd"/>
+          </w:p>
+        </w:tc>
+        <w:tc>
+          <w:tcPr>
+            <w:tcW w:w="1485" w:type="dxa"/>
+            <w:shd w:val="clear" w:color="auto" w:fill="auto"/>
+            <w:tcMar>
+              <w:top w:w="100" w:type="dxa"/>
+              <w:left w:w="100" w:type="dxa"/>
+              <w:bottom w:w="100" w:type="dxa"/>
+              <w:right w:w="100" w:type="dxa"/>
+            </w:tcMar>
+            <w:vAlign w:val="center"/>
+          </w:tcPr>
+          <w:p>
+            <w:pPr>
+              <w:widowControl w:val="0"/>
+              <w:spacing w:line="240" w:lineRule="auto"/>
+              <w:rPr>
+                <w:sz w:val="20"/>
+                <w:szCs w:val="20"/>
+              </w:rPr>
+            </w:pPr>
+            <w:proofErr w:type="spellStart"/>
+            <w:r>
+              <w:rPr>
+                <w:sz w:val="20"/>
+                <w:szCs w:val="20"/>
+              </w:rPr>
+              <w:t>searchProduct</w:t>
+            </w:r>
+            <w:proofErr w:type="spellEnd"/>
+          </w:p>
+        </w:tc>
+        <w:tc>
+          <w:tcPr>
+            <w:tcW w:w="1410" w:type="dxa"/>
+            <w:shd w:val="clear" w:color="auto" w:fill="auto"/>
+            <w:tcMar>
+              <w:top w:w="100" w:type="dxa"/>
+              <w:left w:w="100" w:type="dxa"/>
+              <w:bottom w:w="100" w:type="dxa"/>
+              <w:right w:w="100" w:type="dxa"/>
+            </w:tcMar>
+            <w:vAlign w:val="center"/>
+          </w:tcPr>
+          <w:p>
+            <w:pPr>
+              <w:widowControl w:val="0"/>
+              <w:spacing w:line="240" w:lineRule="auto"/>
+              <w:rPr>
+                <w:sz w:val="20"/>
+                <w:szCs w:val="20"/>
+              </w:rPr>
+            </w:pPr>
+            <w:r>
+              <w:rPr>
+                <w:sz w:val="20"/>
+                <w:szCs w:val="20"/>
+              </w:rPr>
+              <w:t>setupStage4</w:t>
+            </w:r>
+          </w:p>
+        </w:tc>
+        <w:tc>
+          <w:tcPr>
+            <w:tcW w:w="2400" w:type="dxa"/>
+            <w:shd w:val="clear" w:color="auto" w:fill="auto"/>
+            <w:tcMar>
+              <w:top w:w="100" w:type="dxa"/>
+              <w:left w:w="100" w:type="dxa"/>
+              <w:bottom w:w="100" w:type="dxa"/>
+              <w:right w:w="100" w:type="dxa"/>
+            </w:tcMar>
+            <w:vAlign w:val="center"/>
+          </w:tcPr>
+          <w:p>
+            <w:pPr>
+              <w:widowControl w:val="0"/>
+              <w:spacing w:line="240" w:lineRule="auto"/>
+              <w:rPr>
+                <w:sz w:val="20"/>
+                <w:szCs w:val="20"/>
+              </w:rPr>
+            </w:pPr>
+            <w:proofErr w:type="spellStart"/>
+            <w:r>
+              <w:rPr>
+                <w:sz w:val="20"/>
+                <w:szCs w:val="20"/>
+              </w:rPr>
+              <w:t>timesBought</w:t>
+            </w:r>
+            <w:proofErr w:type="spellEnd"/>
+            <w:r>
+              <w:rPr>
+                <w:sz w:val="20"/>
+                <w:szCs w:val="20"/>
+              </w:rPr>
+              <w:t>= “6”</w:t>
+            </w:r>
+          </w:p>
+        </w:tc>
+        <w:tc>
+          <w:tcPr>
+            <w:tcW w:w="4335" w:type="dxa"/>
+            <w:shd w:val="clear" w:color="auto" w:fill="auto"/>
+            <w:tcMar>
+              <w:top w:w="100" w:type="dxa"/>
+              <w:left w:w="100" w:type="dxa"/>
+              <w:bottom w:w="100" w:type="dxa"/>
+              <w:right w:w="100" w:type="dxa"/>
+            </w:tcMar>
+            <w:vAlign w:val="center"/>
+          </w:tcPr>
+          <w:p>
+            <w:pPr>
+              <w:widowControl w:val="0"/>
+              <w:spacing w:line="240" w:lineRule="auto"/>
+              <w:rPr>
+                <w:sz w:val="20"/>
+                <w:szCs w:val="20"/>
+              </w:rPr>
+            </w:pPr>
+            <w:r>
+              <w:rPr>
+                <w:sz w:val="20"/>
+                <w:szCs w:val="20"/>
+              </w:rPr>
+              <w:t>no se encuentra ningún producto con estas veces compradas</w:t>
+            </w:r>
+          </w:p>
+        </w:tc>
+      </w:tr>
+      <w:tr>
+        <w:trPr>
+          <w:trHeight w:val="390"/>
+        </w:trPr>
+        <w:tc>
+          <w:tcPr>
+            <w:tcW w:w="1170" w:type="dxa"/>
+            <w:shd w:val="clear" w:color="auto" w:fill="auto"/>
+            <w:tcMar>
+              <w:top w:w="100" w:type="dxa"/>
+              <w:left w:w="100" w:type="dxa"/>
+              <w:bottom w:w="100" w:type="dxa"/>
+              <w:right w:w="100" w:type="dxa"/>
+            </w:tcMar>
+            <w:vAlign w:val="center"/>
+          </w:tcPr>
+          <w:p>
+            <w:pPr>
+              <w:widowControl w:val="0"/>
+              <w:spacing w:line="240" w:lineRule="auto"/>
+              <w:rPr>
+                <w:sz w:val="20"/>
+                <w:szCs w:val="20"/>
+              </w:rPr>
+            </w:pPr>
+            <w:proofErr w:type="spellStart"/>
+            <w:r>
+              <w:rPr>
+                <w:sz w:val="20"/>
+                <w:szCs w:val="20"/>
+              </w:rPr>
+              <w:t>Orders</w:t>
+            </w:r>
+            <w:proofErr w:type="spellEnd"/>
+          </w:p>
+        </w:tc>
+        <w:tc>
+          <w:tcPr>
+            <w:tcW w:w="1485" w:type="dxa"/>
+            <w:shd w:val="clear" w:color="auto" w:fill="auto"/>
+            <w:tcMar>
+              <w:top w:w="100" w:type="dxa"/>
+              <w:left w:w="100" w:type="dxa"/>
+              <w:bottom w:w="100" w:type="dxa"/>
+              <w:right w:w="100" w:type="dxa"/>
+            </w:tcMar>
+            <w:vAlign w:val="center"/>
+          </w:tcPr>
+          <w:p>
+            <w:pPr>
+              <w:widowControl w:val="0"/>
+              <w:spacing w:line="240" w:lineRule="auto"/>
+              <w:rPr>
+                <w:sz w:val="20"/>
+                <w:szCs w:val="20"/>
+              </w:rPr>
+            </w:pPr>
+            <w:proofErr w:type="spellStart"/>
+            <w:r>
+              <w:rPr>
+                <w:sz w:val="20"/>
+                <w:szCs w:val="20"/>
+              </w:rPr>
+              <w:t>searhOrder</w:t>
+            </w:r>
+            <w:proofErr w:type="spellEnd"/>
+          </w:p>
+        </w:tc>
+        <w:tc>
+          <w:tcPr>
+            <w:tcW w:w="1410" w:type="dxa"/>
+            <w:shd w:val="clear" w:color="auto" w:fill="auto"/>
+            <w:tcMar>
+              <w:top w:w="100" w:type="dxa"/>
+              <w:left w:w="100" w:type="dxa"/>
+              <w:bottom w:w="100" w:type="dxa"/>
+              <w:right w:w="100" w:type="dxa"/>
+            </w:tcMar>
+            <w:vAlign w:val="center"/>
+          </w:tcPr>
+          <w:p>
+            <w:pPr>
+              <w:widowControl w:val="0"/>
+              <w:spacing w:line="240" w:lineRule="auto"/>
+              <w:rPr>
+                <w:sz w:val="20"/>
+                <w:szCs w:val="20"/>
+              </w:rPr>
+            </w:pPr>
+            <w:r>
+              <w:rPr>
+                <w:sz w:val="20"/>
+                <w:szCs w:val="20"/>
+              </w:rPr>
+              <w:t>setupStage1</w:t>
+            </w:r>
+          </w:p>
+        </w:tc>
+        <w:tc>
+          <w:tcPr>
+            <w:tcW w:w="2400" w:type="dxa"/>
+            <w:shd w:val="clear" w:color="auto" w:fill="auto"/>
+            <w:tcMar>
+              <w:top w:w="100" w:type="dxa"/>
+              <w:left w:w="100" w:type="dxa"/>
+              <w:bottom w:w="100" w:type="dxa"/>
+              <w:right w:w="100" w:type="dxa"/>
+            </w:tcMar>
+            <w:vAlign w:val="center"/>
+          </w:tcPr>
+          <w:p>
+            <w:pPr>
+              <w:widowControl w:val="0"/>
+              <w:spacing w:line="240" w:lineRule="auto"/>
+              <w:rPr>
+                <w:sz w:val="20"/>
+                <w:szCs w:val="20"/>
+              </w:rPr>
+            </w:pPr>
+            <w:proofErr w:type="spellStart"/>
+            <w:r>
+              <w:rPr>
+                <w:sz w:val="20"/>
+                <w:szCs w:val="20"/>
+              </w:rPr>
+              <w:t>nameBuyer</w:t>
+            </w:r>
+            <w:proofErr w:type="spellEnd"/>
+            <w:r>
+              <w:rPr>
+                <w:sz w:val="20"/>
+                <w:szCs w:val="20"/>
+              </w:rPr>
+              <w:t>= “Comprador A”</w:t>
+            </w:r>
+          </w:p>
+        </w:tc>
+        <w:tc>
+          <w:tcPr>
+            <w:tcW w:w="4335" w:type="dxa"/>
+            <w:shd w:val="clear" w:color="auto" w:fill="auto"/>
+            <w:tcMar>
+              <w:top w:w="100" w:type="dxa"/>
+              <w:left w:w="100" w:type="dxa"/>
+              <w:bottom w:w="100" w:type="dxa"/>
+              <w:right w:w="100" w:type="dxa"/>
+            </w:tcMar>
+            <w:vAlign w:val="center"/>
+          </w:tcPr>
+          <w:p>
+            <w:pPr>
+              <w:widowControl w:val="0"/>
+              <w:spacing w:line="240" w:lineRule="auto"/>
+              <w:rPr>
+                <w:sz w:val="20"/>
+                <w:szCs w:val="20"/>
+              </w:rPr>
+            </w:pPr>
+            <w:r>
+              <w:rPr>
+                <w:sz w:val="20"/>
+                <w:szCs w:val="20"/>
+              </w:rPr>
+              <w:t>Se devuelve la información de la orden que tiene como comprador A</w:t>
+            </w:r>
+          </w:p>
+        </w:tc>
+      </w:tr>
+      <w:tr>
+        <w:trPr>
+          <w:trHeight w:val="390"/>
+        </w:trPr>
+        <w:tc>
+          <w:tcPr>
+            <w:tcW w:w="1170" w:type="dxa"/>
+            <w:shd w:val="clear" w:color="auto" w:fill="auto"/>
+            <w:tcMar>
+              <w:top w:w="100" w:type="dxa"/>
+              <w:left w:w="100" w:type="dxa"/>
+              <w:bottom w:w="100" w:type="dxa"/>
+              <w:right w:w="100" w:type="dxa"/>
+            </w:tcMar>
+            <w:vAlign w:val="center"/>
+          </w:tcPr>
+          <w:p>
+            <w:pPr>
+              <w:widowControl w:val="0"/>
+              <w:spacing w:line="240" w:lineRule="auto"/>
+              <w:rPr>
+                <w:sz w:val="20"/>
+                <w:szCs w:val="20"/>
+              </w:rPr>
+            </w:pPr>
+            <w:proofErr w:type="spellStart"/>
+            <w:r>
+              <w:rPr>
+                <w:sz w:val="20"/>
+                <w:szCs w:val="20"/>
+              </w:rPr>
+              <w:t>Orders</w:t>
+            </w:r>
+            <w:proofErr w:type="spellEnd"/>
+          </w:p>
+        </w:tc>
+        <w:tc>
+          <w:tcPr>
+            <w:tcW w:w="1485" w:type="dxa"/>
+            <w:shd w:val="clear" w:color="auto" w:fill="auto"/>
+            <w:tcMar>
+              <w:top w:w="100" w:type="dxa"/>
+              <w:left w:w="100" w:type="dxa"/>
+              <w:bottom w:w="100" w:type="dxa"/>
+              <w:right w:w="100" w:type="dxa"/>
+            </w:tcMar>
+            <w:vAlign w:val="center"/>
+          </w:tcPr>
+          <w:p>
+            <w:pPr>
+              <w:widowControl w:val="0"/>
+              <w:spacing w:line="240" w:lineRule="auto"/>
+              <w:rPr>
+                <w:sz w:val="20"/>
+                <w:szCs w:val="20"/>
+              </w:rPr>
+            </w:pPr>
+            <w:proofErr w:type="spellStart"/>
+            <w:r>
+              <w:rPr>
+                <w:sz w:val="20"/>
+                <w:szCs w:val="20"/>
+              </w:rPr>
+              <w:t>searchOrder</w:t>
+            </w:r>
+            <w:proofErr w:type="spellEnd"/>
+          </w:p>
+        </w:tc>
+        <w:tc>
+          <w:tcPr>
+            <w:tcW w:w="1410" w:type="dxa"/>
+            <w:shd w:val="clear" w:color="auto" w:fill="auto"/>
+            <w:tcMar>
+              <w:top w:w="100" w:type="dxa"/>
+              <w:left w:w="100" w:type="dxa"/>
+              <w:bottom w:w="100" w:type="dxa"/>
+              <w:right w:w="100" w:type="dxa"/>
+            </w:tcMar>
+            <w:vAlign w:val="center"/>
+          </w:tcPr>
+          <w:p>
+            <w:pPr>
+              <w:widowControl w:val="0"/>
+              <w:spacing w:line="240" w:lineRule="auto"/>
+              <w:rPr>
+                <w:sz w:val="20"/>
+                <w:szCs w:val="20"/>
+              </w:rPr>
+            </w:pPr>
+            <w:r>
+              <w:rPr>
+                <w:sz w:val="20"/>
+                <w:szCs w:val="20"/>
+              </w:rPr>
+              <w:t>setupStage1</w:t>
+            </w:r>
+          </w:p>
+        </w:tc>
+        <w:tc>
+          <w:tcPr>
+            <w:tcW w:w="2400" w:type="dxa"/>
+            <w:shd w:val="clear" w:color="auto" w:fill="auto"/>
+            <w:tcMar>
+              <w:top w:w="100" w:type="dxa"/>
+              <w:left w:w="100" w:type="dxa"/>
+              <w:bottom w:w="100" w:type="dxa"/>
+              <w:right w:w="100" w:type="dxa"/>
+            </w:tcMar>
+            <w:vAlign w:val="center"/>
+          </w:tcPr>
+          <w:p>
+            <w:pPr>
+              <w:widowControl w:val="0"/>
+              <w:spacing w:line="240" w:lineRule="auto"/>
+              <w:rPr>
+                <w:sz w:val="20"/>
+                <w:szCs w:val="20"/>
+              </w:rPr>
+            </w:pPr>
+            <w:r>
+              <w:rPr>
+                <w:sz w:val="20"/>
+                <w:szCs w:val="20"/>
+              </w:rPr>
+              <w:t>precio total = 2000</w:t>
+            </w:r>
+          </w:p>
+        </w:tc>
+        <w:tc>
+          <w:tcPr>
+            <w:tcW w:w="4335" w:type="dxa"/>
+            <w:shd w:val="clear" w:color="auto" w:fill="auto"/>
+            <w:tcMar>
+              <w:top w:w="100" w:type="dxa"/>
+              <w:left w:w="100" w:type="dxa"/>
+              <w:bottom w:w="100" w:type="dxa"/>
+              <w:right w:w="100" w:type="dxa"/>
+            </w:tcMar>
+            <w:vAlign w:val="center"/>
+          </w:tcPr>
+          <w:p>
+            <w:pPr>
+              <w:widowControl w:val="0"/>
+              <w:spacing w:line="240" w:lineRule="auto"/>
+              <w:rPr>
+                <w:sz w:val="20"/>
+                <w:szCs w:val="20"/>
+              </w:rPr>
+            </w:pPr>
+            <w:r>
+              <w:rPr>
+                <w:sz w:val="20"/>
+                <w:szCs w:val="20"/>
+              </w:rPr>
+              <w:t>Se devuelve la información del Orden con base al precio total del “Comprador A”</w:t>
+            </w:r>
+          </w:p>
+        </w:tc>
+      </w:tr>
+      <w:tr>
+        <w:trPr>
+          <w:trHeight w:val="390"/>
+        </w:trPr>
+        <w:tc>
+          <w:tcPr>
+            <w:tcW w:w="1170" w:type="dxa"/>
+            <w:shd w:val="clear" w:color="auto" w:fill="auto"/>
+            <w:tcMar>
+              <w:top w:w="100" w:type="dxa"/>
+              <w:left w:w="100" w:type="dxa"/>
+              <w:bottom w:w="100" w:type="dxa"/>
+              <w:right w:w="100" w:type="dxa"/>
+            </w:tcMar>
+            <w:vAlign w:val="center"/>
+          </w:tcPr>
+          <w:p>
+            <w:pPr>
+              <w:widowControl w:val="0"/>
+              <w:spacing w:line="240" w:lineRule="auto"/>
+              <w:rPr>
+                <w:sz w:val="20"/>
+                <w:szCs w:val="20"/>
+              </w:rPr>
+            </w:pPr>
+            <w:proofErr w:type="spellStart"/>
+            <w:r>
+              <w:rPr>
+                <w:sz w:val="20"/>
+                <w:szCs w:val="20"/>
+              </w:rPr>
+              <w:lastRenderedPageBreak/>
               <w:t>Orders</w:t>
             </w:r>
             <w:proofErr w:type="spellEnd"/>
@@ -9587,7 +10374,6 @@
                 <w:sz w:val="20"/>
                 <w:szCs w:val="20"/>
               </w:rPr>
-              <w:lastRenderedPageBreak/>
               <w:t>name</w:t>
             </w:r>
             <w:proofErr w:type="spellEnd"/>
@@ -9767,7 +10553,6 @@
                 <w:sz w:val="20"/>
                 <w:szCs w:val="20"/>
               </w:rPr>
-              <w:lastRenderedPageBreak/>
               <w:t>setupStage1</w:t>
             </w:r>
           </w:p>
@@ -11115,6 +11900,7 @@
                 <w:sz w:val="20"/>
                 <w:szCs w:val="20"/>
               </w:rPr>
+              <w:lastRenderedPageBreak/>
               <w:t>Orders</w:t>
             </w:r>
             <w:proofErr w:type="spellEnd"/>

</xml_diff>

<commit_message>
Buscar por rango y sus tests relacionados
</commit_message>
<xml_diff>
--- a/doc/Formato de escenarios y casos de uso.docx
+++ b/doc/Formato de escenarios y casos de uso.docx
@@ -7548,14 +7548,7 @@
                 <w:sz w:val="20"/>
                 <w:szCs w:val="20"/>
               </w:rPr>
-              <w:t>setupStange</w:t>
-            </w:r>
-            <w:r>
-              <w:rPr>
-                <w:sz w:val="20"/>
-                <w:szCs w:val="20"/>
-              </w:rPr>
-              <w:t>5</w:t>
+              <w:t>setupStange5</w:t>
             </w:r>
           </w:p>
         </w:tc>
@@ -11045,9 +11038,7 @@
     </w:p>
     <w:tbl>
       <w:tblPr>
-        <w:tblStyle w:val="af4"/>
         <w:tblW w:w="10800" w:type="dxa"/>
-        <w:tblInd w:w="0" w:type="dxa"/>
         <w:tblBorders>
           <w:top w:val="single" w:sz="8" w:space="0" w:color="000000"/>
           <w:left w:val="single" w:sz="8" w:space="0" w:color="000000"/>
@@ -11366,7 +11357,7 @@
                 <w:sz w:val="20"/>
                 <w:szCs w:val="20"/>
               </w:rPr>
-              <w:t>setupStage2</w:t>
+              <w:t>setupStage3</w:t>
             </w:r>
           </w:p>
         </w:tc>
@@ -11639,7 +11630,7 @@
                 <w:sz w:val="20"/>
                 <w:szCs w:val="20"/>
               </w:rPr>
-              <w:t>setupStage2</w:t>
+              <w:t>setupStage3</w:t>
             </w:r>
           </w:p>
         </w:tc>
@@ -11669,38 +11660,24 @@
                 <w:sz w:val="20"/>
                 <w:szCs w:val="20"/>
               </w:rPr>
-              <w:t xml:space="preserve"> letra </w:t>
-            </w:r>
-            <w:r>
-              <w:rPr>
-                <w:sz w:val="20"/>
-                <w:szCs w:val="20"/>
-              </w:rPr>
-              <w:t>de inicio =</w:t>
-            </w:r>
-            <w:r>
-              <w:rPr>
-                <w:sz w:val="20"/>
-                <w:szCs w:val="20"/>
-              </w:rPr>
-              <w:t xml:space="preserve"> “A” </w:t>
-            </w:r>
-          </w:p>
-          <w:p>
-            <w:pPr>
-              <w:widowControl w:val="0"/>
-              <w:spacing w:line="240" w:lineRule="auto"/>
-              <w:rPr>
-                <w:sz w:val="20"/>
-                <w:szCs w:val="20"/>
-              </w:rPr>
-            </w:pPr>
-            <w:r>
-              <w:rPr>
-                <w:sz w:val="20"/>
-                <w:szCs w:val="20"/>
-              </w:rPr>
-              <w:t>Letra final = “D”</w:t>
+              <w:t xml:space="preserve"> letra de inicio = “A” </w:t>
+            </w:r>
+          </w:p>
+          <w:p>
+            <w:pPr>
+              <w:widowControl w:val="0"/>
+              <w:spacing w:line="240" w:lineRule="auto"/>
+              <w:rPr>
+                <w:sz w:val="20"/>
+                <w:szCs w:val="20"/>
+              </w:rPr>
+            </w:pPr>
+            <w:r>
+              <w:rPr>
+                <w:sz w:val="20"/>
+                <w:szCs w:val="20"/>
+              </w:rPr>
+              <w:t>Letra final = “C”</w:t>
             </w:r>
           </w:p>
           <w:p>
@@ -11747,21 +11724,7 @@
                 <w:sz w:val="20"/>
                 <w:szCs w:val="20"/>
               </w:rPr>
-              <w:t xml:space="preserve">Se devuelve la información de los productos que estén entre ese </w:t>
-            </w:r>
-            <w:r>
-              <w:rPr>
-                <w:sz w:val="20"/>
-                <w:szCs w:val="20"/>
-              </w:rPr>
-              <w:t>rango y</w:t>
-            </w:r>
-            <w:r>
-              <w:rPr>
-                <w:sz w:val="20"/>
-                <w:szCs w:val="20"/>
-              </w:rPr>
-              <w:t xml:space="preserve"> de forma Ascendente de los prefijos entre “A” y “D”.  en este caso devolvería: </w:t>
+              <w:t xml:space="preserve">Se devuelve la información de los productos que estén entre ese rango y de forma Ascendente de los prefijos entre “A” y “C”.  en este caso devolvería: </w:t>
             </w:r>
           </w:p>
           <w:p>
@@ -11845,27 +11808,6 @@
               <w:t>Lemonade</w:t>
             </w:r>
             <w:proofErr w:type="spellEnd"/>
-          </w:p>
-          <w:p>
-            <w:pPr>
-              <w:widowControl w:val="0"/>
-              <w:numPr>
-                <w:ilvl w:val="0"/>
-                <w:numId w:val="1"/>
-              </w:numPr>
-              <w:spacing w:line="240" w:lineRule="auto"/>
-              <w:rPr>
-                <w:sz w:val="20"/>
-                <w:szCs w:val="20"/>
-              </w:rPr>
-            </w:pPr>
-            <w:r>
-              <w:rPr>
-                <w:sz w:val="20"/>
-                <w:szCs w:val="20"/>
-              </w:rPr>
-              <w:t>Durazno-Té</w:t>
-            </w:r>
           </w:p>
         </w:tc>
       </w:tr>
@@ -11901,7 +11843,7 @@
                 <w:szCs w:val="20"/>
               </w:rPr>
               <w:lastRenderedPageBreak/>
-              <w:t>Orders</w:t>
+              <w:t>Inventory</w:t>
             </w:r>
             <w:proofErr w:type="spellEnd"/>
           </w:p>
@@ -11933,7 +11875,7 @@
                 <w:sz w:val="20"/>
                 <w:szCs w:val="20"/>
               </w:rPr>
-              <w:t>searchRangeOrder</w:t>
+              <w:t>searchRangeProduct</w:t>
             </w:r>
             <w:proofErr w:type="spellEnd"/>
           </w:p>
@@ -11964,7 +11906,7 @@
                 <w:sz w:val="20"/>
                 <w:szCs w:val="20"/>
               </w:rPr>
-              <w:t>setupStage1</w:t>
+              <w:t>setupStage3</w:t>
             </w:r>
           </w:p>
         </w:tc>
@@ -11989,6 +11931,23 @@
                 <w:szCs w:val="20"/>
               </w:rPr>
             </w:pPr>
+            <w:r>
+              <w:rPr>
+                <w:sz w:val="20"/>
+                <w:szCs w:val="20"/>
+              </w:rPr>
+              <w:t>orden= Ascendente</w:t>
+            </w:r>
+          </w:p>
+          <w:p>
+            <w:pPr>
+              <w:widowControl w:val="0"/>
+              <w:spacing w:line="240" w:lineRule="auto"/>
+              <w:rPr>
+                <w:sz w:val="20"/>
+                <w:szCs w:val="20"/>
+              </w:rPr>
+            </w:pPr>
             <w:proofErr w:type="spellStart"/>
             <w:r>
               <w:rPr>
@@ -12003,18 +11962,8 @@
                 <w:sz w:val="20"/>
                 <w:szCs w:val="20"/>
               </w:rPr>
-              <w:t>= 10000</w:t>
-            </w:r>
-          </w:p>
-          <w:p>
-            <w:pPr>
-              <w:widowControl w:val="0"/>
-              <w:spacing w:line="240" w:lineRule="auto"/>
-              <w:rPr>
-                <w:sz w:val="20"/>
-                <w:szCs w:val="20"/>
-              </w:rPr>
-            </w:pPr>
+              <w:t xml:space="preserve">= 6000 y </w:t>
+            </w:r>
             <w:proofErr w:type="spellStart"/>
             <w:r>
               <w:rPr>
@@ -12029,34 +11978,8 @@
                 <w:sz w:val="20"/>
                 <w:szCs w:val="20"/>
               </w:rPr>
-              <w:t>= 50000</w:t>
-            </w:r>
-          </w:p>
-          <w:p>
-            <w:pPr>
-              <w:widowControl w:val="0"/>
-              <w:spacing w:line="240" w:lineRule="auto"/>
-              <w:rPr>
-                <w:sz w:val="20"/>
-                <w:szCs w:val="20"/>
-              </w:rPr>
-            </w:pPr>
-            <w:r>
-              <w:rPr>
-                <w:sz w:val="20"/>
-                <w:szCs w:val="20"/>
-              </w:rPr>
-              <w:t xml:space="preserve">Orden= </w:t>
-            </w:r>
-            <w:proofErr w:type="spellStart"/>
-            <w:r>
-              <w:rPr>
-                <w:sz w:val="20"/>
-                <w:szCs w:val="20"/>
-              </w:rPr>
-              <w:t>Ascendete</w:t>
-            </w:r>
-            <w:proofErr w:type="spellEnd"/>
+              <w:t>= 30000</w:t>
+            </w:r>
           </w:p>
         </w:tc>
         <w:tc>
@@ -12085,7 +12008,7 @@
                 <w:sz w:val="20"/>
                 <w:szCs w:val="20"/>
               </w:rPr>
-              <w:t>Se devuelve los productos que están entre este rango. En este caso sería:</w:t>
+              <w:t>Se devuelve los productos que están entre este rango en cuanto al precio y de forma ascendente. En este caso sería:</w:t>
             </w:r>
           </w:p>
           <w:p>
@@ -12093,7 +12016,7 @@
               <w:widowControl w:val="0"/>
               <w:numPr>
                 <w:ilvl w:val="0"/>
-                <w:numId w:val="6"/>
+                <w:numId w:val="3"/>
               </w:numPr>
               <w:spacing w:line="240" w:lineRule="auto"/>
               <w:rPr>
@@ -12106,7 +12029,23 @@
                 <w:sz w:val="20"/>
                 <w:szCs w:val="20"/>
               </w:rPr>
-              <w:t>“Daniela”</w:t>
+              <w:t>Coco-</w:t>
+            </w:r>
+            <w:proofErr w:type="spellStart"/>
+            <w:r>
+              <w:rPr>
+                <w:sz w:val="20"/>
+                <w:szCs w:val="20"/>
+              </w:rPr>
+              <w:t>Lemonade</w:t>
+            </w:r>
+            <w:proofErr w:type="spellEnd"/>
+            <w:r>
+              <w:rPr>
+                <w:sz w:val="20"/>
+                <w:szCs w:val="20"/>
+              </w:rPr>
+              <w:t xml:space="preserve"> </w:t>
             </w:r>
           </w:p>
           <w:p>
@@ -12114,7 +12053,7 @@
               <w:widowControl w:val="0"/>
               <w:numPr>
                 <w:ilvl w:val="0"/>
-                <w:numId w:val="6"/>
+                <w:numId w:val="3"/>
               </w:numPr>
               <w:spacing w:line="240" w:lineRule="auto"/>
               <w:rPr>
@@ -12127,7 +12066,7 @@
                 <w:sz w:val="20"/>
                 <w:szCs w:val="20"/>
               </w:rPr>
-              <w:t>“Carmen”</w:t>
+              <w:t>Calabozos y dragones</w:t>
             </w:r>
           </w:p>
           <w:p>
@@ -12135,7 +12074,7 @@
               <w:widowControl w:val="0"/>
               <w:numPr>
                 <w:ilvl w:val="0"/>
-                <w:numId w:val="6"/>
+                <w:numId w:val="3"/>
               </w:numPr>
               <w:spacing w:line="240" w:lineRule="auto"/>
               <w:rPr>
@@ -12148,7 +12087,7 @@
                 <w:sz w:val="20"/>
                 <w:szCs w:val="20"/>
               </w:rPr>
-              <w:t>“Homero”</w:t>
+              <w:t>El diario de Ana Frank</w:t>
             </w:r>
           </w:p>
         </w:tc>
@@ -12184,7 +12123,7 @@
                 <w:sz w:val="20"/>
                 <w:szCs w:val="20"/>
               </w:rPr>
-              <w:t>Orders</w:t>
+              <w:t>Inventory</w:t>
             </w:r>
             <w:proofErr w:type="spellEnd"/>
           </w:p>
@@ -12216,7 +12155,7 @@
                 <w:sz w:val="20"/>
                 <w:szCs w:val="20"/>
               </w:rPr>
-              <w:t>searchRangeOrder</w:t>
+              <w:t>searchRangeProduct</w:t>
             </w:r>
             <w:proofErr w:type="spellEnd"/>
           </w:p>
@@ -12247,7 +12186,7 @@
                 <w:sz w:val="20"/>
                 <w:szCs w:val="20"/>
               </w:rPr>
-              <w:t>setupStage1</w:t>
+              <w:t>setupStage3</w:t>
             </w:r>
           </w:p>
         </w:tc>
@@ -12277,51 +12216,49 @@
                 <w:sz w:val="20"/>
                 <w:szCs w:val="20"/>
               </w:rPr>
-              <w:t>Letra de inicio = “A”</w:t>
-            </w:r>
-          </w:p>
-          <w:p>
-            <w:pPr>
-              <w:widowControl w:val="0"/>
-              <w:spacing w:line="240" w:lineRule="auto"/>
-              <w:rPr>
-                <w:sz w:val="20"/>
-                <w:szCs w:val="20"/>
-              </w:rPr>
-            </w:pPr>
-            <w:r>
-              <w:rPr>
-                <w:sz w:val="20"/>
-                <w:szCs w:val="20"/>
-              </w:rPr>
-              <w:t>Letra final = “D”</w:t>
-            </w:r>
-          </w:p>
-          <w:p>
-            <w:pPr>
-              <w:widowControl w:val="0"/>
-              <w:spacing w:line="240" w:lineRule="auto"/>
-              <w:rPr>
-                <w:sz w:val="20"/>
-                <w:szCs w:val="20"/>
-              </w:rPr>
-            </w:pPr>
-          </w:p>
-          <w:p>
-            <w:pPr>
-              <w:widowControl w:val="0"/>
-              <w:spacing w:line="240" w:lineRule="auto"/>
-              <w:rPr>
-                <w:sz w:val="20"/>
-                <w:szCs w:val="20"/>
-              </w:rPr>
-            </w:pPr>
-            <w:r>
-              <w:rPr>
-                <w:sz w:val="20"/>
-                <w:szCs w:val="20"/>
-              </w:rPr>
-              <w:t xml:space="preserve">orden = Descendente </w:t>
+              <w:t>orden= Ascendente</w:t>
+            </w:r>
+          </w:p>
+          <w:p>
+            <w:pPr>
+              <w:widowControl w:val="0"/>
+              <w:spacing w:line="240" w:lineRule="auto"/>
+              <w:rPr>
+                <w:sz w:val="20"/>
+                <w:szCs w:val="20"/>
+              </w:rPr>
+            </w:pPr>
+            <w:proofErr w:type="spellStart"/>
+            <w:r>
+              <w:rPr>
+                <w:sz w:val="20"/>
+                <w:szCs w:val="20"/>
+              </w:rPr>
+              <w:t>valorMinimo</w:t>
+            </w:r>
+            <w:proofErr w:type="spellEnd"/>
+            <w:r>
+              <w:rPr>
+                <w:sz w:val="20"/>
+                <w:szCs w:val="20"/>
+              </w:rPr>
+              <w:t xml:space="preserve">= 5 y </w:t>
+            </w:r>
+            <w:proofErr w:type="spellStart"/>
+            <w:r>
+              <w:rPr>
+                <w:sz w:val="20"/>
+                <w:szCs w:val="20"/>
+              </w:rPr>
+              <w:t>valorMaximo</w:t>
+            </w:r>
+            <w:proofErr w:type="spellEnd"/>
+            <w:r>
+              <w:rPr>
+                <w:sz w:val="20"/>
+                <w:szCs w:val="20"/>
+              </w:rPr>
+              <w:t>= 8</w:t>
             </w:r>
           </w:p>
         </w:tc>
@@ -12351,25 +12288,15 @@
                 <w:sz w:val="20"/>
                 <w:szCs w:val="20"/>
               </w:rPr>
-              <w:t xml:space="preserve">Se devuelve la información de los productos que estén entre ese rango de los compradores entre “A” y “D”.  en este caso devolvería: </w:t>
-            </w:r>
-          </w:p>
-          <w:p>
-            <w:pPr>
-              <w:widowControl w:val="0"/>
-              <w:spacing w:line="240" w:lineRule="auto"/>
-              <w:rPr>
-                <w:sz w:val="20"/>
-                <w:szCs w:val="20"/>
-              </w:rPr>
-            </w:pPr>
+              <w:t>Se devuelve los productos que están entre este rango en cuanto la cantidad y de forma ascendente. En este caso sería:</w:t>
+            </w:r>
           </w:p>
           <w:p>
             <w:pPr>
               <w:widowControl w:val="0"/>
               <w:numPr>
                 <w:ilvl w:val="0"/>
-                <w:numId w:val="2"/>
+                <w:numId w:val="3"/>
               </w:numPr>
               <w:spacing w:line="240" w:lineRule="auto"/>
               <w:rPr>
@@ -12382,7 +12309,7 @@
                 <w:sz w:val="20"/>
                 <w:szCs w:val="20"/>
               </w:rPr>
-              <w:t>Daniela</w:t>
+              <w:t>Agua</w:t>
             </w:r>
           </w:p>
           <w:p>
@@ -12390,7 +12317,7 @@
               <w:widowControl w:val="0"/>
               <w:numPr>
                 <w:ilvl w:val="0"/>
-                <w:numId w:val="2"/>
+                <w:numId w:val="3"/>
               </w:numPr>
               <w:spacing w:line="240" w:lineRule="auto"/>
               <w:rPr>
@@ -12403,7 +12330,7 @@
                 <w:sz w:val="20"/>
                 <w:szCs w:val="20"/>
               </w:rPr>
-              <w:t xml:space="preserve">Carmen </w:t>
+              <w:t>El diario de Ana Frank</w:t>
             </w:r>
           </w:p>
           <w:p>
@@ -12411,7 +12338,7 @@
               <w:widowControl w:val="0"/>
               <w:numPr>
                 <w:ilvl w:val="0"/>
-                <w:numId w:val="2"/>
+                <w:numId w:val="3"/>
               </w:numPr>
               <w:spacing w:line="240" w:lineRule="auto"/>
               <w:rPr>
@@ -12424,7 +12351,217 @@
                 <w:sz w:val="20"/>
                 <w:szCs w:val="20"/>
               </w:rPr>
-              <w:t>Betty</w:t>
+              <w:t>Coco-</w:t>
+            </w:r>
+            <w:proofErr w:type="spellStart"/>
+            <w:r>
+              <w:rPr>
+                <w:sz w:val="20"/>
+                <w:szCs w:val="20"/>
+              </w:rPr>
+              <w:t>Lemonade</w:t>
+            </w:r>
+            <w:proofErr w:type="spellEnd"/>
+          </w:p>
+        </w:tc>
+      </w:tr>
+      <w:tr>
+        <w:trPr>
+          <w:trHeight w:val="390"/>
+        </w:trPr>
+        <w:tc>
+          <w:tcPr>
+            <w:tcW w:w="1170" w:type="dxa"/>
+            <w:shd w:val="clear" w:color="auto" w:fill="auto"/>
+            <w:tcMar>
+              <w:top w:w="100" w:type="dxa"/>
+              <w:left w:w="100" w:type="dxa"/>
+              <w:bottom w:w="100" w:type="dxa"/>
+              <w:right w:w="100" w:type="dxa"/>
+            </w:tcMar>
+            <w:vAlign w:val="center"/>
+          </w:tcPr>
+          <w:p>
+            <w:pPr>
+              <w:widowControl w:val="0"/>
+              <w:spacing w:line="240" w:lineRule="auto"/>
+              <w:rPr>
+                <w:sz w:val="20"/>
+                <w:szCs w:val="20"/>
+              </w:rPr>
+            </w:pPr>
+            <w:proofErr w:type="spellStart"/>
+            <w:r>
+              <w:rPr>
+                <w:sz w:val="20"/>
+                <w:szCs w:val="20"/>
+              </w:rPr>
+              <w:t>Inventory</w:t>
+            </w:r>
+            <w:proofErr w:type="spellEnd"/>
+          </w:p>
+        </w:tc>
+        <w:tc>
+          <w:tcPr>
+            <w:tcW w:w="1485" w:type="dxa"/>
+            <w:shd w:val="clear" w:color="auto" w:fill="auto"/>
+            <w:tcMar>
+              <w:top w:w="100" w:type="dxa"/>
+              <w:left w:w="100" w:type="dxa"/>
+              <w:bottom w:w="100" w:type="dxa"/>
+              <w:right w:w="100" w:type="dxa"/>
+            </w:tcMar>
+            <w:vAlign w:val="center"/>
+          </w:tcPr>
+          <w:p>
+            <w:pPr>
+              <w:widowControl w:val="0"/>
+              <w:spacing w:line="240" w:lineRule="auto"/>
+              <w:rPr>
+                <w:sz w:val="20"/>
+                <w:szCs w:val="20"/>
+              </w:rPr>
+            </w:pPr>
+            <w:proofErr w:type="spellStart"/>
+            <w:r>
+              <w:rPr>
+                <w:sz w:val="20"/>
+                <w:szCs w:val="20"/>
+              </w:rPr>
+              <w:t>searchRangeProduct</w:t>
+            </w:r>
+            <w:proofErr w:type="spellEnd"/>
+          </w:p>
+        </w:tc>
+        <w:tc>
+          <w:tcPr>
+            <w:tcW w:w="1410" w:type="dxa"/>
+            <w:shd w:val="clear" w:color="auto" w:fill="auto"/>
+            <w:tcMar>
+              <w:top w:w="100" w:type="dxa"/>
+              <w:left w:w="100" w:type="dxa"/>
+              <w:bottom w:w="100" w:type="dxa"/>
+              <w:right w:w="100" w:type="dxa"/>
+            </w:tcMar>
+            <w:vAlign w:val="center"/>
+          </w:tcPr>
+          <w:p>
+            <w:pPr>
+              <w:widowControl w:val="0"/>
+              <w:spacing w:line="240" w:lineRule="auto"/>
+              <w:rPr>
+                <w:sz w:val="20"/>
+                <w:szCs w:val="20"/>
+              </w:rPr>
+            </w:pPr>
+            <w:r>
+              <w:rPr>
+                <w:sz w:val="20"/>
+                <w:szCs w:val="20"/>
+              </w:rPr>
+              <w:t>setupStage3</w:t>
+            </w:r>
+          </w:p>
+        </w:tc>
+        <w:tc>
+          <w:tcPr>
+            <w:tcW w:w="2400" w:type="dxa"/>
+            <w:shd w:val="clear" w:color="auto" w:fill="auto"/>
+            <w:tcMar>
+              <w:top w:w="100" w:type="dxa"/>
+              <w:left w:w="100" w:type="dxa"/>
+              <w:bottom w:w="100" w:type="dxa"/>
+              <w:right w:w="100" w:type="dxa"/>
+            </w:tcMar>
+            <w:vAlign w:val="center"/>
+          </w:tcPr>
+          <w:p>
+            <w:pPr>
+              <w:widowControl w:val="0"/>
+              <w:spacing w:line="240" w:lineRule="auto"/>
+              <w:rPr>
+                <w:sz w:val="20"/>
+                <w:szCs w:val="20"/>
+              </w:rPr>
+            </w:pPr>
+            <w:r>
+              <w:rPr>
+                <w:sz w:val="20"/>
+                <w:szCs w:val="20"/>
+              </w:rPr>
+              <w:t>orden= Descendente</w:t>
+            </w:r>
+          </w:p>
+          <w:p>
+            <w:pPr>
+              <w:widowControl w:val="0"/>
+              <w:spacing w:line="240" w:lineRule="auto"/>
+              <w:rPr>
+                <w:sz w:val="20"/>
+                <w:szCs w:val="20"/>
+              </w:rPr>
+            </w:pPr>
+            <w:proofErr w:type="spellStart"/>
+            <w:r>
+              <w:rPr>
+                <w:sz w:val="20"/>
+                <w:szCs w:val="20"/>
+              </w:rPr>
+              <w:t>valorMinimo</w:t>
+            </w:r>
+            <w:proofErr w:type="spellEnd"/>
+            <w:r>
+              <w:rPr>
+                <w:sz w:val="20"/>
+                <w:szCs w:val="20"/>
+              </w:rPr>
+              <w:t xml:space="preserve">= 5 y </w:t>
+            </w:r>
+            <w:proofErr w:type="spellStart"/>
+            <w:r>
+              <w:rPr>
+                <w:sz w:val="20"/>
+                <w:szCs w:val="20"/>
+              </w:rPr>
+              <w:t>valorMaximo</w:t>
+            </w:r>
+            <w:proofErr w:type="spellEnd"/>
+            <w:r>
+              <w:rPr>
+                <w:sz w:val="20"/>
+                <w:szCs w:val="20"/>
+              </w:rPr>
+              <w:t>= 8</w:t>
+            </w:r>
+          </w:p>
+        </w:tc>
+        <w:tc>
+          <w:tcPr>
+            <w:tcW w:w="4335" w:type="dxa"/>
+            <w:shd w:val="clear" w:color="auto" w:fill="auto"/>
+            <w:tcMar>
+              <w:top w:w="100" w:type="dxa"/>
+              <w:left w:w="100" w:type="dxa"/>
+              <w:bottom w:w="100" w:type="dxa"/>
+              <w:right w:w="100" w:type="dxa"/>
+            </w:tcMar>
+            <w:vAlign w:val="center"/>
+          </w:tcPr>
+          <w:p>
+            <w:pPr>
+              <w:widowControl w:val="0"/>
+              <w:spacing w:line="240" w:lineRule="auto"/>
+              <w:rPr>
+                <w:sz w:val="20"/>
+                <w:szCs w:val="20"/>
+              </w:rPr>
+            </w:pPr>
+            <w:r>
+              <w:rPr>
+                <w:sz w:val="20"/>
+                <w:szCs w:val="20"/>
+              </w:rPr>
+              <w:t>Se devuelve los productos que están entre este rango en cuanto la cantidad y de forma descendente. En este caso sería:</w:t>
             </w:r>
           </w:p>
           <w:p>
@@ -12432,7 +12569,7 @@
               <w:widowControl w:val="0"/>
               <w:numPr>
                 <w:ilvl w:val="0"/>
-                <w:numId w:val="2"/>
+                <w:numId w:val="3"/>
               </w:numPr>
               <w:spacing w:line="240" w:lineRule="auto"/>
               <w:rPr>
@@ -12445,38 +12582,906 @@
                 <w:sz w:val="20"/>
                 <w:szCs w:val="20"/>
               </w:rPr>
-              <w:t xml:space="preserve">Azul </w:t>
-            </w:r>
-          </w:p>
-          <w:p>
-            <w:pPr>
-              <w:widowControl w:val="0"/>
-              <w:spacing w:line="240" w:lineRule="auto"/>
-              <w:rPr>
-                <w:sz w:val="20"/>
-                <w:szCs w:val="20"/>
-              </w:rPr>
-            </w:pPr>
-          </w:p>
-          <w:p>
-            <w:pPr>
-              <w:widowControl w:val="0"/>
-              <w:spacing w:line="240" w:lineRule="auto"/>
-              <w:rPr>
-                <w:sz w:val="20"/>
-                <w:szCs w:val="20"/>
-              </w:rPr>
-            </w:pPr>
-          </w:p>
-          <w:p>
-            <w:pPr>
-              <w:widowControl w:val="0"/>
-              <w:spacing w:line="240" w:lineRule="auto"/>
-              <w:rPr>
-                <w:sz w:val="20"/>
-                <w:szCs w:val="20"/>
-              </w:rPr>
-            </w:pPr>
+              <w:t>Coco-</w:t>
+            </w:r>
+            <w:proofErr w:type="spellStart"/>
+            <w:r>
+              <w:rPr>
+                <w:sz w:val="20"/>
+                <w:szCs w:val="20"/>
+              </w:rPr>
+              <w:t>Lemonade</w:t>
+            </w:r>
+            <w:proofErr w:type="spellEnd"/>
+          </w:p>
+          <w:p>
+            <w:pPr>
+              <w:widowControl w:val="0"/>
+              <w:numPr>
+                <w:ilvl w:val="0"/>
+                <w:numId w:val="3"/>
+              </w:numPr>
+              <w:spacing w:line="240" w:lineRule="auto"/>
+              <w:rPr>
+                <w:sz w:val="20"/>
+                <w:szCs w:val="20"/>
+              </w:rPr>
+            </w:pPr>
+            <w:r>
+              <w:rPr>
+                <w:sz w:val="20"/>
+                <w:szCs w:val="20"/>
+              </w:rPr>
+              <w:t>El diario de Ana Frank</w:t>
+            </w:r>
+          </w:p>
+          <w:p>
+            <w:pPr>
+              <w:widowControl w:val="0"/>
+              <w:numPr>
+                <w:ilvl w:val="0"/>
+                <w:numId w:val="3"/>
+              </w:numPr>
+              <w:spacing w:line="240" w:lineRule="auto"/>
+              <w:rPr>
+                <w:sz w:val="20"/>
+                <w:szCs w:val="20"/>
+              </w:rPr>
+            </w:pPr>
+            <w:r>
+              <w:rPr>
+                <w:sz w:val="20"/>
+                <w:szCs w:val="20"/>
+              </w:rPr>
+              <w:t>Agua</w:t>
+            </w:r>
+          </w:p>
+          <w:p>
+            <w:pPr>
+              <w:widowControl w:val="0"/>
+              <w:spacing w:line="240" w:lineRule="auto"/>
+              <w:rPr>
+                <w:sz w:val="20"/>
+                <w:szCs w:val="20"/>
+              </w:rPr>
+            </w:pPr>
+          </w:p>
+        </w:tc>
+      </w:tr>
+      <w:tr>
+        <w:trPr>
+          <w:trHeight w:val="390"/>
+        </w:trPr>
+        <w:tc>
+          <w:tcPr>
+            <w:tcW w:w="1170" w:type="dxa"/>
+            <w:shd w:val="clear" w:color="auto" w:fill="auto"/>
+            <w:tcMar>
+              <w:top w:w="100" w:type="dxa"/>
+              <w:left w:w="100" w:type="dxa"/>
+              <w:bottom w:w="100" w:type="dxa"/>
+              <w:right w:w="100" w:type="dxa"/>
+            </w:tcMar>
+            <w:vAlign w:val="center"/>
+          </w:tcPr>
+          <w:p>
+            <w:pPr>
+              <w:widowControl w:val="0"/>
+              <w:spacing w:line="240" w:lineRule="auto"/>
+              <w:rPr>
+                <w:sz w:val="20"/>
+                <w:szCs w:val="20"/>
+              </w:rPr>
+            </w:pPr>
+            <w:proofErr w:type="spellStart"/>
+            <w:r>
+              <w:rPr>
+                <w:sz w:val="20"/>
+                <w:szCs w:val="20"/>
+              </w:rPr>
+              <w:t>Inventory</w:t>
+            </w:r>
+            <w:proofErr w:type="spellEnd"/>
+          </w:p>
+        </w:tc>
+        <w:tc>
+          <w:tcPr>
+            <w:tcW w:w="1485" w:type="dxa"/>
+            <w:shd w:val="clear" w:color="auto" w:fill="auto"/>
+            <w:tcMar>
+              <w:top w:w="100" w:type="dxa"/>
+              <w:left w:w="100" w:type="dxa"/>
+              <w:bottom w:w="100" w:type="dxa"/>
+              <w:right w:w="100" w:type="dxa"/>
+            </w:tcMar>
+            <w:vAlign w:val="center"/>
+          </w:tcPr>
+          <w:p>
+            <w:pPr>
+              <w:widowControl w:val="0"/>
+              <w:spacing w:line="240" w:lineRule="auto"/>
+              <w:rPr>
+                <w:sz w:val="20"/>
+                <w:szCs w:val="20"/>
+              </w:rPr>
+            </w:pPr>
+            <w:proofErr w:type="spellStart"/>
+            <w:r>
+              <w:rPr>
+                <w:sz w:val="20"/>
+                <w:szCs w:val="20"/>
+              </w:rPr>
+              <w:t>searchRangeProduct</w:t>
+            </w:r>
+            <w:proofErr w:type="spellEnd"/>
+          </w:p>
+        </w:tc>
+        <w:tc>
+          <w:tcPr>
+            <w:tcW w:w="1410" w:type="dxa"/>
+            <w:shd w:val="clear" w:color="auto" w:fill="auto"/>
+            <w:tcMar>
+              <w:top w:w="100" w:type="dxa"/>
+              <w:left w:w="100" w:type="dxa"/>
+              <w:bottom w:w="100" w:type="dxa"/>
+              <w:right w:w="100" w:type="dxa"/>
+            </w:tcMar>
+            <w:vAlign w:val="center"/>
+          </w:tcPr>
+          <w:p>
+            <w:pPr>
+              <w:widowControl w:val="0"/>
+              <w:spacing w:line="240" w:lineRule="auto"/>
+              <w:rPr>
+                <w:sz w:val="20"/>
+                <w:szCs w:val="20"/>
+              </w:rPr>
+            </w:pPr>
+            <w:r>
+              <w:rPr>
+                <w:sz w:val="20"/>
+                <w:szCs w:val="20"/>
+              </w:rPr>
+              <w:t>setupStage3</w:t>
+            </w:r>
+          </w:p>
+        </w:tc>
+        <w:tc>
+          <w:tcPr>
+            <w:tcW w:w="2400" w:type="dxa"/>
+            <w:shd w:val="clear" w:color="auto" w:fill="auto"/>
+            <w:tcMar>
+              <w:top w:w="100" w:type="dxa"/>
+              <w:left w:w="100" w:type="dxa"/>
+              <w:bottom w:w="100" w:type="dxa"/>
+              <w:right w:w="100" w:type="dxa"/>
+            </w:tcMar>
+            <w:vAlign w:val="center"/>
+          </w:tcPr>
+          <w:p>
+            <w:pPr>
+              <w:widowControl w:val="0"/>
+              <w:spacing w:line="240" w:lineRule="auto"/>
+              <w:rPr>
+                <w:sz w:val="20"/>
+                <w:szCs w:val="20"/>
+              </w:rPr>
+            </w:pPr>
+            <w:r>
+              <w:rPr>
+                <w:sz w:val="20"/>
+                <w:szCs w:val="20"/>
+              </w:rPr>
+              <w:t>orden= Ascendente</w:t>
+            </w:r>
+          </w:p>
+          <w:p>
+            <w:pPr>
+              <w:widowControl w:val="0"/>
+              <w:spacing w:line="240" w:lineRule="auto"/>
+              <w:rPr>
+                <w:sz w:val="20"/>
+                <w:szCs w:val="20"/>
+              </w:rPr>
+            </w:pPr>
+            <w:proofErr w:type="spellStart"/>
+            <w:r>
+              <w:rPr>
+                <w:sz w:val="20"/>
+                <w:szCs w:val="20"/>
+              </w:rPr>
+              <w:t>valorMinimo</w:t>
+            </w:r>
+            <w:proofErr w:type="spellEnd"/>
+            <w:r>
+              <w:rPr>
+                <w:sz w:val="20"/>
+                <w:szCs w:val="20"/>
+              </w:rPr>
+              <w:t xml:space="preserve">= 2 y </w:t>
+            </w:r>
+            <w:proofErr w:type="spellStart"/>
+            <w:r>
+              <w:rPr>
+                <w:sz w:val="20"/>
+                <w:szCs w:val="20"/>
+              </w:rPr>
+              <w:t>valorMaximo</w:t>
+            </w:r>
+            <w:proofErr w:type="spellEnd"/>
+            <w:r>
+              <w:rPr>
+                <w:sz w:val="20"/>
+                <w:szCs w:val="20"/>
+              </w:rPr>
+              <w:t>= 3</w:t>
+            </w:r>
+          </w:p>
+        </w:tc>
+        <w:tc>
+          <w:tcPr>
+            <w:tcW w:w="4335" w:type="dxa"/>
+            <w:shd w:val="clear" w:color="auto" w:fill="auto"/>
+            <w:tcMar>
+              <w:top w:w="100" w:type="dxa"/>
+              <w:left w:w="100" w:type="dxa"/>
+              <w:bottom w:w="100" w:type="dxa"/>
+              <w:right w:w="100" w:type="dxa"/>
+            </w:tcMar>
+            <w:vAlign w:val="center"/>
+          </w:tcPr>
+          <w:p>
+            <w:pPr>
+              <w:widowControl w:val="0"/>
+              <w:spacing w:line="240" w:lineRule="auto"/>
+              <w:rPr>
+                <w:sz w:val="20"/>
+                <w:szCs w:val="20"/>
+              </w:rPr>
+            </w:pPr>
+            <w:r>
+              <w:rPr>
+                <w:sz w:val="20"/>
+                <w:szCs w:val="20"/>
+              </w:rPr>
+              <w:t>Se devuelve los productos que están entre este rango en cuanto la cantidad y de forma ascendente. En este caso sería:</w:t>
+            </w:r>
+          </w:p>
+          <w:p>
+            <w:pPr>
+              <w:widowControl w:val="0"/>
+              <w:numPr>
+                <w:ilvl w:val="0"/>
+                <w:numId w:val="3"/>
+              </w:numPr>
+              <w:spacing w:line="240" w:lineRule="auto"/>
+              <w:rPr>
+                <w:sz w:val="20"/>
+                <w:szCs w:val="20"/>
+              </w:rPr>
+            </w:pPr>
+            <w:r>
+              <w:rPr>
+                <w:sz w:val="20"/>
+                <w:szCs w:val="20"/>
+              </w:rPr>
+              <w:t>El diario de Ana Frank</w:t>
+            </w:r>
+          </w:p>
+          <w:p>
+            <w:pPr>
+              <w:widowControl w:val="0"/>
+              <w:numPr>
+                <w:ilvl w:val="0"/>
+                <w:numId w:val="3"/>
+              </w:numPr>
+              <w:spacing w:line="240" w:lineRule="auto"/>
+              <w:rPr>
+                <w:sz w:val="20"/>
+                <w:szCs w:val="20"/>
+              </w:rPr>
+            </w:pPr>
+            <w:r>
+              <w:rPr>
+                <w:sz w:val="20"/>
+                <w:szCs w:val="20"/>
+              </w:rPr>
+              <w:t>Calabozos y dragones</w:t>
+            </w:r>
+          </w:p>
+          <w:p>
+            <w:pPr>
+              <w:widowControl w:val="0"/>
+              <w:numPr>
+                <w:ilvl w:val="0"/>
+                <w:numId w:val="3"/>
+              </w:numPr>
+              <w:spacing w:line="240" w:lineRule="auto"/>
+              <w:rPr>
+                <w:sz w:val="20"/>
+                <w:szCs w:val="20"/>
+              </w:rPr>
+            </w:pPr>
+            <w:r>
+              <w:rPr>
+                <w:sz w:val="20"/>
+                <w:szCs w:val="20"/>
+              </w:rPr>
+              <w:t>Agua</w:t>
+            </w:r>
+          </w:p>
+          <w:p>
+            <w:pPr>
+              <w:widowControl w:val="0"/>
+              <w:spacing w:line="240" w:lineRule="auto"/>
+              <w:rPr>
+                <w:sz w:val="20"/>
+                <w:szCs w:val="20"/>
+              </w:rPr>
+            </w:pPr>
+          </w:p>
+        </w:tc>
+      </w:tr>
+      <w:tr>
+        <w:trPr>
+          <w:trHeight w:val="390"/>
+        </w:trPr>
+        <w:tc>
+          <w:tcPr>
+            <w:tcW w:w="1170" w:type="dxa"/>
+            <w:shd w:val="clear" w:color="auto" w:fill="auto"/>
+            <w:tcMar>
+              <w:top w:w="100" w:type="dxa"/>
+              <w:left w:w="100" w:type="dxa"/>
+              <w:bottom w:w="100" w:type="dxa"/>
+              <w:right w:w="100" w:type="dxa"/>
+            </w:tcMar>
+            <w:vAlign w:val="center"/>
+          </w:tcPr>
+          <w:p>
+            <w:pPr>
+              <w:widowControl w:val="0"/>
+              <w:spacing w:line="240" w:lineRule="auto"/>
+              <w:rPr>
+                <w:sz w:val="20"/>
+                <w:szCs w:val="20"/>
+              </w:rPr>
+            </w:pPr>
+            <w:proofErr w:type="spellStart"/>
+            <w:r>
+              <w:rPr>
+                <w:sz w:val="20"/>
+                <w:szCs w:val="20"/>
+              </w:rPr>
+              <w:t>Inventory</w:t>
+            </w:r>
+            <w:proofErr w:type="spellEnd"/>
+          </w:p>
+        </w:tc>
+        <w:tc>
+          <w:tcPr>
+            <w:tcW w:w="1485" w:type="dxa"/>
+            <w:shd w:val="clear" w:color="auto" w:fill="auto"/>
+            <w:tcMar>
+              <w:top w:w="100" w:type="dxa"/>
+              <w:left w:w="100" w:type="dxa"/>
+              <w:bottom w:w="100" w:type="dxa"/>
+              <w:right w:w="100" w:type="dxa"/>
+            </w:tcMar>
+            <w:vAlign w:val="center"/>
+          </w:tcPr>
+          <w:p>
+            <w:pPr>
+              <w:widowControl w:val="0"/>
+              <w:spacing w:line="240" w:lineRule="auto"/>
+              <w:rPr>
+                <w:sz w:val="20"/>
+                <w:szCs w:val="20"/>
+              </w:rPr>
+            </w:pPr>
+            <w:proofErr w:type="spellStart"/>
+            <w:r>
+              <w:rPr>
+                <w:sz w:val="20"/>
+                <w:szCs w:val="20"/>
+              </w:rPr>
+              <w:t>searchRangeProduct</w:t>
+            </w:r>
+            <w:proofErr w:type="spellEnd"/>
+          </w:p>
+        </w:tc>
+        <w:tc>
+          <w:tcPr>
+            <w:tcW w:w="1410" w:type="dxa"/>
+            <w:shd w:val="clear" w:color="auto" w:fill="auto"/>
+            <w:tcMar>
+              <w:top w:w="100" w:type="dxa"/>
+              <w:left w:w="100" w:type="dxa"/>
+              <w:bottom w:w="100" w:type="dxa"/>
+              <w:right w:w="100" w:type="dxa"/>
+            </w:tcMar>
+            <w:vAlign w:val="center"/>
+          </w:tcPr>
+          <w:p>
+            <w:pPr>
+              <w:widowControl w:val="0"/>
+              <w:spacing w:line="240" w:lineRule="auto"/>
+              <w:rPr>
+                <w:sz w:val="20"/>
+                <w:szCs w:val="20"/>
+              </w:rPr>
+            </w:pPr>
+            <w:r>
+              <w:rPr>
+                <w:sz w:val="20"/>
+                <w:szCs w:val="20"/>
+              </w:rPr>
+              <w:t>setupStage3</w:t>
+            </w:r>
+          </w:p>
+        </w:tc>
+        <w:tc>
+          <w:tcPr>
+            <w:tcW w:w="2400" w:type="dxa"/>
+            <w:shd w:val="clear" w:color="auto" w:fill="auto"/>
+            <w:tcMar>
+              <w:top w:w="100" w:type="dxa"/>
+              <w:left w:w="100" w:type="dxa"/>
+              <w:bottom w:w="100" w:type="dxa"/>
+              <w:right w:w="100" w:type="dxa"/>
+            </w:tcMar>
+            <w:vAlign w:val="center"/>
+          </w:tcPr>
+          <w:p>
+            <w:pPr>
+              <w:widowControl w:val="0"/>
+              <w:spacing w:line="240" w:lineRule="auto"/>
+              <w:rPr>
+                <w:sz w:val="20"/>
+                <w:szCs w:val="20"/>
+              </w:rPr>
+            </w:pPr>
+            <w:r>
+              <w:rPr>
+                <w:sz w:val="20"/>
+                <w:szCs w:val="20"/>
+              </w:rPr>
+              <w:t>orden= Descendente</w:t>
+            </w:r>
+          </w:p>
+          <w:p>
+            <w:pPr>
+              <w:widowControl w:val="0"/>
+              <w:spacing w:line="240" w:lineRule="auto"/>
+              <w:rPr>
+                <w:sz w:val="20"/>
+                <w:szCs w:val="20"/>
+              </w:rPr>
+            </w:pPr>
+            <w:proofErr w:type="spellStart"/>
+            <w:r>
+              <w:rPr>
+                <w:sz w:val="20"/>
+                <w:szCs w:val="20"/>
+              </w:rPr>
+              <w:t>valorMinimo</w:t>
+            </w:r>
+            <w:proofErr w:type="spellEnd"/>
+            <w:r>
+              <w:rPr>
+                <w:sz w:val="20"/>
+                <w:szCs w:val="20"/>
+              </w:rPr>
+              <w:t xml:space="preserve">= 2 y </w:t>
+            </w:r>
+            <w:proofErr w:type="spellStart"/>
+            <w:r>
+              <w:rPr>
+                <w:sz w:val="20"/>
+                <w:szCs w:val="20"/>
+              </w:rPr>
+              <w:t>valorMaximo</w:t>
+            </w:r>
+            <w:proofErr w:type="spellEnd"/>
+            <w:r>
+              <w:rPr>
+                <w:sz w:val="20"/>
+                <w:szCs w:val="20"/>
+              </w:rPr>
+              <w:t>= 3</w:t>
+            </w:r>
+          </w:p>
+        </w:tc>
+        <w:tc>
+          <w:tcPr>
+            <w:tcW w:w="4335" w:type="dxa"/>
+            <w:shd w:val="clear" w:color="auto" w:fill="auto"/>
+            <w:tcMar>
+              <w:top w:w="100" w:type="dxa"/>
+              <w:left w:w="100" w:type="dxa"/>
+              <w:bottom w:w="100" w:type="dxa"/>
+              <w:right w:w="100" w:type="dxa"/>
+            </w:tcMar>
+            <w:vAlign w:val="center"/>
+          </w:tcPr>
+          <w:p>
+            <w:pPr>
+              <w:widowControl w:val="0"/>
+              <w:spacing w:line="240" w:lineRule="auto"/>
+              <w:rPr>
+                <w:sz w:val="20"/>
+                <w:szCs w:val="20"/>
+              </w:rPr>
+            </w:pPr>
+            <w:r>
+              <w:rPr>
+                <w:sz w:val="20"/>
+                <w:szCs w:val="20"/>
+              </w:rPr>
+              <w:t>Se devuelve los productos que están entre este rango en cuanto la cantidad y de forma descendente. En este caso sería:</w:t>
+            </w:r>
+          </w:p>
+          <w:p>
+            <w:pPr>
+              <w:widowControl w:val="0"/>
+              <w:spacing w:line="240" w:lineRule="auto"/>
+              <w:rPr>
+                <w:sz w:val="20"/>
+                <w:szCs w:val="20"/>
+              </w:rPr>
+            </w:pPr>
+          </w:p>
+          <w:p>
+            <w:pPr>
+              <w:widowControl w:val="0"/>
+              <w:numPr>
+                <w:ilvl w:val="0"/>
+                <w:numId w:val="3"/>
+              </w:numPr>
+              <w:spacing w:line="240" w:lineRule="auto"/>
+              <w:rPr>
+                <w:sz w:val="20"/>
+                <w:szCs w:val="20"/>
+              </w:rPr>
+            </w:pPr>
+            <w:r>
+              <w:rPr>
+                <w:sz w:val="20"/>
+                <w:szCs w:val="20"/>
+              </w:rPr>
+              <w:t>Calabozos y dragones</w:t>
+            </w:r>
+          </w:p>
+          <w:p>
+            <w:pPr>
+              <w:widowControl w:val="0"/>
+              <w:numPr>
+                <w:ilvl w:val="0"/>
+                <w:numId w:val="3"/>
+              </w:numPr>
+              <w:spacing w:line="240" w:lineRule="auto"/>
+              <w:rPr>
+                <w:sz w:val="20"/>
+                <w:szCs w:val="20"/>
+              </w:rPr>
+            </w:pPr>
+            <w:r>
+              <w:rPr>
+                <w:sz w:val="20"/>
+                <w:szCs w:val="20"/>
+              </w:rPr>
+              <w:t>Agua</w:t>
+            </w:r>
+          </w:p>
+          <w:p>
+            <w:pPr>
+              <w:widowControl w:val="0"/>
+              <w:numPr>
+                <w:ilvl w:val="0"/>
+                <w:numId w:val="3"/>
+              </w:numPr>
+              <w:spacing w:line="240" w:lineRule="auto"/>
+              <w:rPr>
+                <w:sz w:val="20"/>
+                <w:szCs w:val="20"/>
+              </w:rPr>
+            </w:pPr>
+            <w:r>
+              <w:rPr>
+                <w:sz w:val="20"/>
+                <w:szCs w:val="20"/>
+              </w:rPr>
+              <w:t>El diario de Ana Frank</w:t>
+            </w:r>
+          </w:p>
+          <w:p>
+            <w:pPr>
+              <w:widowControl w:val="0"/>
+              <w:spacing w:line="240" w:lineRule="auto"/>
+              <w:ind w:left="360"/>
+              <w:rPr>
+                <w:sz w:val="20"/>
+                <w:szCs w:val="20"/>
+              </w:rPr>
+            </w:pPr>
+          </w:p>
+        </w:tc>
+      </w:tr>
+      <w:tr>
+        <w:trPr>
+          <w:trHeight w:val="390"/>
+        </w:trPr>
+        <w:tc>
+          <w:tcPr>
+            <w:tcW w:w="1170" w:type="dxa"/>
+            <w:shd w:val="clear" w:color="auto" w:fill="auto"/>
+            <w:tcMar>
+              <w:top w:w="100" w:type="dxa"/>
+              <w:left w:w="100" w:type="dxa"/>
+              <w:bottom w:w="100" w:type="dxa"/>
+              <w:right w:w="100" w:type="dxa"/>
+            </w:tcMar>
+            <w:vAlign w:val="center"/>
+          </w:tcPr>
+          <w:p>
+            <w:pPr>
+              <w:widowControl w:val="0"/>
+              <w:spacing w:line="240" w:lineRule="auto"/>
+              <w:rPr>
+                <w:sz w:val="20"/>
+                <w:szCs w:val="20"/>
+              </w:rPr>
+            </w:pPr>
+            <w:proofErr w:type="spellStart"/>
+            <w:r>
+              <w:rPr>
+                <w:sz w:val="20"/>
+                <w:szCs w:val="20"/>
+              </w:rPr>
+              <w:t>Inventary</w:t>
+            </w:r>
+            <w:proofErr w:type="spellEnd"/>
+          </w:p>
+        </w:tc>
+        <w:tc>
+          <w:tcPr>
+            <w:tcW w:w="1485" w:type="dxa"/>
+            <w:shd w:val="clear" w:color="auto" w:fill="auto"/>
+            <w:tcMar>
+              <w:top w:w="100" w:type="dxa"/>
+              <w:left w:w="100" w:type="dxa"/>
+              <w:bottom w:w="100" w:type="dxa"/>
+              <w:right w:w="100" w:type="dxa"/>
+            </w:tcMar>
+            <w:vAlign w:val="center"/>
+          </w:tcPr>
+          <w:p>
+            <w:pPr>
+              <w:widowControl w:val="0"/>
+              <w:spacing w:line="240" w:lineRule="auto"/>
+              <w:rPr>
+                <w:sz w:val="20"/>
+                <w:szCs w:val="20"/>
+              </w:rPr>
+            </w:pPr>
+            <w:proofErr w:type="spellStart"/>
+            <w:r>
+              <w:rPr>
+                <w:sz w:val="20"/>
+                <w:szCs w:val="20"/>
+              </w:rPr>
+              <w:t>searchRangeProduct</w:t>
+            </w:r>
+            <w:proofErr w:type="spellEnd"/>
+          </w:p>
+        </w:tc>
+        <w:tc>
+          <w:tcPr>
+            <w:tcW w:w="1410" w:type="dxa"/>
+            <w:shd w:val="clear" w:color="auto" w:fill="auto"/>
+            <w:tcMar>
+              <w:top w:w="100" w:type="dxa"/>
+              <w:left w:w="100" w:type="dxa"/>
+              <w:bottom w:w="100" w:type="dxa"/>
+              <w:right w:w="100" w:type="dxa"/>
+            </w:tcMar>
+            <w:vAlign w:val="center"/>
+          </w:tcPr>
+          <w:p>
+            <w:pPr>
+              <w:widowControl w:val="0"/>
+              <w:spacing w:line="240" w:lineRule="auto"/>
+              <w:rPr>
+                <w:sz w:val="20"/>
+                <w:szCs w:val="20"/>
+              </w:rPr>
+            </w:pPr>
+            <w:r>
+              <w:rPr>
+                <w:sz w:val="20"/>
+                <w:szCs w:val="20"/>
+              </w:rPr>
+              <w:t>setupStage3</w:t>
+            </w:r>
+          </w:p>
+        </w:tc>
+        <w:tc>
+          <w:tcPr>
+            <w:tcW w:w="2400" w:type="dxa"/>
+            <w:shd w:val="clear" w:color="auto" w:fill="auto"/>
+            <w:tcMar>
+              <w:top w:w="100" w:type="dxa"/>
+              <w:left w:w="100" w:type="dxa"/>
+              <w:bottom w:w="100" w:type="dxa"/>
+              <w:right w:w="100" w:type="dxa"/>
+            </w:tcMar>
+            <w:vAlign w:val="center"/>
+          </w:tcPr>
+          <w:p>
+            <w:pPr>
+              <w:widowControl w:val="0"/>
+              <w:spacing w:line="240" w:lineRule="auto"/>
+              <w:rPr>
+                <w:sz w:val="20"/>
+                <w:szCs w:val="20"/>
+              </w:rPr>
+            </w:pPr>
+            <w:r>
+              <w:rPr>
+                <w:sz w:val="20"/>
+                <w:szCs w:val="20"/>
+              </w:rPr>
+              <w:t xml:space="preserve"> letra de inicio = “A” </w:t>
+            </w:r>
+          </w:p>
+          <w:p>
+            <w:pPr>
+              <w:widowControl w:val="0"/>
+              <w:spacing w:line="240" w:lineRule="auto"/>
+              <w:rPr>
+                <w:sz w:val="20"/>
+                <w:szCs w:val="20"/>
+              </w:rPr>
+            </w:pPr>
+            <w:r>
+              <w:rPr>
+                <w:sz w:val="20"/>
+                <w:szCs w:val="20"/>
+              </w:rPr>
+              <w:t>Letra final = “C”</w:t>
+            </w:r>
+          </w:p>
+          <w:p>
+            <w:pPr>
+              <w:widowControl w:val="0"/>
+              <w:spacing w:line="240" w:lineRule="auto"/>
+              <w:rPr>
+                <w:sz w:val="20"/>
+                <w:szCs w:val="20"/>
+              </w:rPr>
+            </w:pPr>
+            <w:r>
+              <w:rPr>
+                <w:sz w:val="20"/>
+                <w:szCs w:val="20"/>
+              </w:rPr>
+              <w:t xml:space="preserve">Orden = descendente </w:t>
+            </w:r>
+          </w:p>
+        </w:tc>
+        <w:tc>
+          <w:tcPr>
+            <w:tcW w:w="4335" w:type="dxa"/>
+            <w:shd w:val="clear" w:color="auto" w:fill="auto"/>
+            <w:tcMar>
+              <w:top w:w="100" w:type="dxa"/>
+              <w:left w:w="100" w:type="dxa"/>
+              <w:bottom w:w="100" w:type="dxa"/>
+              <w:right w:w="100" w:type="dxa"/>
+            </w:tcMar>
+            <w:vAlign w:val="center"/>
+          </w:tcPr>
+          <w:p>
+            <w:pPr>
+              <w:widowControl w:val="0"/>
+              <w:spacing w:line="240" w:lineRule="auto"/>
+              <w:rPr>
+                <w:sz w:val="20"/>
+                <w:szCs w:val="20"/>
+              </w:rPr>
+            </w:pPr>
+            <w:r>
+              <w:rPr>
+                <w:sz w:val="20"/>
+                <w:szCs w:val="20"/>
+              </w:rPr>
+              <w:t xml:space="preserve">Se devuelve la información de los productos que estén entre ese rango y de forma descendente de los prefijos entre “A” y “C”.  en este caso devolvería: </w:t>
+            </w:r>
+          </w:p>
+          <w:p>
+            <w:pPr>
+              <w:widowControl w:val="0"/>
+              <w:spacing w:line="240" w:lineRule="auto"/>
+              <w:rPr>
+                <w:sz w:val="20"/>
+                <w:szCs w:val="20"/>
+              </w:rPr>
+            </w:pPr>
+          </w:p>
+          <w:p>
+            <w:pPr>
+              <w:pStyle w:val="Prrafodelista"/>
+              <w:widowControl w:val="0"/>
+              <w:numPr>
+                <w:ilvl w:val="0"/>
+                <w:numId w:val="3"/>
+              </w:numPr>
+              <w:spacing w:line="240" w:lineRule="auto"/>
+              <w:rPr>
+                <w:sz w:val="20"/>
+                <w:szCs w:val="20"/>
+              </w:rPr>
+            </w:pPr>
+            <w:r>
+              <w:rPr>
+                <w:sz w:val="20"/>
+                <w:szCs w:val="20"/>
+              </w:rPr>
+              <w:t>Coco-</w:t>
+            </w:r>
+            <w:proofErr w:type="spellStart"/>
+            <w:r>
+              <w:rPr>
+                <w:sz w:val="20"/>
+                <w:szCs w:val="20"/>
+              </w:rPr>
+              <w:t>Lemonade</w:t>
+            </w:r>
+            <w:proofErr w:type="spellEnd"/>
+          </w:p>
+          <w:p>
+            <w:pPr>
+              <w:pStyle w:val="Prrafodelista"/>
+              <w:widowControl w:val="0"/>
+              <w:numPr>
+                <w:ilvl w:val="0"/>
+                <w:numId w:val="3"/>
+              </w:numPr>
+              <w:spacing w:line="240" w:lineRule="auto"/>
+              <w:rPr>
+                <w:sz w:val="20"/>
+                <w:szCs w:val="20"/>
+              </w:rPr>
+            </w:pPr>
+            <w:r>
+              <w:rPr>
+                <w:sz w:val="20"/>
+                <w:szCs w:val="20"/>
+              </w:rPr>
+              <w:t>Agua</w:t>
+            </w:r>
+          </w:p>
+          <w:p>
+            <w:pPr>
+              <w:pStyle w:val="Prrafodelista"/>
+              <w:widowControl w:val="0"/>
+              <w:numPr>
+                <w:ilvl w:val="0"/>
+                <w:numId w:val="3"/>
+              </w:numPr>
+              <w:spacing w:line="240" w:lineRule="auto"/>
+              <w:rPr>
+                <w:sz w:val="20"/>
+                <w:szCs w:val="20"/>
+              </w:rPr>
+            </w:pPr>
+            <w:r>
+              <w:rPr>
+                <w:sz w:val="20"/>
+                <w:szCs w:val="20"/>
+              </w:rPr>
+              <w:t>Calabazos y dragones</w:t>
+            </w:r>
           </w:p>
         </w:tc>
       </w:tr>

</xml_diff>